<commit_message>
update draft vignette and preliminary sorting of articles
</commit_message>
<xml_diff>
--- a/Draft Vignettes.docx
+++ b/Draft Vignettes.docx
@@ -22,17 +22,7 @@
           <w:sz w:val="20"/>
           <w:szCs w:val="20"/>
         </w:rPr>
-        <w:t xml:space="preserve">Draft Vignettes </w:t>
-      </w:r>
-      <w:r>
-        <w:rPr>
-          <w:rFonts w:ascii="Georgia" w:hAnsi="Georgia"/>
-          <w:b/>
-          <w:bCs/>
-          <w:sz w:val="20"/>
-          <w:szCs w:val="20"/>
-        </w:rPr>
-        <w:t>– First Attempt</w:t>
+        <w:t>Draft Vignettes – First Attempt</w:t>
       </w:r>
     </w:p>
     <w:p>
@@ -2090,8 +2080,6 @@
         </w:rPr>
         <w:t>DEADLY ANIMALS</w:t>
       </w:r>
-      <w:bookmarkStart w:id="0" w:name="_GoBack"/>
-      <w:bookmarkEnd w:id="0"/>
     </w:p>
     <w:p>
       <w:pPr>
@@ -2709,18 +2697,16 @@
           <w:sz w:val="20"/>
           <w:szCs w:val="20"/>
         </w:rPr>
-        <w:t xml:space="preserve"> to </w:t>
-      </w:r>
-      <w:proofErr w:type="gramStart"/>
-      <w:r>
-        <w:rPr>
-          <w:rFonts w:ascii="Arial" w:hAnsi="Arial" w:cs="Arial"/>
-          <w:sz w:val="20"/>
-          <w:szCs w:val="20"/>
-        </w:rPr>
-        <w:t>you</w:t>
-      </w:r>
-      <w:proofErr w:type="gramEnd"/>
+        <w:t xml:space="preserve"> to you</w:t>
+      </w:r>
+      <w:r>
+        <w:rPr>
+          <w:rFonts w:ascii="Arial" w:hAnsi="Arial" w:cs="Arial"/>
+          <w:sz w:val="20"/>
+          <w:szCs w:val="20"/>
+        </w:rPr>
+        <w:t>r</w:t>
+      </w:r>
       <w:r>
         <w:rPr>
           <w:rFonts w:ascii="Arial" w:hAnsi="Arial" w:cs="Arial"/>
@@ -2918,6 +2904,2184 @@
         </w:rPr>
         <w:t xml:space="preserve">The infestation is of either species X or Y, but you do not know the exact probabilities thereof. </w:t>
       </w:r>
+    </w:p>
+    <w:p>
+      <w:pPr>
+        <w:rPr>
+          <w:rFonts w:ascii="Arial" w:hAnsi="Arial" w:cs="Arial"/>
+          <w:sz w:val="20"/>
+          <w:szCs w:val="20"/>
+        </w:rPr>
+      </w:pPr>
+      <w:r>
+        <w:rPr>
+          <w:rFonts w:ascii="Arial" w:hAnsi="Arial" w:cs="Arial"/>
+          <w:sz w:val="20"/>
+          <w:szCs w:val="20"/>
+        </w:rPr>
+        <w:br w:type="page"/>
+      </w:r>
+    </w:p>
+    <w:p>
+      <w:pPr>
+        <w:jc w:val="center"/>
+        <w:rPr>
+          <w:rFonts w:ascii="Arial" w:hAnsi="Arial" w:cs="Arial"/>
+          <w:b/>
+          <w:sz w:val="20"/>
+          <w:szCs w:val="20"/>
+          <w:u w:val="single"/>
+        </w:rPr>
+      </w:pPr>
+      <w:r>
+        <w:rPr>
+          <w:rFonts w:ascii="Arial" w:hAnsi="Arial" w:cs="Arial"/>
+          <w:b/>
+          <w:sz w:val="20"/>
+          <w:szCs w:val="20"/>
+          <w:u w:val="single"/>
+        </w:rPr>
+        <w:lastRenderedPageBreak/>
+        <w:t>DRAFT VIGNETTES</w:t>
+      </w:r>
+      <w:r>
+        <w:rPr>
+          <w:rFonts w:ascii="Arial" w:hAnsi="Arial" w:cs="Arial"/>
+          <w:b/>
+          <w:sz w:val="20"/>
+          <w:szCs w:val="20"/>
+          <w:u w:val="single"/>
+        </w:rPr>
+        <w:t xml:space="preserve"> – ATTEMPT 3</w:t>
+      </w:r>
+    </w:p>
+    <w:p>
+      <w:pPr>
+        <w:jc w:val="center"/>
+        <w:rPr>
+          <w:rFonts w:ascii="Arial" w:hAnsi="Arial" w:cs="Arial"/>
+          <w:sz w:val="20"/>
+          <w:szCs w:val="20"/>
+          <w:u w:val="single"/>
+        </w:rPr>
+      </w:pPr>
+      <w:r>
+        <w:rPr>
+          <w:rFonts w:ascii="Arial" w:hAnsi="Arial" w:cs="Arial"/>
+          <w:sz w:val="20"/>
+          <w:szCs w:val="20"/>
+          <w:u w:val="single"/>
+        </w:rPr>
+        <w:t>Gain</w:t>
+      </w:r>
+      <w:r>
+        <w:rPr>
+          <w:rFonts w:ascii="Arial" w:hAnsi="Arial" w:cs="Arial"/>
+          <w:sz w:val="20"/>
+          <w:szCs w:val="20"/>
+          <w:u w:val="single"/>
+        </w:rPr>
+        <w:t>s</w:t>
+      </w:r>
+    </w:p>
+    <w:p>
+      <w:pPr>
+        <w:pStyle w:val="ListParagraph"/>
+        <w:numPr>
+          <w:ilvl w:val="3"/>
+          <w:numId w:val="15"/>
+        </w:numPr>
+        <w:rPr>
+          <w:rFonts w:ascii="Arial" w:hAnsi="Arial" w:cs="Arial"/>
+          <w:sz w:val="20"/>
+          <w:szCs w:val="20"/>
+        </w:rPr>
+      </w:pPr>
+      <w:r>
+        <w:rPr>
+          <w:rFonts w:ascii="Arial" w:hAnsi="Arial" w:cs="Arial"/>
+          <w:sz w:val="20"/>
+          <w:szCs w:val="20"/>
+        </w:rPr>
+        <w:t xml:space="preserve">You have a stock portfolio of two stocks: X and Y.  You get a call from your stockbroker who advises you that he has received an anonymous tip that one of your stocks is about to skyrocket in value. However, you must sell one of the stocks to pay for emergency medical bills. </w:t>
+      </w:r>
+      <w:r>
+        <w:rPr>
+          <w:rFonts w:ascii="Arial" w:hAnsi="Arial" w:cs="Arial"/>
+          <w:sz w:val="20"/>
+          <w:szCs w:val="20"/>
+        </w:rPr>
+        <w:t xml:space="preserve">Which of the following </w:t>
+      </w:r>
+      <w:r>
+        <w:rPr>
+          <w:rFonts w:ascii="Arial" w:hAnsi="Arial" w:cs="Arial"/>
+          <w:sz w:val="20"/>
+          <w:szCs w:val="20"/>
+        </w:rPr>
+        <w:t>situations do you hope is true?</w:t>
+      </w:r>
+    </w:p>
+    <w:p>
+      <w:pPr>
+        <w:pStyle w:val="ListParagraph"/>
+        <w:ind w:left="360"/>
+        <w:rPr>
+          <w:rFonts w:ascii="Arial" w:hAnsi="Arial" w:cs="Arial"/>
+          <w:sz w:val="20"/>
+          <w:szCs w:val="20"/>
+        </w:rPr>
+      </w:pPr>
+    </w:p>
+    <w:p>
+      <w:pPr>
+        <w:pStyle w:val="ListParagraph"/>
+        <w:numPr>
+          <w:ilvl w:val="0"/>
+          <w:numId w:val="18"/>
+        </w:numPr>
+        <w:ind w:left="709"/>
+        <w:rPr>
+          <w:rFonts w:ascii="Arial" w:hAnsi="Arial" w:cs="Arial"/>
+          <w:sz w:val="20"/>
+          <w:szCs w:val="20"/>
+        </w:rPr>
+      </w:pPr>
+      <w:r>
+        <w:rPr>
+          <w:rFonts w:ascii="Arial" w:hAnsi="Arial" w:cs="Arial"/>
+          <w:sz w:val="20"/>
+          <w:szCs w:val="20"/>
+        </w:rPr>
+        <w:t>There is a 50% that Stock X will skyrocket and a 50% chance that Stock Y will skyrocket.</w:t>
+      </w:r>
+    </w:p>
+    <w:p>
+      <w:pPr>
+        <w:pStyle w:val="ListParagraph"/>
+        <w:numPr>
+          <w:ilvl w:val="0"/>
+          <w:numId w:val="18"/>
+        </w:numPr>
+        <w:ind w:left="709"/>
+        <w:rPr>
+          <w:rFonts w:ascii="Arial" w:hAnsi="Arial" w:cs="Arial"/>
+          <w:sz w:val="20"/>
+          <w:szCs w:val="20"/>
+        </w:rPr>
+      </w:pPr>
+      <w:r>
+        <w:rPr>
+          <w:rFonts w:ascii="Arial" w:hAnsi="Arial" w:cs="Arial"/>
+          <w:sz w:val="20"/>
+          <w:szCs w:val="20"/>
+        </w:rPr>
+        <w:t xml:space="preserve">Either stock X or Y will skyrocket in value, but you do not know the exact probabilities.  </w:t>
+      </w:r>
+    </w:p>
+    <w:p>
+      <w:pPr>
+        <w:pStyle w:val="ListParagraph"/>
+        <w:ind w:left="1070"/>
+        <w:rPr>
+          <w:rFonts w:ascii="Arial" w:hAnsi="Arial" w:cs="Arial"/>
+          <w:sz w:val="20"/>
+          <w:szCs w:val="20"/>
+        </w:rPr>
+      </w:pPr>
+    </w:p>
+    <w:p>
+      <w:pPr>
+        <w:pStyle w:val="ListParagraph"/>
+        <w:numPr>
+          <w:ilvl w:val="3"/>
+          <w:numId w:val="15"/>
+        </w:numPr>
+        <w:rPr>
+          <w:rFonts w:ascii="Arial" w:hAnsi="Arial" w:cs="Arial"/>
+          <w:sz w:val="20"/>
+          <w:szCs w:val="20"/>
+        </w:rPr>
+      </w:pPr>
+      <w:r>
+        <w:rPr>
+          <w:rFonts w:ascii="Arial" w:hAnsi="Arial" w:cs="Arial"/>
+          <w:sz w:val="20"/>
+          <w:szCs w:val="20"/>
+        </w:rPr>
+        <w:t>You are currently unemployed</w:t>
+      </w:r>
+      <w:r>
+        <w:rPr>
+          <w:rFonts w:ascii="Arial" w:hAnsi="Arial" w:cs="Arial"/>
+          <w:sz w:val="20"/>
+          <w:szCs w:val="20"/>
+        </w:rPr>
+        <w:t xml:space="preserve">, but have just been offered a job from two companies: company X and company Y. Both </w:t>
+      </w:r>
+      <w:r>
+        <w:rPr>
+          <w:rFonts w:ascii="Arial" w:hAnsi="Arial" w:cs="Arial"/>
+          <w:sz w:val="20"/>
+          <w:szCs w:val="20"/>
+        </w:rPr>
+        <w:t>companies exist and compete within an extremely small market so you know that only one of them can be successful and be able to provide you with an ongoing high salary for many years into the future.</w:t>
+      </w:r>
+      <w:r>
+        <w:rPr>
+          <w:rFonts w:ascii="Arial" w:hAnsi="Arial" w:cs="Arial"/>
+          <w:sz w:val="20"/>
+          <w:szCs w:val="20"/>
+        </w:rPr>
+        <w:t xml:space="preserve"> </w:t>
+      </w:r>
+      <w:r>
+        <w:rPr>
+          <w:rFonts w:ascii="Arial" w:hAnsi="Arial" w:cs="Arial"/>
+          <w:sz w:val="20"/>
+          <w:szCs w:val="20"/>
+        </w:rPr>
+        <w:t xml:space="preserve"> </w:t>
+      </w:r>
+      <w:r>
+        <w:rPr>
+          <w:rFonts w:ascii="Arial" w:hAnsi="Arial" w:cs="Arial"/>
+          <w:sz w:val="20"/>
+          <w:szCs w:val="20"/>
+        </w:rPr>
+        <w:t xml:space="preserve">Which of the following </w:t>
+      </w:r>
+      <w:r>
+        <w:rPr>
+          <w:rFonts w:ascii="Arial" w:hAnsi="Arial" w:cs="Arial"/>
+          <w:sz w:val="20"/>
+          <w:szCs w:val="20"/>
+        </w:rPr>
+        <w:t>situations do you hope is true?</w:t>
+      </w:r>
+    </w:p>
+    <w:p>
+      <w:pPr>
+        <w:pStyle w:val="ListParagraph"/>
+        <w:ind w:left="360"/>
+        <w:rPr>
+          <w:rFonts w:ascii="Arial" w:hAnsi="Arial" w:cs="Arial"/>
+          <w:sz w:val="20"/>
+          <w:szCs w:val="20"/>
+        </w:rPr>
+      </w:pPr>
+    </w:p>
+    <w:p>
+      <w:pPr>
+        <w:pStyle w:val="ListParagraph"/>
+        <w:numPr>
+          <w:ilvl w:val="0"/>
+          <w:numId w:val="28"/>
+        </w:numPr>
+        <w:rPr>
+          <w:rFonts w:ascii="Arial" w:hAnsi="Arial" w:cs="Arial"/>
+          <w:sz w:val="20"/>
+          <w:szCs w:val="20"/>
+        </w:rPr>
+      </w:pPr>
+      <w:r>
+        <w:rPr>
+          <w:rFonts w:ascii="Arial" w:hAnsi="Arial" w:cs="Arial"/>
+          <w:sz w:val="20"/>
+          <w:szCs w:val="20"/>
+        </w:rPr>
+        <w:t xml:space="preserve">There is a 50% that </w:t>
+      </w:r>
+      <w:r>
+        <w:rPr>
+          <w:rFonts w:ascii="Arial" w:hAnsi="Arial" w:cs="Arial"/>
+          <w:sz w:val="20"/>
+          <w:szCs w:val="20"/>
+        </w:rPr>
+        <w:t>company</w:t>
+      </w:r>
+      <w:r>
+        <w:rPr>
+          <w:rFonts w:ascii="Arial" w:hAnsi="Arial" w:cs="Arial"/>
+          <w:sz w:val="20"/>
+          <w:szCs w:val="20"/>
+        </w:rPr>
+        <w:t xml:space="preserve"> X will </w:t>
+      </w:r>
+      <w:r>
+        <w:rPr>
+          <w:rFonts w:ascii="Arial" w:hAnsi="Arial" w:cs="Arial"/>
+          <w:sz w:val="20"/>
+          <w:szCs w:val="20"/>
+        </w:rPr>
+        <w:t>be successful</w:t>
+      </w:r>
+      <w:r>
+        <w:rPr>
+          <w:rFonts w:ascii="Arial" w:hAnsi="Arial" w:cs="Arial"/>
+          <w:sz w:val="20"/>
+          <w:szCs w:val="20"/>
+        </w:rPr>
+        <w:t xml:space="preserve"> and a 50% chance that </w:t>
+      </w:r>
+      <w:r>
+        <w:rPr>
+          <w:rFonts w:ascii="Arial" w:hAnsi="Arial" w:cs="Arial"/>
+          <w:sz w:val="20"/>
+          <w:szCs w:val="20"/>
+        </w:rPr>
+        <w:t>company</w:t>
+      </w:r>
+      <w:r>
+        <w:rPr>
+          <w:rFonts w:ascii="Arial" w:hAnsi="Arial" w:cs="Arial"/>
+          <w:sz w:val="20"/>
+          <w:szCs w:val="20"/>
+        </w:rPr>
+        <w:t xml:space="preserve"> Y will</w:t>
+      </w:r>
+      <w:r>
+        <w:rPr>
+          <w:rFonts w:ascii="Arial" w:hAnsi="Arial" w:cs="Arial"/>
+          <w:sz w:val="20"/>
+          <w:szCs w:val="20"/>
+        </w:rPr>
+        <w:t xml:space="preserve"> </w:t>
+      </w:r>
+      <w:r>
+        <w:rPr>
+          <w:rFonts w:ascii="Arial" w:hAnsi="Arial" w:cs="Arial"/>
+          <w:sz w:val="20"/>
+          <w:szCs w:val="20"/>
+        </w:rPr>
+        <w:t xml:space="preserve">be successful. </w:t>
+      </w:r>
+    </w:p>
+    <w:p>
+      <w:pPr>
+        <w:pStyle w:val="ListParagraph"/>
+        <w:numPr>
+          <w:ilvl w:val="0"/>
+          <w:numId w:val="28"/>
+        </w:numPr>
+        <w:rPr>
+          <w:rFonts w:ascii="Arial" w:hAnsi="Arial" w:cs="Arial"/>
+          <w:sz w:val="20"/>
+          <w:szCs w:val="20"/>
+        </w:rPr>
+      </w:pPr>
+      <w:r>
+        <w:rPr>
+          <w:rFonts w:ascii="Arial" w:hAnsi="Arial" w:cs="Arial"/>
+          <w:sz w:val="20"/>
+          <w:szCs w:val="20"/>
+        </w:rPr>
+        <w:t xml:space="preserve">Either </w:t>
+      </w:r>
+      <w:r>
+        <w:rPr>
+          <w:rFonts w:ascii="Arial" w:hAnsi="Arial" w:cs="Arial"/>
+          <w:sz w:val="20"/>
+          <w:szCs w:val="20"/>
+        </w:rPr>
+        <w:t>company</w:t>
+      </w:r>
+      <w:r>
+        <w:rPr>
+          <w:rFonts w:ascii="Arial" w:hAnsi="Arial" w:cs="Arial"/>
+          <w:sz w:val="20"/>
+          <w:szCs w:val="20"/>
+        </w:rPr>
+        <w:t xml:space="preserve"> X or</w:t>
+      </w:r>
+      <w:r>
+        <w:rPr>
+          <w:rFonts w:ascii="Arial" w:hAnsi="Arial" w:cs="Arial"/>
+          <w:sz w:val="20"/>
+          <w:szCs w:val="20"/>
+        </w:rPr>
+        <w:t xml:space="preserve"> </w:t>
+      </w:r>
+      <w:r>
+        <w:rPr>
+          <w:rFonts w:ascii="Arial" w:hAnsi="Arial" w:cs="Arial"/>
+          <w:sz w:val="20"/>
+          <w:szCs w:val="20"/>
+        </w:rPr>
+        <w:t xml:space="preserve">company </w:t>
+      </w:r>
+      <w:r>
+        <w:rPr>
+          <w:rFonts w:ascii="Arial" w:hAnsi="Arial" w:cs="Arial"/>
+          <w:sz w:val="20"/>
+          <w:szCs w:val="20"/>
+        </w:rPr>
+        <w:t xml:space="preserve">Y will </w:t>
+      </w:r>
+      <w:r>
+        <w:rPr>
+          <w:rFonts w:ascii="Arial" w:hAnsi="Arial" w:cs="Arial"/>
+          <w:sz w:val="20"/>
+          <w:szCs w:val="20"/>
+        </w:rPr>
+        <w:t>be successful</w:t>
+      </w:r>
+      <w:r>
+        <w:rPr>
+          <w:rFonts w:ascii="Arial" w:hAnsi="Arial" w:cs="Arial"/>
+          <w:sz w:val="20"/>
+          <w:szCs w:val="20"/>
+        </w:rPr>
+        <w:t xml:space="preserve">, but you do not know the exact probabilities.  </w:t>
+      </w:r>
+    </w:p>
+    <w:p>
+      <w:pPr>
+        <w:pStyle w:val="ListParagraph"/>
+        <w:ind w:left="360"/>
+        <w:rPr>
+          <w:rFonts w:ascii="Arial" w:hAnsi="Arial" w:cs="Arial"/>
+          <w:sz w:val="20"/>
+          <w:szCs w:val="20"/>
+        </w:rPr>
+      </w:pPr>
+    </w:p>
+    <w:p>
+      <w:pPr>
+        <w:pStyle w:val="ListParagraph"/>
+        <w:numPr>
+          <w:ilvl w:val="0"/>
+          <w:numId w:val="27"/>
+        </w:numPr>
+        <w:rPr>
+          <w:rFonts w:ascii="Arial" w:hAnsi="Arial" w:cs="Arial"/>
+          <w:sz w:val="20"/>
+          <w:szCs w:val="20"/>
+        </w:rPr>
+      </w:pPr>
+      <w:r>
+        <w:rPr>
+          <w:rFonts w:ascii="Arial" w:hAnsi="Arial" w:cs="Arial"/>
+          <w:sz w:val="20"/>
+          <w:szCs w:val="20"/>
+        </w:rPr>
+        <w:t xml:space="preserve">You have just completed another successful year at work. Based on this success, your boss offers you a promotion. </w:t>
+      </w:r>
+      <w:r>
+        <w:rPr>
+          <w:rFonts w:ascii="Arial" w:hAnsi="Arial" w:cs="Arial"/>
+          <w:sz w:val="20"/>
+          <w:szCs w:val="20"/>
+        </w:rPr>
+        <w:t xml:space="preserve"> </w:t>
+      </w:r>
+      <w:r>
+        <w:rPr>
+          <w:rFonts w:ascii="Arial" w:hAnsi="Arial" w:cs="Arial"/>
+          <w:sz w:val="20"/>
+          <w:szCs w:val="20"/>
+        </w:rPr>
+        <w:t xml:space="preserve">However, your boss gives you </w:t>
+      </w:r>
+      <w:r>
+        <w:rPr>
+          <w:rFonts w:ascii="Arial" w:hAnsi="Arial" w:cs="Arial"/>
+          <w:sz w:val="20"/>
+          <w:szCs w:val="20"/>
+        </w:rPr>
+        <w:t>a choice</w:t>
+      </w:r>
+      <w:r>
+        <w:rPr>
+          <w:rFonts w:ascii="Arial" w:hAnsi="Arial" w:cs="Arial"/>
+          <w:sz w:val="20"/>
+          <w:szCs w:val="20"/>
+        </w:rPr>
+        <w:t>:</w:t>
+      </w:r>
+      <w:r>
+        <w:rPr>
+          <w:rFonts w:ascii="Arial" w:hAnsi="Arial" w:cs="Arial"/>
+          <w:sz w:val="20"/>
+          <w:szCs w:val="20"/>
+        </w:rPr>
+        <w:t xml:space="preserve"> you can become either head of department X or head of department Y. </w:t>
+      </w:r>
+      <w:r>
+        <w:rPr>
+          <w:rFonts w:ascii="Arial" w:hAnsi="Arial" w:cs="Arial"/>
+          <w:sz w:val="20"/>
+          <w:szCs w:val="20"/>
+        </w:rPr>
+        <w:t xml:space="preserve"> From your perusal of the company’s financial statements and the present macroeconomic conditions you ascertain that one of these </w:t>
+      </w:r>
+      <w:r>
+        <w:rPr>
+          <w:rFonts w:ascii="Arial" w:hAnsi="Arial" w:cs="Arial"/>
+          <w:sz w:val="20"/>
+          <w:szCs w:val="20"/>
+        </w:rPr>
+        <w:t xml:space="preserve">departments is extremely likely to undergo breakneck growth in the following years and such growth is almost certain to result in very large financial bonuses accruing to that head of department. </w:t>
+      </w:r>
+      <w:r>
+        <w:rPr>
+          <w:rFonts w:ascii="Arial" w:hAnsi="Arial" w:cs="Arial"/>
+          <w:sz w:val="20"/>
+          <w:szCs w:val="20"/>
+        </w:rPr>
+        <w:t xml:space="preserve">Which of the following </w:t>
+      </w:r>
+      <w:r>
+        <w:rPr>
+          <w:rFonts w:ascii="Arial" w:hAnsi="Arial" w:cs="Arial"/>
+          <w:sz w:val="20"/>
+          <w:szCs w:val="20"/>
+        </w:rPr>
+        <w:t>situations do you hope is true?</w:t>
+      </w:r>
+    </w:p>
+    <w:p>
+      <w:pPr>
+        <w:pStyle w:val="ListParagraph"/>
+        <w:ind w:left="360"/>
+        <w:rPr>
+          <w:rFonts w:ascii="Arial" w:hAnsi="Arial" w:cs="Arial"/>
+          <w:sz w:val="20"/>
+          <w:szCs w:val="20"/>
+        </w:rPr>
+      </w:pPr>
+    </w:p>
+    <w:p>
+      <w:pPr>
+        <w:pStyle w:val="ListParagraph"/>
+        <w:numPr>
+          <w:ilvl w:val="0"/>
+          <w:numId w:val="26"/>
+        </w:numPr>
+        <w:ind w:left="709"/>
+        <w:rPr>
+          <w:rFonts w:ascii="Arial" w:hAnsi="Arial" w:cs="Arial"/>
+          <w:sz w:val="20"/>
+          <w:szCs w:val="20"/>
+        </w:rPr>
+      </w:pPr>
+      <w:bookmarkStart w:id="0" w:name="_Hlk536377858"/>
+      <w:r>
+        <w:rPr>
+          <w:rFonts w:ascii="Arial" w:hAnsi="Arial" w:cs="Arial"/>
+          <w:sz w:val="20"/>
+          <w:szCs w:val="20"/>
+        </w:rPr>
+        <w:t xml:space="preserve">There is a 50% that </w:t>
+      </w:r>
+      <w:r>
+        <w:rPr>
+          <w:rFonts w:ascii="Arial" w:hAnsi="Arial" w:cs="Arial"/>
+          <w:sz w:val="20"/>
+          <w:szCs w:val="20"/>
+        </w:rPr>
+        <w:t>department</w:t>
+      </w:r>
+      <w:r>
+        <w:rPr>
+          <w:rFonts w:ascii="Arial" w:hAnsi="Arial" w:cs="Arial"/>
+          <w:sz w:val="20"/>
+          <w:szCs w:val="20"/>
+        </w:rPr>
+        <w:t xml:space="preserve"> X will </w:t>
+      </w:r>
+      <w:r>
+        <w:rPr>
+          <w:rFonts w:ascii="Arial" w:hAnsi="Arial" w:cs="Arial"/>
+          <w:sz w:val="20"/>
+          <w:szCs w:val="20"/>
+        </w:rPr>
+        <w:t>grow exponentially</w:t>
+      </w:r>
+      <w:r>
+        <w:rPr>
+          <w:rFonts w:ascii="Arial" w:hAnsi="Arial" w:cs="Arial"/>
+          <w:sz w:val="20"/>
+          <w:szCs w:val="20"/>
+        </w:rPr>
+        <w:t xml:space="preserve"> and a 50% chance that Stock Y will</w:t>
+      </w:r>
+      <w:r>
+        <w:rPr>
+          <w:rFonts w:ascii="Arial" w:hAnsi="Arial" w:cs="Arial"/>
+          <w:sz w:val="20"/>
+          <w:szCs w:val="20"/>
+        </w:rPr>
+        <w:t xml:space="preserve"> grow exponentially</w:t>
+      </w:r>
+      <w:r>
+        <w:rPr>
+          <w:rFonts w:ascii="Arial" w:hAnsi="Arial" w:cs="Arial"/>
+          <w:sz w:val="20"/>
+          <w:szCs w:val="20"/>
+        </w:rPr>
+        <w:t>.</w:t>
+      </w:r>
+    </w:p>
+    <w:p>
+      <w:pPr>
+        <w:pStyle w:val="ListParagraph"/>
+        <w:numPr>
+          <w:ilvl w:val="0"/>
+          <w:numId w:val="26"/>
+        </w:numPr>
+        <w:ind w:left="709"/>
+        <w:rPr>
+          <w:rFonts w:ascii="Arial" w:hAnsi="Arial" w:cs="Arial"/>
+          <w:sz w:val="20"/>
+          <w:szCs w:val="20"/>
+        </w:rPr>
+      </w:pPr>
+      <w:r>
+        <w:rPr>
+          <w:rFonts w:ascii="Arial" w:hAnsi="Arial" w:cs="Arial"/>
+          <w:sz w:val="20"/>
+          <w:szCs w:val="20"/>
+        </w:rPr>
+        <w:t xml:space="preserve">Either </w:t>
+      </w:r>
+      <w:r>
+        <w:rPr>
+          <w:rFonts w:ascii="Arial" w:hAnsi="Arial" w:cs="Arial"/>
+          <w:sz w:val="20"/>
+          <w:szCs w:val="20"/>
+        </w:rPr>
+        <w:t>department</w:t>
+      </w:r>
+      <w:r>
+        <w:rPr>
+          <w:rFonts w:ascii="Arial" w:hAnsi="Arial" w:cs="Arial"/>
+          <w:sz w:val="20"/>
+          <w:szCs w:val="20"/>
+        </w:rPr>
+        <w:t xml:space="preserve"> X or</w:t>
+      </w:r>
+      <w:r>
+        <w:rPr>
+          <w:rFonts w:ascii="Arial" w:hAnsi="Arial" w:cs="Arial"/>
+          <w:sz w:val="20"/>
+          <w:szCs w:val="20"/>
+        </w:rPr>
+        <w:t xml:space="preserve"> department</w:t>
+      </w:r>
+      <w:r>
+        <w:rPr>
+          <w:rFonts w:ascii="Arial" w:hAnsi="Arial" w:cs="Arial"/>
+          <w:sz w:val="20"/>
+          <w:szCs w:val="20"/>
+        </w:rPr>
+        <w:t xml:space="preserve"> Y will </w:t>
+      </w:r>
+      <w:r>
+        <w:rPr>
+          <w:rFonts w:ascii="Arial" w:hAnsi="Arial" w:cs="Arial"/>
+          <w:sz w:val="20"/>
+          <w:szCs w:val="20"/>
+        </w:rPr>
+        <w:t>grow exponentially</w:t>
+      </w:r>
+      <w:r>
+        <w:rPr>
+          <w:rFonts w:ascii="Arial" w:hAnsi="Arial" w:cs="Arial"/>
+          <w:sz w:val="20"/>
+          <w:szCs w:val="20"/>
+        </w:rPr>
+        <w:t xml:space="preserve">, but you do not know the exact probabilities.  </w:t>
+      </w:r>
+    </w:p>
+    <w:bookmarkEnd w:id="0"/>
+    <w:p>
+      <w:pPr>
+        <w:pStyle w:val="ListParagraph"/>
+        <w:ind w:left="709"/>
+        <w:rPr>
+          <w:rFonts w:ascii="Arial" w:hAnsi="Arial" w:cs="Arial"/>
+          <w:sz w:val="20"/>
+          <w:szCs w:val="20"/>
+        </w:rPr>
+      </w:pPr>
+    </w:p>
+    <w:p>
+      <w:pPr>
+        <w:pStyle w:val="ListParagraph"/>
+        <w:numPr>
+          <w:ilvl w:val="0"/>
+          <w:numId w:val="27"/>
+        </w:numPr>
+        <w:rPr>
+          <w:rFonts w:ascii="Arial" w:hAnsi="Arial" w:cs="Arial"/>
+          <w:sz w:val="20"/>
+          <w:szCs w:val="20"/>
+        </w:rPr>
+      </w:pPr>
+      <w:r>
+        <w:rPr>
+          <w:rFonts w:ascii="Arial" w:hAnsi="Arial" w:cs="Arial"/>
+          <w:sz w:val="20"/>
+          <w:szCs w:val="20"/>
+        </w:rPr>
+        <w:t>Within your friend group, there are two people that you are romantically interested in: Person X and Person Y.  However, you can only pursue one of them, because the second one is sure to feel like second best</w:t>
+      </w:r>
+      <w:r>
+        <w:rPr>
+          <w:rFonts w:ascii="Arial" w:hAnsi="Arial" w:cs="Arial"/>
+          <w:sz w:val="20"/>
+          <w:szCs w:val="20"/>
+        </w:rPr>
+        <w:t xml:space="preserve"> if you pursue both</w:t>
+      </w:r>
+      <w:r>
+        <w:rPr>
+          <w:rFonts w:ascii="Arial" w:hAnsi="Arial" w:cs="Arial"/>
+          <w:sz w:val="20"/>
+          <w:szCs w:val="20"/>
+        </w:rPr>
+        <w:t xml:space="preserve">.  </w:t>
+      </w:r>
+      <w:r>
+        <w:rPr>
+          <w:rFonts w:ascii="Arial" w:hAnsi="Arial" w:cs="Arial"/>
+          <w:sz w:val="20"/>
+          <w:szCs w:val="20"/>
+        </w:rPr>
+        <w:t xml:space="preserve">You are also sure that a relationship with at least one of them is likely to be extremely fruitful and beneficial for you in many different facets of your life. </w:t>
+      </w:r>
+      <w:r>
+        <w:rPr>
+          <w:rFonts w:ascii="Arial" w:hAnsi="Arial" w:cs="Arial"/>
+          <w:sz w:val="20"/>
+          <w:szCs w:val="20"/>
+        </w:rPr>
+        <w:t xml:space="preserve">Which of the following </w:t>
+      </w:r>
+      <w:r>
+        <w:rPr>
+          <w:rFonts w:ascii="Arial" w:hAnsi="Arial" w:cs="Arial"/>
+          <w:sz w:val="20"/>
+          <w:szCs w:val="20"/>
+        </w:rPr>
+        <w:t>situations do you hope is true?</w:t>
+      </w:r>
+    </w:p>
+    <w:p>
+      <w:pPr>
+        <w:pStyle w:val="ListParagraph"/>
+        <w:ind w:left="360"/>
+        <w:rPr>
+          <w:rFonts w:ascii="Arial" w:hAnsi="Arial" w:cs="Arial"/>
+          <w:sz w:val="20"/>
+          <w:szCs w:val="20"/>
+        </w:rPr>
+      </w:pPr>
+    </w:p>
+    <w:p>
+      <w:pPr>
+        <w:pStyle w:val="ListParagraph"/>
+        <w:numPr>
+          <w:ilvl w:val="0"/>
+          <w:numId w:val="29"/>
+        </w:numPr>
+        <w:ind w:left="709"/>
+        <w:rPr>
+          <w:rFonts w:ascii="Arial" w:hAnsi="Arial" w:cs="Arial"/>
+          <w:sz w:val="20"/>
+          <w:szCs w:val="20"/>
+        </w:rPr>
+      </w:pPr>
+      <w:bookmarkStart w:id="1" w:name="_Hlk536379663"/>
+      <w:r>
+        <w:rPr>
+          <w:rFonts w:ascii="Arial" w:hAnsi="Arial" w:cs="Arial"/>
+          <w:sz w:val="20"/>
+          <w:szCs w:val="20"/>
+        </w:rPr>
+        <w:t xml:space="preserve">There is a 50% that </w:t>
+      </w:r>
+      <w:r>
+        <w:rPr>
+          <w:rFonts w:ascii="Arial" w:hAnsi="Arial" w:cs="Arial"/>
+          <w:sz w:val="20"/>
+          <w:szCs w:val="20"/>
+        </w:rPr>
+        <w:t>a relationship with person</w:t>
+      </w:r>
+      <w:r>
+        <w:rPr>
+          <w:rFonts w:ascii="Arial" w:hAnsi="Arial" w:cs="Arial"/>
+          <w:sz w:val="20"/>
+          <w:szCs w:val="20"/>
+        </w:rPr>
+        <w:t xml:space="preserve"> X will </w:t>
+      </w:r>
+      <w:r>
+        <w:rPr>
+          <w:rFonts w:ascii="Arial" w:hAnsi="Arial" w:cs="Arial"/>
+          <w:sz w:val="20"/>
+          <w:szCs w:val="20"/>
+        </w:rPr>
+        <w:t>be very successful</w:t>
+      </w:r>
+      <w:r>
+        <w:rPr>
+          <w:rFonts w:ascii="Arial" w:hAnsi="Arial" w:cs="Arial"/>
+          <w:sz w:val="20"/>
+          <w:szCs w:val="20"/>
+        </w:rPr>
+        <w:t xml:space="preserve"> and a 50% chance that </w:t>
+      </w:r>
+      <w:r>
+        <w:rPr>
+          <w:rFonts w:ascii="Arial" w:hAnsi="Arial" w:cs="Arial"/>
+          <w:sz w:val="20"/>
+          <w:szCs w:val="20"/>
+        </w:rPr>
+        <w:t>a relationship with person</w:t>
+      </w:r>
+      <w:r>
+        <w:rPr>
+          <w:rFonts w:ascii="Arial" w:hAnsi="Arial" w:cs="Arial"/>
+          <w:sz w:val="20"/>
+          <w:szCs w:val="20"/>
+        </w:rPr>
+        <w:t xml:space="preserve"> </w:t>
+      </w:r>
+      <w:r>
+        <w:rPr>
+          <w:rFonts w:ascii="Arial" w:hAnsi="Arial" w:cs="Arial"/>
+          <w:sz w:val="20"/>
+          <w:szCs w:val="20"/>
+        </w:rPr>
+        <w:t>Y</w:t>
+      </w:r>
+      <w:r>
+        <w:rPr>
+          <w:rFonts w:ascii="Arial" w:hAnsi="Arial" w:cs="Arial"/>
+          <w:sz w:val="20"/>
+          <w:szCs w:val="20"/>
+        </w:rPr>
+        <w:t xml:space="preserve"> will </w:t>
+      </w:r>
+      <w:r>
+        <w:rPr>
+          <w:rFonts w:ascii="Arial" w:hAnsi="Arial" w:cs="Arial"/>
+          <w:sz w:val="20"/>
+          <w:szCs w:val="20"/>
+        </w:rPr>
+        <w:t>be very successfu</w:t>
+      </w:r>
+      <w:r>
+        <w:rPr>
+          <w:rFonts w:ascii="Arial" w:hAnsi="Arial" w:cs="Arial"/>
+          <w:sz w:val="20"/>
+          <w:szCs w:val="20"/>
+        </w:rPr>
+        <w:t>l.</w:t>
+      </w:r>
+    </w:p>
+    <w:p>
+      <w:pPr>
+        <w:pStyle w:val="ListParagraph"/>
+        <w:numPr>
+          <w:ilvl w:val="0"/>
+          <w:numId w:val="29"/>
+        </w:numPr>
+        <w:ind w:left="709"/>
+        <w:rPr>
+          <w:rFonts w:ascii="Arial" w:hAnsi="Arial" w:cs="Arial"/>
+          <w:b/>
+          <w:sz w:val="20"/>
+          <w:szCs w:val="20"/>
+          <w:u w:val="single"/>
+        </w:rPr>
+      </w:pPr>
+      <w:r>
+        <w:rPr>
+          <w:rFonts w:ascii="Arial" w:hAnsi="Arial" w:cs="Arial"/>
+          <w:sz w:val="20"/>
+          <w:szCs w:val="20"/>
+        </w:rPr>
+        <w:t>A relationship with e</w:t>
+      </w:r>
+      <w:r>
+        <w:rPr>
+          <w:rFonts w:ascii="Arial" w:hAnsi="Arial" w:cs="Arial"/>
+          <w:sz w:val="20"/>
+          <w:szCs w:val="20"/>
+        </w:rPr>
+        <w:t xml:space="preserve">ither </w:t>
+      </w:r>
+      <w:r>
+        <w:rPr>
+          <w:rFonts w:ascii="Arial" w:hAnsi="Arial" w:cs="Arial"/>
+          <w:sz w:val="20"/>
+          <w:szCs w:val="20"/>
+        </w:rPr>
+        <w:t>person</w:t>
+      </w:r>
+      <w:r>
+        <w:rPr>
+          <w:rFonts w:ascii="Arial" w:hAnsi="Arial" w:cs="Arial"/>
+          <w:sz w:val="20"/>
+          <w:szCs w:val="20"/>
+        </w:rPr>
+        <w:t xml:space="preserve"> X or</w:t>
+      </w:r>
+      <w:r>
+        <w:rPr>
+          <w:rFonts w:ascii="Arial" w:hAnsi="Arial" w:cs="Arial"/>
+          <w:sz w:val="20"/>
+          <w:szCs w:val="20"/>
+        </w:rPr>
+        <w:t xml:space="preserve"> person</w:t>
+      </w:r>
+      <w:r>
+        <w:rPr>
+          <w:rFonts w:ascii="Arial" w:hAnsi="Arial" w:cs="Arial"/>
+          <w:sz w:val="20"/>
+          <w:szCs w:val="20"/>
+        </w:rPr>
+        <w:t xml:space="preserve"> </w:t>
+      </w:r>
+      <w:r>
+        <w:rPr>
+          <w:rFonts w:ascii="Arial" w:hAnsi="Arial" w:cs="Arial"/>
+          <w:sz w:val="20"/>
+          <w:szCs w:val="20"/>
+        </w:rPr>
+        <w:t>Y</w:t>
+      </w:r>
+      <w:r>
+        <w:rPr>
+          <w:rFonts w:ascii="Arial" w:hAnsi="Arial" w:cs="Arial"/>
+          <w:sz w:val="20"/>
+          <w:szCs w:val="20"/>
+        </w:rPr>
+        <w:t xml:space="preserve"> will </w:t>
+      </w:r>
+      <w:r>
+        <w:rPr>
+          <w:rFonts w:ascii="Arial" w:hAnsi="Arial" w:cs="Arial"/>
+          <w:sz w:val="20"/>
+          <w:szCs w:val="20"/>
+        </w:rPr>
+        <w:t>be very successful</w:t>
+      </w:r>
+      <w:r>
+        <w:rPr>
+          <w:rFonts w:ascii="Arial" w:hAnsi="Arial" w:cs="Arial"/>
+          <w:sz w:val="20"/>
+          <w:szCs w:val="20"/>
+        </w:rPr>
+        <w:t xml:space="preserve"> (but not both)</w:t>
+      </w:r>
+      <w:r>
+        <w:rPr>
+          <w:rFonts w:ascii="Arial" w:hAnsi="Arial" w:cs="Arial"/>
+          <w:sz w:val="20"/>
+          <w:szCs w:val="20"/>
+        </w:rPr>
+        <w:t>, but you do not know the exact probabilities</w:t>
+      </w:r>
+    </w:p>
+    <w:bookmarkEnd w:id="1"/>
+    <w:p>
+      <w:pPr>
+        <w:pStyle w:val="ListParagraph"/>
+        <w:ind w:left="709"/>
+        <w:rPr>
+          <w:rFonts w:ascii="Arial" w:hAnsi="Arial" w:cs="Arial"/>
+          <w:b/>
+          <w:sz w:val="20"/>
+          <w:szCs w:val="20"/>
+          <w:u w:val="single"/>
+        </w:rPr>
+      </w:pPr>
+    </w:p>
+    <w:p>
+      <w:pPr>
+        <w:pStyle w:val="ListParagraph"/>
+        <w:numPr>
+          <w:ilvl w:val="0"/>
+          <w:numId w:val="27"/>
+        </w:numPr>
+        <w:rPr>
+          <w:rFonts w:ascii="Arial" w:hAnsi="Arial" w:cs="Arial"/>
+          <w:sz w:val="20"/>
+          <w:szCs w:val="20"/>
+        </w:rPr>
+      </w:pPr>
+      <w:r>
+        <w:rPr>
+          <w:rFonts w:ascii="Arial" w:hAnsi="Arial" w:cs="Arial"/>
+          <w:sz w:val="20"/>
+          <w:szCs w:val="20"/>
+        </w:rPr>
+        <w:t xml:space="preserve">You </w:t>
+      </w:r>
+      <w:r>
+        <w:rPr>
+          <w:rFonts w:ascii="Arial" w:hAnsi="Arial" w:cs="Arial"/>
+          <w:sz w:val="20"/>
+          <w:szCs w:val="20"/>
+        </w:rPr>
+        <w:t xml:space="preserve">have decided to take an impromptu - </w:t>
+      </w:r>
+      <w:r>
+        <w:rPr>
+          <w:rFonts w:ascii="Arial" w:hAnsi="Arial" w:cs="Arial"/>
+          <w:sz w:val="20"/>
+          <w:szCs w:val="20"/>
+        </w:rPr>
+        <w:t xml:space="preserve">Travel </w:t>
+      </w:r>
+    </w:p>
+    <w:p>
+      <w:pPr>
+        <w:pStyle w:val="ListParagraph"/>
+        <w:ind w:left="360"/>
+        <w:rPr>
+          <w:rFonts w:ascii="Arial" w:hAnsi="Arial" w:cs="Arial"/>
+          <w:sz w:val="20"/>
+          <w:szCs w:val="20"/>
+        </w:rPr>
+      </w:pPr>
+    </w:p>
+    <w:p>
+      <w:pPr>
+        <w:pStyle w:val="ListParagraph"/>
+        <w:numPr>
+          <w:ilvl w:val="0"/>
+          <w:numId w:val="27"/>
+        </w:numPr>
+        <w:rPr>
+          <w:rFonts w:ascii="Arial" w:hAnsi="Arial" w:cs="Arial"/>
+          <w:sz w:val="20"/>
+          <w:szCs w:val="20"/>
+        </w:rPr>
+      </w:pPr>
+      <w:r>
+        <w:rPr>
+          <w:rFonts w:ascii="Arial" w:hAnsi="Arial" w:cs="Arial"/>
+          <w:sz w:val="20"/>
+          <w:szCs w:val="20"/>
+        </w:rPr>
+        <w:t xml:space="preserve">Bet with a friend – with a </w:t>
+      </w:r>
+      <w:proofErr w:type="spellStart"/>
+      <w:r>
+        <w:rPr>
+          <w:rFonts w:ascii="Arial" w:hAnsi="Arial" w:cs="Arial"/>
+          <w:sz w:val="20"/>
+          <w:szCs w:val="20"/>
+        </w:rPr>
+        <w:t>qualitativee</w:t>
+      </w:r>
+      <w:proofErr w:type="spellEnd"/>
+      <w:r>
+        <w:rPr>
+          <w:rFonts w:ascii="Arial" w:hAnsi="Arial" w:cs="Arial"/>
+          <w:sz w:val="20"/>
+          <w:szCs w:val="20"/>
+        </w:rPr>
+        <w:t xml:space="preserve"> gain. </w:t>
+      </w:r>
+    </w:p>
+    <w:p>
+      <w:pPr>
+        <w:pStyle w:val="ListParagraph"/>
+        <w:rPr>
+          <w:rFonts w:ascii="Arial" w:hAnsi="Arial" w:cs="Arial"/>
+          <w:sz w:val="20"/>
+          <w:szCs w:val="20"/>
+        </w:rPr>
+      </w:pPr>
+    </w:p>
+    <w:p>
+      <w:pPr>
+        <w:pStyle w:val="ListParagraph"/>
+        <w:numPr>
+          <w:ilvl w:val="0"/>
+          <w:numId w:val="27"/>
+        </w:numPr>
+        <w:rPr>
+          <w:rFonts w:ascii="Arial" w:hAnsi="Arial" w:cs="Arial"/>
+          <w:sz w:val="20"/>
+          <w:szCs w:val="20"/>
+        </w:rPr>
+      </w:pPr>
+      <w:r>
+        <w:rPr>
+          <w:rFonts w:ascii="Arial" w:hAnsi="Arial" w:cs="Arial"/>
+          <w:sz w:val="20"/>
+          <w:szCs w:val="20"/>
+        </w:rPr>
+        <w:t xml:space="preserve">You are an athlete – drug or equipment that will make massive gain. </w:t>
+      </w:r>
+    </w:p>
+    <w:p>
+      <w:pPr>
+        <w:pStyle w:val="ListParagraph"/>
+        <w:rPr>
+          <w:rFonts w:ascii="Arial" w:hAnsi="Arial" w:cs="Arial"/>
+          <w:sz w:val="20"/>
+          <w:szCs w:val="20"/>
+        </w:rPr>
+      </w:pPr>
+    </w:p>
+    <w:p>
+      <w:pPr>
+        <w:pStyle w:val="ListParagraph"/>
+        <w:numPr>
+          <w:ilvl w:val="0"/>
+          <w:numId w:val="27"/>
+        </w:numPr>
+        <w:rPr>
+          <w:rFonts w:ascii="Arial" w:hAnsi="Arial" w:cs="Arial"/>
+          <w:sz w:val="20"/>
+          <w:szCs w:val="20"/>
+        </w:rPr>
+      </w:pPr>
+      <w:r>
+        <w:rPr>
+          <w:rFonts w:ascii="Arial" w:hAnsi="Arial" w:cs="Arial"/>
+          <w:sz w:val="20"/>
+          <w:szCs w:val="20"/>
+        </w:rPr>
+        <w:t xml:space="preserve">Social gain. At a job conference. You only have time to introduce yourself to one of two companies in your desired area. Only one of the two companies have </w:t>
+      </w:r>
+      <w:proofErr w:type="spellStart"/>
+      <w:proofErr w:type="gramStart"/>
+      <w:r>
+        <w:rPr>
+          <w:rFonts w:ascii="Arial" w:hAnsi="Arial" w:cs="Arial"/>
+          <w:sz w:val="20"/>
+          <w:szCs w:val="20"/>
+        </w:rPr>
+        <w:t>availabilityes</w:t>
+      </w:r>
+      <w:proofErr w:type="spellEnd"/>
+      <w:proofErr w:type="gramEnd"/>
+      <w:r>
+        <w:rPr>
+          <w:rFonts w:ascii="Arial" w:hAnsi="Arial" w:cs="Arial"/>
+          <w:sz w:val="20"/>
+          <w:szCs w:val="20"/>
+        </w:rPr>
+        <w:t xml:space="preserve"> but you don’t know which one. </w:t>
+      </w:r>
+    </w:p>
+    <w:p>
+      <w:pPr>
+        <w:pStyle w:val="ListParagraph"/>
+        <w:rPr>
+          <w:rFonts w:ascii="Arial" w:hAnsi="Arial" w:cs="Arial"/>
+          <w:sz w:val="20"/>
+          <w:szCs w:val="20"/>
+        </w:rPr>
+      </w:pPr>
+    </w:p>
+    <w:p>
+      <w:pPr>
+        <w:pStyle w:val="ListParagraph"/>
+        <w:numPr>
+          <w:ilvl w:val="0"/>
+          <w:numId w:val="27"/>
+        </w:numPr>
+        <w:rPr>
+          <w:rFonts w:ascii="Arial" w:hAnsi="Arial" w:cs="Arial"/>
+          <w:sz w:val="20"/>
+          <w:szCs w:val="20"/>
+        </w:rPr>
+      </w:pPr>
+      <w:r>
+        <w:rPr>
+          <w:rFonts w:ascii="Arial" w:hAnsi="Arial" w:cs="Arial"/>
+          <w:sz w:val="20"/>
+          <w:szCs w:val="20"/>
+        </w:rPr>
+        <w:lastRenderedPageBreak/>
+        <w:t xml:space="preserve">Website squatter – can only choose one due to monetary and time constraints. One will involve massive gain, but you aren’t sure which one. </w:t>
+      </w:r>
+    </w:p>
+    <w:p>
+      <w:pPr>
+        <w:pStyle w:val="ListParagraph"/>
+        <w:rPr>
+          <w:rFonts w:ascii="Arial" w:hAnsi="Arial" w:cs="Arial"/>
+          <w:sz w:val="20"/>
+          <w:szCs w:val="20"/>
+        </w:rPr>
+      </w:pPr>
+    </w:p>
+    <w:p>
+      <w:pPr>
+        <w:pStyle w:val="ListParagraph"/>
+        <w:numPr>
+          <w:ilvl w:val="0"/>
+          <w:numId w:val="27"/>
+        </w:numPr>
+        <w:rPr>
+          <w:rFonts w:ascii="Arial" w:hAnsi="Arial" w:cs="Arial"/>
+          <w:sz w:val="20"/>
+          <w:szCs w:val="20"/>
+        </w:rPr>
+      </w:pPr>
+      <w:r>
+        <w:rPr>
+          <w:rFonts w:ascii="Arial" w:hAnsi="Arial" w:cs="Arial"/>
+          <w:sz w:val="20"/>
+          <w:szCs w:val="20"/>
+        </w:rPr>
+        <w:t xml:space="preserve">You are invited to two parties on the same night. </w:t>
+      </w:r>
+      <w:r>
+        <w:rPr>
+          <w:rFonts w:ascii="Arial" w:hAnsi="Arial" w:cs="Arial"/>
+          <w:sz w:val="20"/>
+          <w:szCs w:val="20"/>
+        </w:rPr>
+        <w:t xml:space="preserve">One is likely to be the event of the year, while the other </w:t>
+      </w:r>
+      <w:r>
+        <w:rPr>
+          <w:rFonts w:ascii="Arial" w:hAnsi="Arial" w:cs="Arial"/>
+          <w:sz w:val="20"/>
+          <w:szCs w:val="20"/>
+        </w:rPr>
+        <w:t xml:space="preserve">will just be an average party. </w:t>
+      </w:r>
+      <w:r>
+        <w:rPr>
+          <w:rFonts w:ascii="Arial" w:hAnsi="Arial" w:cs="Arial"/>
+          <w:sz w:val="20"/>
+          <w:szCs w:val="20"/>
+        </w:rPr>
+        <w:t>Which of the following situations do you hope is true?</w:t>
+      </w:r>
+    </w:p>
+    <w:p>
+      <w:pPr>
+        <w:pStyle w:val="ListParagraph"/>
+        <w:ind w:left="360"/>
+        <w:rPr>
+          <w:rFonts w:ascii="Arial" w:hAnsi="Arial" w:cs="Arial"/>
+          <w:sz w:val="20"/>
+          <w:szCs w:val="20"/>
+        </w:rPr>
+      </w:pPr>
+    </w:p>
+    <w:p>
+      <w:pPr>
+        <w:pStyle w:val="ListParagraph"/>
+        <w:numPr>
+          <w:ilvl w:val="0"/>
+          <w:numId w:val="30"/>
+        </w:numPr>
+        <w:ind w:left="709"/>
+        <w:rPr>
+          <w:rFonts w:ascii="Arial" w:hAnsi="Arial" w:cs="Arial"/>
+          <w:sz w:val="20"/>
+          <w:szCs w:val="20"/>
+        </w:rPr>
+      </w:pPr>
+      <w:r>
+        <w:rPr>
+          <w:rFonts w:ascii="Arial" w:hAnsi="Arial" w:cs="Arial"/>
+          <w:sz w:val="20"/>
+          <w:szCs w:val="20"/>
+        </w:rPr>
+        <w:t xml:space="preserve">There is a 50% that </w:t>
+      </w:r>
+      <w:r>
+        <w:rPr>
+          <w:rFonts w:ascii="Arial" w:hAnsi="Arial" w:cs="Arial"/>
+          <w:sz w:val="20"/>
+          <w:szCs w:val="20"/>
+        </w:rPr>
+        <w:t xml:space="preserve">a </w:t>
+      </w:r>
+      <w:r>
+        <w:rPr>
+          <w:rFonts w:ascii="Arial" w:hAnsi="Arial" w:cs="Arial"/>
+          <w:sz w:val="20"/>
+          <w:szCs w:val="20"/>
+        </w:rPr>
+        <w:t>party</w:t>
+      </w:r>
+      <w:r>
+        <w:rPr>
+          <w:rFonts w:ascii="Arial" w:hAnsi="Arial" w:cs="Arial"/>
+          <w:sz w:val="20"/>
+          <w:szCs w:val="20"/>
+        </w:rPr>
+        <w:t xml:space="preserve"> X will </w:t>
+      </w:r>
+      <w:r>
+        <w:rPr>
+          <w:rFonts w:ascii="Arial" w:hAnsi="Arial" w:cs="Arial"/>
+          <w:sz w:val="20"/>
+          <w:szCs w:val="20"/>
+        </w:rPr>
+        <w:t xml:space="preserve">be </w:t>
+      </w:r>
+      <w:r>
+        <w:rPr>
+          <w:rFonts w:ascii="Arial" w:hAnsi="Arial" w:cs="Arial"/>
+          <w:sz w:val="20"/>
+          <w:szCs w:val="20"/>
+        </w:rPr>
+        <w:t xml:space="preserve">the amazing one </w:t>
+      </w:r>
+      <w:r>
+        <w:rPr>
+          <w:rFonts w:ascii="Arial" w:hAnsi="Arial" w:cs="Arial"/>
+          <w:sz w:val="20"/>
+          <w:szCs w:val="20"/>
+        </w:rPr>
+        <w:t>and a 50% chance that</w:t>
+      </w:r>
+      <w:r>
+        <w:rPr>
+          <w:rFonts w:ascii="Arial" w:hAnsi="Arial" w:cs="Arial"/>
+          <w:sz w:val="20"/>
+          <w:szCs w:val="20"/>
+        </w:rPr>
+        <w:t xml:space="preserve"> party</w:t>
+      </w:r>
+      <w:r>
+        <w:rPr>
+          <w:rFonts w:ascii="Arial" w:hAnsi="Arial" w:cs="Arial"/>
+          <w:sz w:val="20"/>
+          <w:szCs w:val="20"/>
+        </w:rPr>
+        <w:t xml:space="preserve"> </w:t>
+      </w:r>
+      <w:r>
+        <w:rPr>
+          <w:rFonts w:ascii="Arial" w:hAnsi="Arial" w:cs="Arial"/>
+          <w:sz w:val="20"/>
+          <w:szCs w:val="20"/>
+        </w:rPr>
+        <w:t>Y</w:t>
+      </w:r>
+      <w:r>
+        <w:rPr>
+          <w:rFonts w:ascii="Arial" w:hAnsi="Arial" w:cs="Arial"/>
+          <w:sz w:val="20"/>
+          <w:szCs w:val="20"/>
+        </w:rPr>
+        <w:t xml:space="preserve"> will </w:t>
+      </w:r>
+      <w:r>
+        <w:rPr>
+          <w:rFonts w:ascii="Arial" w:hAnsi="Arial" w:cs="Arial"/>
+          <w:sz w:val="20"/>
+          <w:szCs w:val="20"/>
+        </w:rPr>
+        <w:t>be the amazing one</w:t>
+      </w:r>
+      <w:r>
+        <w:rPr>
+          <w:rFonts w:ascii="Arial" w:hAnsi="Arial" w:cs="Arial"/>
+          <w:sz w:val="20"/>
+          <w:szCs w:val="20"/>
+        </w:rPr>
+        <w:t>.</w:t>
+      </w:r>
+    </w:p>
+    <w:p>
+      <w:pPr>
+        <w:pStyle w:val="ListParagraph"/>
+        <w:numPr>
+          <w:ilvl w:val="0"/>
+          <w:numId w:val="30"/>
+        </w:numPr>
+        <w:ind w:left="709"/>
+        <w:rPr>
+          <w:rFonts w:ascii="Arial" w:hAnsi="Arial" w:cs="Arial"/>
+          <w:b/>
+          <w:sz w:val="20"/>
+          <w:szCs w:val="20"/>
+          <w:u w:val="single"/>
+        </w:rPr>
+      </w:pPr>
+      <w:r>
+        <w:rPr>
+          <w:rFonts w:ascii="Arial" w:hAnsi="Arial" w:cs="Arial"/>
+          <w:sz w:val="20"/>
+          <w:szCs w:val="20"/>
+        </w:rPr>
+        <w:t>Either party X or party Y will be amazing</w:t>
+      </w:r>
+      <w:r>
+        <w:rPr>
+          <w:rFonts w:ascii="Arial" w:hAnsi="Arial" w:cs="Arial"/>
+          <w:sz w:val="20"/>
+          <w:szCs w:val="20"/>
+        </w:rPr>
+        <w:t xml:space="preserve"> (but not both)</w:t>
+      </w:r>
+      <w:r>
+        <w:rPr>
+          <w:rFonts w:ascii="Arial" w:hAnsi="Arial" w:cs="Arial"/>
+          <w:sz w:val="20"/>
+          <w:szCs w:val="20"/>
+        </w:rPr>
+        <w:t>, but you do not know the exact probabilities</w:t>
+      </w:r>
+      <w:bookmarkStart w:id="2" w:name="_GoBack"/>
+      <w:bookmarkEnd w:id="2"/>
+    </w:p>
+    <w:p>
+      <w:pPr>
+        <w:rPr>
+          <w:rFonts w:ascii="Arial" w:hAnsi="Arial" w:cs="Arial"/>
+          <w:sz w:val="20"/>
+          <w:szCs w:val="20"/>
+        </w:rPr>
+      </w:pPr>
+    </w:p>
+    <w:p>
+      <w:pPr>
+        <w:rPr>
+          <w:rFonts w:ascii="Arial" w:hAnsi="Arial" w:cs="Arial"/>
+          <w:sz w:val="20"/>
+          <w:szCs w:val="20"/>
+        </w:rPr>
+      </w:pPr>
+    </w:p>
+    <w:p>
+      <w:pPr>
+        <w:rPr>
+          <w:rFonts w:ascii="Arial" w:hAnsi="Arial" w:cs="Arial"/>
+          <w:b/>
+          <w:sz w:val="20"/>
+          <w:szCs w:val="20"/>
+          <w:u w:val="single"/>
+        </w:rPr>
+      </w:pPr>
+      <w:r>
+        <w:rPr>
+          <w:rFonts w:ascii="Arial" w:hAnsi="Arial" w:cs="Arial"/>
+          <w:b/>
+          <w:sz w:val="20"/>
+          <w:szCs w:val="20"/>
+          <w:u w:val="single"/>
+        </w:rPr>
+        <w:br w:type="page"/>
+      </w:r>
+    </w:p>
+    <w:p>
+      <w:pPr>
+        <w:jc w:val="center"/>
+        <w:rPr>
+          <w:rFonts w:ascii="Arial" w:hAnsi="Arial" w:cs="Arial"/>
+          <w:sz w:val="20"/>
+          <w:szCs w:val="20"/>
+          <w:u w:val="single"/>
+        </w:rPr>
+      </w:pPr>
+      <w:r>
+        <w:rPr>
+          <w:rFonts w:ascii="Arial" w:hAnsi="Arial" w:cs="Arial"/>
+          <w:sz w:val="20"/>
+          <w:szCs w:val="20"/>
+          <w:u w:val="single"/>
+        </w:rPr>
+        <w:lastRenderedPageBreak/>
+        <w:t>Lo</w:t>
+      </w:r>
+      <w:r>
+        <w:rPr>
+          <w:rFonts w:ascii="Arial" w:hAnsi="Arial" w:cs="Arial"/>
+          <w:sz w:val="20"/>
+          <w:szCs w:val="20"/>
+          <w:u w:val="single"/>
+        </w:rPr>
+        <w:t>ss</w:t>
+      </w:r>
+      <w:r>
+        <w:rPr>
+          <w:rFonts w:ascii="Arial" w:hAnsi="Arial" w:cs="Arial"/>
+          <w:sz w:val="20"/>
+          <w:szCs w:val="20"/>
+          <w:u w:val="single"/>
+        </w:rPr>
+        <w:t>es</w:t>
+      </w:r>
+    </w:p>
+    <w:p>
+      <w:pPr>
+        <w:pStyle w:val="ListParagraph"/>
+        <w:numPr>
+          <w:ilvl w:val="0"/>
+          <w:numId w:val="20"/>
+        </w:numPr>
+        <w:rPr>
+          <w:rFonts w:ascii="Arial" w:hAnsi="Arial" w:cs="Arial"/>
+          <w:sz w:val="20"/>
+          <w:szCs w:val="20"/>
+        </w:rPr>
+      </w:pPr>
+      <w:r>
+        <w:rPr>
+          <w:rFonts w:ascii="Arial" w:hAnsi="Arial" w:cs="Arial"/>
+          <w:sz w:val="20"/>
+          <w:szCs w:val="20"/>
+        </w:rPr>
+        <w:t xml:space="preserve">You have a stock portfolio of two stocks: X and Y.  You get a call from your stockbroker who advises you that he has received an anonymous tip that one of your stocks is about to plummet in value, while the other will continue to grow steadily. Due to taxation and investment regulations, you can only sell one of these stocks.  </w:t>
+      </w:r>
+      <w:r>
+        <w:rPr>
+          <w:rFonts w:ascii="Arial" w:hAnsi="Arial" w:cs="Arial"/>
+          <w:sz w:val="20"/>
+          <w:szCs w:val="20"/>
+        </w:rPr>
+        <w:t xml:space="preserve">Which of the following </w:t>
+      </w:r>
+      <w:r>
+        <w:rPr>
+          <w:rFonts w:ascii="Arial" w:hAnsi="Arial" w:cs="Arial"/>
+          <w:sz w:val="20"/>
+          <w:szCs w:val="20"/>
+        </w:rPr>
+        <w:t>situations do you hope is true?</w:t>
+      </w:r>
+    </w:p>
+    <w:p>
+      <w:pPr>
+        <w:pStyle w:val="ListParagraph"/>
+        <w:ind w:left="360"/>
+        <w:rPr>
+          <w:rFonts w:ascii="Arial" w:hAnsi="Arial" w:cs="Arial"/>
+          <w:sz w:val="20"/>
+          <w:szCs w:val="20"/>
+        </w:rPr>
+      </w:pPr>
+    </w:p>
+    <w:p>
+      <w:pPr>
+        <w:pStyle w:val="ListParagraph"/>
+        <w:numPr>
+          <w:ilvl w:val="1"/>
+          <w:numId w:val="20"/>
+        </w:numPr>
+        <w:ind w:left="709"/>
+        <w:rPr>
+          <w:rFonts w:ascii="Arial" w:hAnsi="Arial" w:cs="Arial"/>
+          <w:sz w:val="20"/>
+          <w:szCs w:val="20"/>
+        </w:rPr>
+      </w:pPr>
+      <w:r>
+        <w:rPr>
+          <w:rFonts w:ascii="Arial" w:hAnsi="Arial" w:cs="Arial"/>
+          <w:sz w:val="20"/>
+          <w:szCs w:val="20"/>
+        </w:rPr>
+        <w:t xml:space="preserve">There is a 50% that Stock X will plummet and a 50% chance that Stock Y will plummet. </w:t>
+      </w:r>
+    </w:p>
+    <w:p>
+      <w:pPr>
+        <w:pStyle w:val="ListParagraph"/>
+        <w:numPr>
+          <w:ilvl w:val="1"/>
+          <w:numId w:val="20"/>
+        </w:numPr>
+        <w:ind w:left="709"/>
+        <w:rPr>
+          <w:rFonts w:ascii="Arial" w:hAnsi="Arial" w:cs="Arial"/>
+          <w:sz w:val="20"/>
+          <w:szCs w:val="20"/>
+        </w:rPr>
+      </w:pPr>
+      <w:r>
+        <w:rPr>
+          <w:rFonts w:ascii="Arial" w:hAnsi="Arial" w:cs="Arial"/>
+          <w:sz w:val="20"/>
+          <w:szCs w:val="20"/>
+        </w:rPr>
+        <w:t xml:space="preserve">Either stock X or Y will plummet in value, but you do not know the exact probabilities. </w:t>
+      </w:r>
+    </w:p>
+    <w:p>
+      <w:pPr>
+        <w:pStyle w:val="ListParagraph"/>
+        <w:ind w:left="709"/>
+        <w:rPr>
+          <w:rFonts w:ascii="Arial" w:hAnsi="Arial" w:cs="Arial"/>
+          <w:sz w:val="20"/>
+          <w:szCs w:val="20"/>
+        </w:rPr>
+      </w:pPr>
+      <w:r>
+        <w:rPr>
+          <w:rFonts w:ascii="Arial" w:hAnsi="Arial" w:cs="Arial"/>
+          <w:sz w:val="20"/>
+          <w:szCs w:val="20"/>
+        </w:rPr>
+        <w:t xml:space="preserve"> </w:t>
+      </w:r>
+      <w:r>
+        <w:rPr>
+          <w:rFonts w:ascii="Arial" w:hAnsi="Arial" w:cs="Arial"/>
+          <w:sz w:val="20"/>
+          <w:szCs w:val="20"/>
+        </w:rPr>
+        <w:tab/>
+      </w:r>
+    </w:p>
+    <w:p>
+      <w:pPr>
+        <w:pStyle w:val="ListParagraph"/>
+        <w:numPr>
+          <w:ilvl w:val="0"/>
+          <w:numId w:val="20"/>
+        </w:numPr>
+        <w:shd w:val="clear" w:color="auto" w:fill="FFFFFF"/>
+        <w:spacing w:after="0" w:line="293" w:lineRule="atLeast"/>
+        <w:rPr>
+          <w:rFonts w:ascii="Arial" w:eastAsia="Times New Roman" w:hAnsi="Arial" w:cs="Arial"/>
+          <w:color w:val="222222"/>
+          <w:sz w:val="20"/>
+          <w:szCs w:val="20"/>
+          <w:lang w:eastAsia="en-AU"/>
+        </w:rPr>
+      </w:pPr>
+      <w:r>
+        <w:rPr>
+          <w:rFonts w:ascii="Arial" w:eastAsia="Times New Roman" w:hAnsi="Arial" w:cs="Arial"/>
+          <w:color w:val="222222"/>
+          <w:sz w:val="20"/>
+          <w:szCs w:val="20"/>
+          <w:lang w:eastAsia="en-AU"/>
+        </w:rPr>
+        <w:t xml:space="preserve">You are on a hike in the remote wilderness when you are bitten by a snake. Only two species of snake exist in the area in which you are hiking: species X and species Y. A bite from species X is possibly lethal, while a bite from species Y is harmless.  </w:t>
+      </w:r>
+      <w:r>
+        <w:rPr>
+          <w:rFonts w:ascii="Arial" w:hAnsi="Arial" w:cs="Arial"/>
+          <w:sz w:val="20"/>
+          <w:szCs w:val="20"/>
+        </w:rPr>
+        <w:t>Which of the following situations do you hope is true?</w:t>
+      </w:r>
+    </w:p>
+    <w:p>
+      <w:pPr>
+        <w:shd w:val="clear" w:color="auto" w:fill="FFFFFF"/>
+        <w:spacing w:after="0" w:line="293" w:lineRule="atLeast"/>
+        <w:rPr>
+          <w:rFonts w:ascii="Arial" w:eastAsia="Times New Roman" w:hAnsi="Arial" w:cs="Arial"/>
+          <w:color w:val="222222"/>
+          <w:sz w:val="20"/>
+          <w:szCs w:val="20"/>
+          <w:lang w:eastAsia="en-AU"/>
+        </w:rPr>
+      </w:pPr>
+      <w:r>
+        <w:rPr>
+          <w:rFonts w:ascii="Arial" w:eastAsia="Times New Roman" w:hAnsi="Arial" w:cs="Arial"/>
+          <w:color w:val="222222"/>
+          <w:sz w:val="20"/>
+          <w:szCs w:val="20"/>
+          <w:lang w:eastAsia="en-AU"/>
+        </w:rPr>
+        <w:t> </w:t>
+      </w:r>
+    </w:p>
+    <w:p>
+      <w:pPr>
+        <w:pStyle w:val="ListParagraph"/>
+        <w:numPr>
+          <w:ilvl w:val="0"/>
+          <w:numId w:val="21"/>
+        </w:numPr>
+        <w:shd w:val="clear" w:color="auto" w:fill="FFFFFF"/>
+        <w:spacing w:after="0" w:line="293" w:lineRule="atLeast"/>
+        <w:ind w:left="709"/>
+        <w:rPr>
+          <w:rFonts w:ascii="Arial" w:eastAsia="Times New Roman" w:hAnsi="Arial" w:cs="Arial"/>
+          <w:color w:val="222222"/>
+          <w:sz w:val="20"/>
+          <w:szCs w:val="20"/>
+          <w:lang w:eastAsia="en-AU"/>
+        </w:rPr>
+      </w:pPr>
+      <w:r>
+        <w:rPr>
+          <w:rFonts w:ascii="Arial" w:eastAsia="Times New Roman" w:hAnsi="Arial" w:cs="Arial"/>
+          <w:color w:val="222222"/>
+          <w:sz w:val="20"/>
+          <w:szCs w:val="20"/>
+          <w:lang w:eastAsia="en-AU"/>
+        </w:rPr>
+        <w:t xml:space="preserve">There is a 50% chance that the bite is from species X and a 50% chance that the bite is from species Y. </w:t>
+      </w:r>
+    </w:p>
+    <w:p>
+      <w:pPr>
+        <w:pStyle w:val="ListParagraph"/>
+        <w:numPr>
+          <w:ilvl w:val="0"/>
+          <w:numId w:val="21"/>
+        </w:numPr>
+        <w:shd w:val="clear" w:color="auto" w:fill="FFFFFF"/>
+        <w:spacing w:after="0" w:line="293" w:lineRule="atLeast"/>
+        <w:ind w:left="709"/>
+        <w:rPr>
+          <w:rFonts w:ascii="Arial" w:eastAsia="Times New Roman" w:hAnsi="Arial" w:cs="Arial"/>
+          <w:color w:val="222222"/>
+          <w:sz w:val="20"/>
+          <w:szCs w:val="20"/>
+          <w:lang w:eastAsia="en-AU"/>
+        </w:rPr>
+      </w:pPr>
+      <w:r>
+        <w:rPr>
+          <w:rFonts w:ascii="Arial" w:eastAsia="Times New Roman" w:hAnsi="Arial" w:cs="Arial"/>
+          <w:color w:val="222222"/>
+          <w:sz w:val="20"/>
+          <w:szCs w:val="20"/>
+          <w:lang w:eastAsia="en-AU"/>
+        </w:rPr>
+        <w:t>The bite is from either species X or Y, but you do not know the exact probabilities thereof.</w:t>
+      </w:r>
+    </w:p>
+    <w:p>
+      <w:pPr>
+        <w:rPr>
+          <w:rFonts w:ascii="Arial" w:hAnsi="Arial" w:cs="Arial"/>
+          <w:sz w:val="20"/>
+          <w:szCs w:val="20"/>
+        </w:rPr>
+      </w:pPr>
+    </w:p>
+    <w:p>
+      <w:pPr>
+        <w:pStyle w:val="ListParagraph"/>
+        <w:numPr>
+          <w:ilvl w:val="0"/>
+          <w:numId w:val="20"/>
+        </w:numPr>
+        <w:rPr>
+          <w:rFonts w:ascii="Arial" w:hAnsi="Arial" w:cs="Arial"/>
+          <w:sz w:val="20"/>
+          <w:szCs w:val="20"/>
+        </w:rPr>
+      </w:pPr>
+      <w:r>
+        <w:rPr>
+          <w:rFonts w:ascii="Arial" w:hAnsi="Arial" w:cs="Arial"/>
+          <w:sz w:val="20"/>
+          <w:szCs w:val="20"/>
+        </w:rPr>
+        <w:t>You have developed an insect infestation in your house of either species X or species Y (but not both). An infestation of species X will ruin the structural integrity of the house and cause it to plummet in value. Species Y, however, is completely benign and will impose no costs (whether they be financial, aesthetic, or otherwise) to your property.  Which of the following situations do you hope is true?</w:t>
+      </w:r>
+    </w:p>
+    <w:p>
+      <w:pPr>
+        <w:pStyle w:val="ListParagraph"/>
+        <w:ind w:left="360"/>
+        <w:rPr>
+          <w:rFonts w:ascii="Arial" w:hAnsi="Arial" w:cs="Arial"/>
+          <w:sz w:val="20"/>
+          <w:szCs w:val="20"/>
+        </w:rPr>
+      </w:pPr>
+    </w:p>
+    <w:p>
+      <w:pPr>
+        <w:pStyle w:val="ListParagraph"/>
+        <w:numPr>
+          <w:ilvl w:val="0"/>
+          <w:numId w:val="22"/>
+        </w:numPr>
+        <w:rPr>
+          <w:rFonts w:ascii="Arial" w:hAnsi="Arial" w:cs="Arial"/>
+          <w:sz w:val="20"/>
+          <w:szCs w:val="20"/>
+        </w:rPr>
+      </w:pPr>
+      <w:r>
+        <w:rPr>
+          <w:rFonts w:ascii="Arial" w:hAnsi="Arial" w:cs="Arial"/>
+          <w:sz w:val="20"/>
+          <w:szCs w:val="20"/>
+        </w:rPr>
+        <w:t xml:space="preserve">There is a 50% chance that the infestation is of species X and a 50% chance that the infestation is of species Y. </w:t>
+      </w:r>
+    </w:p>
+    <w:p>
+      <w:pPr>
+        <w:pStyle w:val="ListParagraph"/>
+        <w:numPr>
+          <w:ilvl w:val="0"/>
+          <w:numId w:val="22"/>
+        </w:numPr>
+        <w:rPr>
+          <w:rFonts w:ascii="Arial" w:hAnsi="Arial" w:cs="Arial"/>
+          <w:sz w:val="20"/>
+          <w:szCs w:val="20"/>
+        </w:rPr>
+      </w:pPr>
+      <w:r>
+        <w:rPr>
+          <w:rFonts w:ascii="Arial" w:hAnsi="Arial" w:cs="Arial"/>
+          <w:sz w:val="20"/>
+          <w:szCs w:val="20"/>
+        </w:rPr>
+        <w:t xml:space="preserve">The infestation is of either species X or Y, but you do not know the exact probabilities thereof. </w:t>
+      </w:r>
+    </w:p>
+    <w:p>
+      <w:pPr>
+        <w:pStyle w:val="ListParagraph"/>
+        <w:rPr>
+          <w:rFonts w:ascii="Arial" w:hAnsi="Arial" w:cs="Arial"/>
+          <w:sz w:val="20"/>
+          <w:szCs w:val="20"/>
+        </w:rPr>
+      </w:pPr>
+    </w:p>
+    <w:p>
+      <w:pPr>
+        <w:pStyle w:val="ListParagraph"/>
+        <w:numPr>
+          <w:ilvl w:val="0"/>
+          <w:numId w:val="20"/>
+        </w:numPr>
+        <w:rPr>
+          <w:rFonts w:ascii="Arial" w:hAnsi="Arial" w:cs="Arial"/>
+          <w:sz w:val="20"/>
+          <w:szCs w:val="20"/>
+        </w:rPr>
+      </w:pPr>
+      <w:r>
+        <w:rPr>
+          <w:rFonts w:ascii="Arial" w:hAnsi="Arial" w:cs="Arial"/>
+          <w:sz w:val="20"/>
+          <w:szCs w:val="20"/>
+        </w:rPr>
+        <w:t xml:space="preserve">Your computer has a virus of either type X or Y. You enlist a computer engineer who advises you that only one of these viruses compromises your personal and banking details.  Which of the following </w:t>
+      </w:r>
+      <w:r>
+        <w:rPr>
+          <w:rFonts w:ascii="Arial" w:hAnsi="Arial" w:cs="Arial"/>
+          <w:sz w:val="20"/>
+          <w:szCs w:val="20"/>
+        </w:rPr>
+        <w:t xml:space="preserve">situations </w:t>
+      </w:r>
+      <w:r>
+        <w:rPr>
+          <w:rFonts w:ascii="Arial" w:hAnsi="Arial" w:cs="Arial"/>
+          <w:sz w:val="20"/>
+          <w:szCs w:val="20"/>
+        </w:rPr>
+        <w:t xml:space="preserve">do you </w:t>
+      </w:r>
+      <w:r>
+        <w:rPr>
+          <w:rFonts w:ascii="Arial" w:hAnsi="Arial" w:cs="Arial"/>
+          <w:sz w:val="20"/>
+          <w:szCs w:val="20"/>
+        </w:rPr>
+        <w:t>hope is true?</w:t>
+      </w:r>
+    </w:p>
+    <w:p>
+      <w:pPr>
+        <w:pStyle w:val="ListParagraph"/>
+        <w:ind w:left="360"/>
+        <w:rPr>
+          <w:rFonts w:ascii="Arial" w:hAnsi="Arial" w:cs="Arial"/>
+          <w:sz w:val="20"/>
+          <w:szCs w:val="20"/>
+        </w:rPr>
+      </w:pPr>
+    </w:p>
+    <w:p>
+      <w:pPr>
+        <w:pStyle w:val="ListParagraph"/>
+        <w:numPr>
+          <w:ilvl w:val="0"/>
+          <w:numId w:val="23"/>
+        </w:numPr>
+        <w:rPr>
+          <w:rFonts w:ascii="Arial" w:hAnsi="Arial" w:cs="Arial"/>
+          <w:sz w:val="20"/>
+          <w:szCs w:val="20"/>
+        </w:rPr>
+      </w:pPr>
+      <w:r>
+        <w:rPr>
+          <w:rFonts w:ascii="Arial" w:hAnsi="Arial" w:cs="Arial"/>
+          <w:sz w:val="20"/>
+          <w:szCs w:val="20"/>
+        </w:rPr>
+        <w:t>There is a 50% chance that it is virus X that will compromise your personal data, and a 50% chance that it is virus Y.</w:t>
+      </w:r>
+    </w:p>
+    <w:p>
+      <w:pPr>
+        <w:pStyle w:val="ListParagraph"/>
+        <w:numPr>
+          <w:ilvl w:val="0"/>
+          <w:numId w:val="23"/>
+        </w:numPr>
+        <w:rPr>
+          <w:rFonts w:ascii="Arial" w:hAnsi="Arial" w:cs="Arial"/>
+          <w:sz w:val="20"/>
+          <w:szCs w:val="20"/>
+        </w:rPr>
+      </w:pPr>
+      <w:r>
+        <w:rPr>
+          <w:rFonts w:ascii="Arial" w:hAnsi="Arial" w:cs="Arial"/>
+          <w:sz w:val="20"/>
+          <w:szCs w:val="20"/>
+        </w:rPr>
+        <w:t xml:space="preserve">Either virus X or Y will compromise your personal data, but you do not know the exact probabilities.  </w:t>
+      </w:r>
+    </w:p>
+    <w:p>
+      <w:pPr>
+        <w:pStyle w:val="ListParagraph"/>
+        <w:rPr>
+          <w:rFonts w:ascii="Arial" w:hAnsi="Arial" w:cs="Arial"/>
+          <w:sz w:val="20"/>
+          <w:szCs w:val="20"/>
+        </w:rPr>
+      </w:pPr>
+    </w:p>
+    <w:p>
+      <w:pPr>
+        <w:pStyle w:val="ListParagraph"/>
+        <w:numPr>
+          <w:ilvl w:val="0"/>
+          <w:numId w:val="20"/>
+        </w:numPr>
+        <w:rPr>
+          <w:rFonts w:ascii="Arial" w:hAnsi="Arial" w:cs="Arial"/>
+          <w:sz w:val="20"/>
+          <w:szCs w:val="20"/>
+        </w:rPr>
+      </w:pPr>
+      <w:r>
+        <w:rPr>
+          <w:rFonts w:ascii="Arial" w:hAnsi="Arial" w:cs="Arial"/>
+          <w:sz w:val="20"/>
+          <w:szCs w:val="20"/>
+        </w:rPr>
+        <w:t xml:space="preserve">You learn that your body has developed a strange pathogen with two possible variants: variant X and variant Y. Variant X is potentially deadly while variant Y is somewhat benign.  Which of the following situations do you hope is true? </w:t>
+      </w:r>
+    </w:p>
+    <w:p>
+      <w:pPr>
+        <w:pStyle w:val="ListParagraph"/>
+        <w:ind w:left="360"/>
+        <w:rPr>
+          <w:rFonts w:ascii="Arial" w:hAnsi="Arial" w:cs="Arial"/>
+          <w:sz w:val="20"/>
+          <w:szCs w:val="20"/>
+        </w:rPr>
+      </w:pPr>
+    </w:p>
+    <w:p>
+      <w:pPr>
+        <w:pStyle w:val="ListParagraph"/>
+        <w:numPr>
+          <w:ilvl w:val="0"/>
+          <w:numId w:val="24"/>
+        </w:numPr>
+        <w:rPr>
+          <w:rFonts w:ascii="Arial" w:hAnsi="Arial" w:cs="Arial"/>
+          <w:sz w:val="20"/>
+          <w:szCs w:val="20"/>
+        </w:rPr>
+      </w:pPr>
+      <w:r>
+        <w:rPr>
+          <w:rFonts w:ascii="Arial" w:hAnsi="Arial" w:cs="Arial"/>
+          <w:sz w:val="20"/>
+          <w:szCs w:val="20"/>
+        </w:rPr>
+        <w:t>There is a 50% chance that it is variant X and a 50% chance that it is variant Y.</w:t>
+      </w:r>
+    </w:p>
+    <w:p>
+      <w:pPr>
+        <w:pStyle w:val="ListParagraph"/>
+        <w:numPr>
+          <w:ilvl w:val="0"/>
+          <w:numId w:val="24"/>
+        </w:numPr>
+        <w:rPr>
+          <w:rFonts w:ascii="Arial" w:hAnsi="Arial" w:cs="Arial"/>
+          <w:sz w:val="20"/>
+          <w:szCs w:val="20"/>
+        </w:rPr>
+      </w:pPr>
+      <w:r>
+        <w:rPr>
+          <w:rFonts w:ascii="Arial" w:hAnsi="Arial" w:cs="Arial"/>
+          <w:sz w:val="20"/>
+          <w:szCs w:val="20"/>
+        </w:rPr>
+        <w:t xml:space="preserve"> It is either variant X or Y, but you do not know the exact probabilities thereof.</w:t>
+      </w:r>
+      <w:r>
+        <w:rPr>
+          <w:rFonts w:ascii="Arial" w:hAnsi="Arial" w:cs="Arial"/>
+          <w:sz w:val="20"/>
+          <w:szCs w:val="20"/>
+        </w:rPr>
+        <w:br/>
+      </w:r>
+    </w:p>
+    <w:p>
+      <w:pPr>
+        <w:pStyle w:val="ListParagraph"/>
+        <w:numPr>
+          <w:ilvl w:val="0"/>
+          <w:numId w:val="20"/>
+        </w:numPr>
+        <w:rPr>
+          <w:rFonts w:ascii="Arial" w:hAnsi="Arial" w:cs="Arial"/>
+          <w:sz w:val="20"/>
+          <w:szCs w:val="20"/>
+        </w:rPr>
+      </w:pPr>
+      <w:r>
+        <w:rPr>
+          <w:rFonts w:ascii="Arial" w:hAnsi="Arial" w:cs="Arial"/>
+          <w:sz w:val="20"/>
+          <w:szCs w:val="20"/>
+        </w:rPr>
+        <w:t xml:space="preserve">You are attending a social event when an important acquaintance comes over to you to initiate a friendly conversation.  Your friend calls you by your name, but you cannot remember theirs. However, you know that their name is either James or Peter. You resolve to attempt to use their name in conversation </w:t>
+      </w:r>
+      <w:r>
+        <w:rPr>
+          <w:rFonts w:ascii="Arial" w:hAnsi="Arial" w:cs="Arial"/>
+          <w:sz w:val="20"/>
+          <w:szCs w:val="20"/>
+        </w:rPr>
+        <w:t xml:space="preserve">to avoid embarrassment and </w:t>
+      </w:r>
+      <w:r>
+        <w:rPr>
+          <w:rFonts w:ascii="Arial" w:hAnsi="Arial" w:cs="Arial"/>
+          <w:sz w:val="20"/>
+          <w:szCs w:val="20"/>
+        </w:rPr>
+        <w:t>other negative social repercussions</w:t>
+      </w:r>
+      <w:r>
+        <w:rPr>
+          <w:rFonts w:ascii="Arial" w:hAnsi="Arial" w:cs="Arial"/>
+          <w:sz w:val="20"/>
+          <w:szCs w:val="20"/>
+        </w:rPr>
+        <w:t xml:space="preserve">. Which of the following </w:t>
+      </w:r>
+      <w:r>
+        <w:rPr>
+          <w:rFonts w:ascii="Arial" w:hAnsi="Arial" w:cs="Arial"/>
+          <w:sz w:val="20"/>
+          <w:szCs w:val="20"/>
+        </w:rPr>
+        <w:t xml:space="preserve">situations </w:t>
+      </w:r>
+      <w:r>
+        <w:rPr>
+          <w:rFonts w:ascii="Arial" w:hAnsi="Arial" w:cs="Arial"/>
+          <w:sz w:val="20"/>
+          <w:szCs w:val="20"/>
+        </w:rPr>
+        <w:t xml:space="preserve">do you </w:t>
+      </w:r>
+      <w:r>
+        <w:rPr>
+          <w:rFonts w:ascii="Arial" w:hAnsi="Arial" w:cs="Arial"/>
+          <w:sz w:val="20"/>
+          <w:szCs w:val="20"/>
+        </w:rPr>
+        <w:t>hope is true?</w:t>
+      </w:r>
+    </w:p>
+    <w:p>
+      <w:pPr>
+        <w:pStyle w:val="ListParagraph"/>
+        <w:ind w:left="360"/>
+        <w:rPr>
+          <w:rFonts w:ascii="Arial" w:hAnsi="Arial" w:cs="Arial"/>
+          <w:sz w:val="20"/>
+          <w:szCs w:val="20"/>
+        </w:rPr>
+      </w:pPr>
+    </w:p>
+    <w:p>
+      <w:pPr>
+        <w:pStyle w:val="ListParagraph"/>
+        <w:numPr>
+          <w:ilvl w:val="0"/>
+          <w:numId w:val="25"/>
+        </w:numPr>
+        <w:rPr>
+          <w:rFonts w:ascii="Arial" w:hAnsi="Arial" w:cs="Arial"/>
+          <w:sz w:val="20"/>
+          <w:szCs w:val="20"/>
+        </w:rPr>
+      </w:pPr>
+      <w:r>
+        <w:rPr>
+          <w:rFonts w:ascii="Arial" w:hAnsi="Arial" w:cs="Arial"/>
+          <w:sz w:val="20"/>
+          <w:szCs w:val="20"/>
+        </w:rPr>
+        <w:t xml:space="preserve">There is a 50% chance that their name is James and a 50% chance that their name is Peter. </w:t>
+      </w:r>
+    </w:p>
+    <w:p>
+      <w:pPr>
+        <w:pStyle w:val="ListParagraph"/>
+        <w:numPr>
+          <w:ilvl w:val="0"/>
+          <w:numId w:val="25"/>
+        </w:numPr>
+        <w:rPr>
+          <w:rFonts w:ascii="Arial" w:hAnsi="Arial" w:cs="Arial"/>
+          <w:sz w:val="20"/>
+          <w:szCs w:val="20"/>
+        </w:rPr>
+      </w:pPr>
+      <w:r>
+        <w:rPr>
+          <w:rFonts w:ascii="Arial" w:hAnsi="Arial" w:cs="Arial"/>
+          <w:sz w:val="20"/>
+          <w:szCs w:val="20"/>
+        </w:rPr>
+        <w:t xml:space="preserve">Their name is either James or Peter, but you are unsure of the probability.  </w:t>
+      </w:r>
+    </w:p>
+    <w:p>
+      <w:pPr>
+        <w:jc w:val="center"/>
+        <w:rPr>
+          <w:rFonts w:ascii="Arial" w:hAnsi="Arial" w:cs="Arial"/>
+          <w:b/>
+          <w:sz w:val="20"/>
+          <w:szCs w:val="20"/>
+          <w:u w:val="single"/>
+        </w:rPr>
+      </w:pPr>
     </w:p>
     <w:sectPr>
       <w:pgSz w:w="11906" w:h="16838"/>
@@ -2932,6 +5096,96 @@
 <file path=word/numbering.xml><?xml version="1.0" encoding="utf-8"?>
 <w:numbering xmlns:wpc="http://schemas.microsoft.com/office/word/2010/wordprocessingCanvas" xmlns:cx="http://schemas.microsoft.com/office/drawing/2014/chartex" xmlns:cx1="http://schemas.microsoft.com/office/drawing/2015/9/8/chartex" xmlns:cx2="http://schemas.microsoft.com/office/drawing/2015/10/21/chartex" xmlns:cx3="http://schemas.microsoft.com/office/drawing/2016/5/9/chartex" xmlns:cx4="http://schemas.microsoft.com/office/drawing/2016/5/10/chartex" xmlns:cx5="http://schemas.microsoft.com/office/drawing/2016/5/11/chartex" xmlns:cx6="http://schemas.microsoft.com/office/drawing/2016/5/12/chartex" xmlns:cx7="http://schemas.microsoft.com/office/drawing/2016/5/13/chartex" xmlns:cx8="http://schemas.microsoft.com/office/drawing/2016/5/14/chartex" xmlns:mc="http://schemas.openxmlformats.org/markup-compatibility/2006" xmlns:aink="http://schemas.microsoft.com/office/drawing/2016/ink" xmlns:am3d="http://schemas.microsoft.com/office/drawing/2017/model3d" xmlns:o="urn:schemas-microsoft-com:office:office" xmlns:r="http://schemas.openxmlformats.org/officeDocument/2006/relationships" xmlns:m="http://schemas.openxmlformats.org/officeDocument/2006/math" xmlns:v="urn:schemas-microsoft-com:vml" xmlns:wp14="http://schemas.microsoft.com/office/word/2010/wordprocessingDrawing" xmlns:wp="http://schemas.openxmlformats.org/drawingml/2006/wordprocessingDrawing" xmlns:w10="urn:schemas-microsoft-com:office:word" xmlns:w="http://schemas.openxmlformats.org/wordprocessingml/2006/main" xmlns:w14="http://schemas.microsoft.com/office/word/2010/wordml" xmlns:w15="http://schemas.microsoft.com/office/word/2012/wordml" xmlns:w16cid="http://schemas.microsoft.com/office/word/2016/wordml/cid" xmlns:w16se="http://schemas.microsoft.com/office/word/2015/wordml/symex" xmlns:wpg="http://schemas.microsoft.com/office/word/2010/wordprocessingGroup" xmlns:wpi="http://schemas.microsoft.com/office/word/2010/wordprocessingInk" xmlns:wne="http://schemas.microsoft.com/office/word/2006/wordml" xmlns:wps="http://schemas.microsoft.com/office/word/2010/wordprocessingShape" mc:Ignorable="w14 w15 w16se w16cid wp14">
   <w:abstractNum w:abstractNumId="0" w15:restartNumberingAfterBreak="0">
+    <w:nsid w:val="02A9315F"/>
+    <w:multiLevelType w:val="hybridMultilevel"/>
+    <w:tmpl w:val="7FF69E02"/>
+    <w:lvl w:ilvl="0" w:tplc="5FBC413A">
+      <w:start w:val="1"/>
+      <w:numFmt w:val="upperLetter"/>
+      <w:lvlText w:val="%1."/>
+      <w:lvlJc w:val="left"/>
+      <w:pPr>
+        <w:ind w:left="786" w:hanging="360"/>
+      </w:pPr>
+      <w:rPr>
+        <w:rFonts w:hint="default"/>
+        <w:b w:val="0"/>
+      </w:rPr>
+    </w:lvl>
+    <w:lvl w:ilvl="1" w:tplc="0C090019" w:tentative="1">
+      <w:start w:val="1"/>
+      <w:numFmt w:val="lowerLetter"/>
+      <w:lvlText w:val="%2."/>
+      <w:lvlJc w:val="left"/>
+      <w:pPr>
+        <w:ind w:left="1506" w:hanging="360"/>
+      </w:pPr>
+    </w:lvl>
+    <w:lvl w:ilvl="2" w:tplc="0C09001B" w:tentative="1">
+      <w:start w:val="1"/>
+      <w:numFmt w:val="lowerRoman"/>
+      <w:lvlText w:val="%3."/>
+      <w:lvlJc w:val="right"/>
+      <w:pPr>
+        <w:ind w:left="2226" w:hanging="180"/>
+      </w:pPr>
+    </w:lvl>
+    <w:lvl w:ilvl="3" w:tplc="0C09000F" w:tentative="1">
+      <w:start w:val="1"/>
+      <w:numFmt w:val="decimal"/>
+      <w:lvlText w:val="%4."/>
+      <w:lvlJc w:val="left"/>
+      <w:pPr>
+        <w:ind w:left="2946" w:hanging="360"/>
+      </w:pPr>
+    </w:lvl>
+    <w:lvl w:ilvl="4" w:tplc="0C090019" w:tentative="1">
+      <w:start w:val="1"/>
+      <w:numFmt w:val="lowerLetter"/>
+      <w:lvlText w:val="%5."/>
+      <w:lvlJc w:val="left"/>
+      <w:pPr>
+        <w:ind w:left="3666" w:hanging="360"/>
+      </w:pPr>
+    </w:lvl>
+    <w:lvl w:ilvl="5" w:tplc="0C09001B" w:tentative="1">
+      <w:start w:val="1"/>
+      <w:numFmt w:val="lowerRoman"/>
+      <w:lvlText w:val="%6."/>
+      <w:lvlJc w:val="right"/>
+      <w:pPr>
+        <w:ind w:left="4386" w:hanging="180"/>
+      </w:pPr>
+    </w:lvl>
+    <w:lvl w:ilvl="6" w:tplc="0C09000F" w:tentative="1">
+      <w:start w:val="1"/>
+      <w:numFmt w:val="decimal"/>
+      <w:lvlText w:val="%7."/>
+      <w:lvlJc w:val="left"/>
+      <w:pPr>
+        <w:ind w:left="5106" w:hanging="360"/>
+      </w:pPr>
+    </w:lvl>
+    <w:lvl w:ilvl="7" w:tplc="0C090019" w:tentative="1">
+      <w:start w:val="1"/>
+      <w:numFmt w:val="lowerLetter"/>
+      <w:lvlText w:val="%8."/>
+      <w:lvlJc w:val="left"/>
+      <w:pPr>
+        <w:ind w:left="5826" w:hanging="360"/>
+      </w:pPr>
+    </w:lvl>
+    <w:lvl w:ilvl="8" w:tplc="0C09001B" w:tentative="1">
+      <w:start w:val="1"/>
+      <w:numFmt w:val="lowerRoman"/>
+      <w:lvlText w:val="%9."/>
+      <w:lvlJc w:val="right"/>
+      <w:pPr>
+        <w:ind w:left="6546" w:hanging="180"/>
+      </w:pPr>
+    </w:lvl>
+  </w:abstractNum>
+  <w:abstractNum w:abstractNumId="1" w15:restartNumberingAfterBreak="0">
     <w:nsid w:val="07BB4861"/>
     <w:multiLevelType w:val="hybridMultilevel"/>
     <w:tmpl w:val="DBCE17D6"/>
@@ -2941,7 +5195,7 @@
       <w:lvlText w:val="%1."/>
       <w:lvlJc w:val="left"/>
       <w:pPr>
-        <w:ind w:left="720" w:hanging="360"/>
+        <w:ind w:left="578" w:hanging="360"/>
       </w:pPr>
       <w:rPr>
         <w:rFonts w:eastAsia="Times New Roman" w:cs="Georgia"/>
@@ -2954,7 +5208,7 @@
       <w:lvlText w:val="%2."/>
       <w:lvlJc w:val="left"/>
       <w:pPr>
-        <w:ind w:left="1440" w:hanging="360"/>
+        <w:ind w:left="1298" w:hanging="360"/>
       </w:pPr>
     </w:lvl>
     <w:lvl w:ilvl="2" w:tplc="0C09001B">
@@ -2963,7 +5217,7 @@
       <w:lvlText w:val="%3."/>
       <w:lvlJc w:val="right"/>
       <w:pPr>
-        <w:ind w:left="2160" w:hanging="180"/>
+        <w:ind w:left="2018" w:hanging="180"/>
       </w:pPr>
     </w:lvl>
     <w:lvl w:ilvl="3" w:tplc="0C09000F">
@@ -2972,7 +5226,7 @@
       <w:lvlText w:val="%4."/>
       <w:lvlJc w:val="left"/>
       <w:pPr>
-        <w:ind w:left="2880" w:hanging="360"/>
+        <w:ind w:left="2738" w:hanging="360"/>
       </w:pPr>
     </w:lvl>
     <w:lvl w:ilvl="4" w:tplc="0C090019">
@@ -2981,7 +5235,7 @@
       <w:lvlText w:val="%5."/>
       <w:lvlJc w:val="left"/>
       <w:pPr>
-        <w:ind w:left="3600" w:hanging="360"/>
+        <w:ind w:left="3458" w:hanging="360"/>
       </w:pPr>
     </w:lvl>
     <w:lvl w:ilvl="5" w:tplc="0C09001B">
@@ -2990,7 +5244,7 @@
       <w:lvlText w:val="%6."/>
       <w:lvlJc w:val="right"/>
       <w:pPr>
-        <w:ind w:left="4320" w:hanging="180"/>
+        <w:ind w:left="4178" w:hanging="180"/>
       </w:pPr>
     </w:lvl>
     <w:lvl w:ilvl="6" w:tplc="0C09000F">
@@ -2999,7 +5253,7 @@
       <w:lvlText w:val="%7."/>
       <w:lvlJc w:val="left"/>
       <w:pPr>
-        <w:ind w:left="5040" w:hanging="360"/>
+        <w:ind w:left="4898" w:hanging="360"/>
       </w:pPr>
     </w:lvl>
     <w:lvl w:ilvl="7" w:tplc="0C090019">
@@ -3008,7 +5262,7 @@
       <w:lvlText w:val="%8."/>
       <w:lvlJc w:val="left"/>
       <w:pPr>
-        <w:ind w:left="5760" w:hanging="360"/>
+        <w:ind w:left="5618" w:hanging="360"/>
       </w:pPr>
     </w:lvl>
     <w:lvl w:ilvl="8" w:tplc="0C09001B">
@@ -3017,11 +5271,100 @@
       <w:lvlText w:val="%9."/>
       <w:lvlJc w:val="right"/>
       <w:pPr>
+        <w:ind w:left="6338" w:hanging="180"/>
+      </w:pPr>
+    </w:lvl>
+  </w:abstractNum>
+  <w:abstractNum w:abstractNumId="2" w15:restartNumberingAfterBreak="0">
+    <w:nsid w:val="0D2B5FDE"/>
+    <w:multiLevelType w:val="hybridMultilevel"/>
+    <w:tmpl w:val="17CEBE38"/>
+    <w:lvl w:ilvl="0" w:tplc="0C090015">
+      <w:start w:val="1"/>
+      <w:numFmt w:val="upperLetter"/>
+      <w:lvlText w:val="%1."/>
+      <w:lvlJc w:val="left"/>
+      <w:pPr>
+        <w:ind w:left="720" w:hanging="360"/>
+      </w:pPr>
+      <w:rPr>
+        <w:rFonts w:hint="default"/>
+      </w:rPr>
+    </w:lvl>
+    <w:lvl w:ilvl="1" w:tplc="0C090019" w:tentative="1">
+      <w:start w:val="1"/>
+      <w:numFmt w:val="lowerLetter"/>
+      <w:lvlText w:val="%2."/>
+      <w:lvlJc w:val="left"/>
+      <w:pPr>
+        <w:ind w:left="1440" w:hanging="360"/>
+      </w:pPr>
+    </w:lvl>
+    <w:lvl w:ilvl="2" w:tplc="0C09001B" w:tentative="1">
+      <w:start w:val="1"/>
+      <w:numFmt w:val="lowerRoman"/>
+      <w:lvlText w:val="%3."/>
+      <w:lvlJc w:val="right"/>
+      <w:pPr>
+        <w:ind w:left="2160" w:hanging="180"/>
+      </w:pPr>
+    </w:lvl>
+    <w:lvl w:ilvl="3" w:tplc="0C09000F" w:tentative="1">
+      <w:start w:val="1"/>
+      <w:numFmt w:val="decimal"/>
+      <w:lvlText w:val="%4."/>
+      <w:lvlJc w:val="left"/>
+      <w:pPr>
+        <w:ind w:left="2880" w:hanging="360"/>
+      </w:pPr>
+    </w:lvl>
+    <w:lvl w:ilvl="4" w:tplc="0C090019" w:tentative="1">
+      <w:start w:val="1"/>
+      <w:numFmt w:val="lowerLetter"/>
+      <w:lvlText w:val="%5."/>
+      <w:lvlJc w:val="left"/>
+      <w:pPr>
+        <w:ind w:left="3600" w:hanging="360"/>
+      </w:pPr>
+    </w:lvl>
+    <w:lvl w:ilvl="5" w:tplc="0C09001B" w:tentative="1">
+      <w:start w:val="1"/>
+      <w:numFmt w:val="lowerRoman"/>
+      <w:lvlText w:val="%6."/>
+      <w:lvlJc w:val="right"/>
+      <w:pPr>
+        <w:ind w:left="4320" w:hanging="180"/>
+      </w:pPr>
+    </w:lvl>
+    <w:lvl w:ilvl="6" w:tplc="0C09000F" w:tentative="1">
+      <w:start w:val="1"/>
+      <w:numFmt w:val="decimal"/>
+      <w:lvlText w:val="%7."/>
+      <w:lvlJc w:val="left"/>
+      <w:pPr>
+        <w:ind w:left="5040" w:hanging="360"/>
+      </w:pPr>
+    </w:lvl>
+    <w:lvl w:ilvl="7" w:tplc="0C090019" w:tentative="1">
+      <w:start w:val="1"/>
+      <w:numFmt w:val="lowerLetter"/>
+      <w:lvlText w:val="%8."/>
+      <w:lvlJc w:val="left"/>
+      <w:pPr>
+        <w:ind w:left="5760" w:hanging="360"/>
+      </w:pPr>
+    </w:lvl>
+    <w:lvl w:ilvl="8" w:tplc="0C09001B" w:tentative="1">
+      <w:start w:val="1"/>
+      <w:numFmt w:val="lowerRoman"/>
+      <w:lvlText w:val="%9."/>
+      <w:lvlJc w:val="right"/>
+      <w:pPr>
         <w:ind w:left="6480" w:hanging="180"/>
       </w:pPr>
     </w:lvl>
   </w:abstractNum>
-  <w:abstractNum w:abstractNumId="1" w15:restartNumberingAfterBreak="0">
+  <w:abstractNum w:abstractNumId="3" w15:restartNumberingAfterBreak="0">
     <w:nsid w:val="0D5362FC"/>
     <w:multiLevelType w:val="hybridMultilevel"/>
     <w:tmpl w:val="3B0C92D8"/>
@@ -3110,7 +5453,271 @@
       </w:pPr>
     </w:lvl>
   </w:abstractNum>
-  <w:abstractNum w:abstractNumId="2" w15:restartNumberingAfterBreak="0">
+  <w:abstractNum w:abstractNumId="4" w15:restartNumberingAfterBreak="0">
+    <w:nsid w:val="0F735B2D"/>
+    <w:multiLevelType w:val="hybridMultilevel"/>
+    <w:tmpl w:val="5C4A0B24"/>
+    <w:lvl w:ilvl="0" w:tplc="BC7ECEF0">
+      <w:start w:val="1"/>
+      <w:numFmt w:val="decimal"/>
+      <w:lvlText w:val="%1."/>
+      <w:lvlJc w:val="left"/>
+      <w:pPr>
+        <w:ind w:left="360" w:hanging="360"/>
+      </w:pPr>
+    </w:lvl>
+    <w:lvl w:ilvl="1" w:tplc="0C090015">
+      <w:start w:val="1"/>
+      <w:numFmt w:val="upperLetter"/>
+      <w:lvlText w:val="%2."/>
+      <w:lvlJc w:val="left"/>
+      <w:pPr>
+        <w:ind w:left="1080" w:hanging="360"/>
+      </w:pPr>
+    </w:lvl>
+    <w:lvl w:ilvl="2" w:tplc="0C09001B" w:tentative="1">
+      <w:start w:val="1"/>
+      <w:numFmt w:val="lowerRoman"/>
+      <w:lvlText w:val="%3."/>
+      <w:lvlJc w:val="right"/>
+      <w:pPr>
+        <w:ind w:left="1800" w:hanging="180"/>
+      </w:pPr>
+    </w:lvl>
+    <w:lvl w:ilvl="3" w:tplc="0C09000F" w:tentative="1">
+      <w:start w:val="1"/>
+      <w:numFmt w:val="decimal"/>
+      <w:lvlText w:val="%4."/>
+      <w:lvlJc w:val="left"/>
+      <w:pPr>
+        <w:ind w:left="2520" w:hanging="360"/>
+      </w:pPr>
+    </w:lvl>
+    <w:lvl w:ilvl="4" w:tplc="0C090019" w:tentative="1">
+      <w:start w:val="1"/>
+      <w:numFmt w:val="lowerLetter"/>
+      <w:lvlText w:val="%5."/>
+      <w:lvlJc w:val="left"/>
+      <w:pPr>
+        <w:ind w:left="3240" w:hanging="360"/>
+      </w:pPr>
+    </w:lvl>
+    <w:lvl w:ilvl="5" w:tplc="0C09001B" w:tentative="1">
+      <w:start w:val="1"/>
+      <w:numFmt w:val="lowerRoman"/>
+      <w:lvlText w:val="%6."/>
+      <w:lvlJc w:val="right"/>
+      <w:pPr>
+        <w:ind w:left="3960" w:hanging="180"/>
+      </w:pPr>
+    </w:lvl>
+    <w:lvl w:ilvl="6" w:tplc="0C09000F" w:tentative="1">
+      <w:start w:val="1"/>
+      <w:numFmt w:val="decimal"/>
+      <w:lvlText w:val="%7."/>
+      <w:lvlJc w:val="left"/>
+      <w:pPr>
+        <w:ind w:left="4680" w:hanging="360"/>
+      </w:pPr>
+    </w:lvl>
+    <w:lvl w:ilvl="7" w:tplc="0C090019" w:tentative="1">
+      <w:start w:val="1"/>
+      <w:numFmt w:val="lowerLetter"/>
+      <w:lvlText w:val="%8."/>
+      <w:lvlJc w:val="left"/>
+      <w:pPr>
+        <w:ind w:left="5400" w:hanging="360"/>
+      </w:pPr>
+    </w:lvl>
+    <w:lvl w:ilvl="8" w:tplc="0C09001B" w:tentative="1">
+      <w:start w:val="1"/>
+      <w:numFmt w:val="lowerRoman"/>
+      <w:lvlText w:val="%9."/>
+      <w:lvlJc w:val="right"/>
+      <w:pPr>
+        <w:ind w:left="6120" w:hanging="180"/>
+      </w:pPr>
+    </w:lvl>
+  </w:abstractNum>
+  <w:abstractNum w:abstractNumId="5" w15:restartNumberingAfterBreak="0">
+    <w:nsid w:val="15297E09"/>
+    <w:multiLevelType w:val="hybridMultilevel"/>
+    <w:tmpl w:val="3B0C92D8"/>
+    <w:lvl w:ilvl="0" w:tplc="0C090015">
+      <w:start w:val="1"/>
+      <w:numFmt w:val="upperLetter"/>
+      <w:lvlText w:val="%1."/>
+      <w:lvlJc w:val="left"/>
+      <w:pPr>
+        <w:ind w:left="720" w:hanging="360"/>
+      </w:pPr>
+      <w:rPr>
+        <w:rFonts w:hint="default"/>
+      </w:rPr>
+    </w:lvl>
+    <w:lvl w:ilvl="1" w:tplc="0C090019" w:tentative="1">
+      <w:start w:val="1"/>
+      <w:numFmt w:val="lowerLetter"/>
+      <w:lvlText w:val="%2."/>
+      <w:lvlJc w:val="left"/>
+      <w:pPr>
+        <w:ind w:left="1440" w:hanging="360"/>
+      </w:pPr>
+    </w:lvl>
+    <w:lvl w:ilvl="2" w:tplc="0C09001B" w:tentative="1">
+      <w:start w:val="1"/>
+      <w:numFmt w:val="lowerRoman"/>
+      <w:lvlText w:val="%3."/>
+      <w:lvlJc w:val="right"/>
+      <w:pPr>
+        <w:ind w:left="2160" w:hanging="180"/>
+      </w:pPr>
+    </w:lvl>
+    <w:lvl w:ilvl="3" w:tplc="0C09000F" w:tentative="1">
+      <w:start w:val="1"/>
+      <w:numFmt w:val="decimal"/>
+      <w:lvlText w:val="%4."/>
+      <w:lvlJc w:val="left"/>
+      <w:pPr>
+        <w:ind w:left="2880" w:hanging="360"/>
+      </w:pPr>
+    </w:lvl>
+    <w:lvl w:ilvl="4" w:tplc="0C090019" w:tentative="1">
+      <w:start w:val="1"/>
+      <w:numFmt w:val="lowerLetter"/>
+      <w:lvlText w:val="%5."/>
+      <w:lvlJc w:val="left"/>
+      <w:pPr>
+        <w:ind w:left="3600" w:hanging="360"/>
+      </w:pPr>
+    </w:lvl>
+    <w:lvl w:ilvl="5" w:tplc="0C09001B" w:tentative="1">
+      <w:start w:val="1"/>
+      <w:numFmt w:val="lowerRoman"/>
+      <w:lvlText w:val="%6."/>
+      <w:lvlJc w:val="right"/>
+      <w:pPr>
+        <w:ind w:left="4320" w:hanging="180"/>
+      </w:pPr>
+    </w:lvl>
+    <w:lvl w:ilvl="6" w:tplc="0C09000F" w:tentative="1">
+      <w:start w:val="1"/>
+      <w:numFmt w:val="decimal"/>
+      <w:lvlText w:val="%7."/>
+      <w:lvlJc w:val="left"/>
+      <w:pPr>
+        <w:ind w:left="5040" w:hanging="360"/>
+      </w:pPr>
+    </w:lvl>
+    <w:lvl w:ilvl="7" w:tplc="0C090019" w:tentative="1">
+      <w:start w:val="1"/>
+      <w:numFmt w:val="lowerLetter"/>
+      <w:lvlText w:val="%8."/>
+      <w:lvlJc w:val="left"/>
+      <w:pPr>
+        <w:ind w:left="5760" w:hanging="360"/>
+      </w:pPr>
+    </w:lvl>
+    <w:lvl w:ilvl="8" w:tplc="0C09001B" w:tentative="1">
+      <w:start w:val="1"/>
+      <w:numFmt w:val="lowerRoman"/>
+      <w:lvlText w:val="%9."/>
+      <w:lvlJc w:val="right"/>
+      <w:pPr>
+        <w:ind w:left="6480" w:hanging="180"/>
+      </w:pPr>
+    </w:lvl>
+  </w:abstractNum>
+  <w:abstractNum w:abstractNumId="6" w15:restartNumberingAfterBreak="0">
+    <w:nsid w:val="1DB02E68"/>
+    <w:multiLevelType w:val="hybridMultilevel"/>
+    <w:tmpl w:val="BE66D2C0"/>
+    <w:lvl w:ilvl="0" w:tplc="0C090015">
+      <w:start w:val="1"/>
+      <w:numFmt w:val="upperLetter"/>
+      <w:lvlText w:val="%1."/>
+      <w:lvlJc w:val="left"/>
+      <w:pPr>
+        <w:ind w:left="720" w:hanging="360"/>
+      </w:pPr>
+      <w:rPr>
+        <w:rFonts w:hint="default"/>
+      </w:rPr>
+    </w:lvl>
+    <w:lvl w:ilvl="1" w:tplc="0C090019" w:tentative="1">
+      <w:start w:val="1"/>
+      <w:numFmt w:val="lowerLetter"/>
+      <w:lvlText w:val="%2."/>
+      <w:lvlJc w:val="left"/>
+      <w:pPr>
+        <w:ind w:left="1440" w:hanging="360"/>
+      </w:pPr>
+    </w:lvl>
+    <w:lvl w:ilvl="2" w:tplc="0C09001B" w:tentative="1">
+      <w:start w:val="1"/>
+      <w:numFmt w:val="lowerRoman"/>
+      <w:lvlText w:val="%3."/>
+      <w:lvlJc w:val="right"/>
+      <w:pPr>
+        <w:ind w:left="2160" w:hanging="180"/>
+      </w:pPr>
+    </w:lvl>
+    <w:lvl w:ilvl="3" w:tplc="0C09000F" w:tentative="1">
+      <w:start w:val="1"/>
+      <w:numFmt w:val="decimal"/>
+      <w:lvlText w:val="%4."/>
+      <w:lvlJc w:val="left"/>
+      <w:pPr>
+        <w:ind w:left="2880" w:hanging="360"/>
+      </w:pPr>
+    </w:lvl>
+    <w:lvl w:ilvl="4" w:tplc="0C090019" w:tentative="1">
+      <w:start w:val="1"/>
+      <w:numFmt w:val="lowerLetter"/>
+      <w:lvlText w:val="%5."/>
+      <w:lvlJc w:val="left"/>
+      <w:pPr>
+        <w:ind w:left="3600" w:hanging="360"/>
+      </w:pPr>
+    </w:lvl>
+    <w:lvl w:ilvl="5" w:tplc="0C09001B" w:tentative="1">
+      <w:start w:val="1"/>
+      <w:numFmt w:val="lowerRoman"/>
+      <w:lvlText w:val="%6."/>
+      <w:lvlJc w:val="right"/>
+      <w:pPr>
+        <w:ind w:left="4320" w:hanging="180"/>
+      </w:pPr>
+    </w:lvl>
+    <w:lvl w:ilvl="6" w:tplc="0C09000F" w:tentative="1">
+      <w:start w:val="1"/>
+      <w:numFmt w:val="decimal"/>
+      <w:lvlText w:val="%7."/>
+      <w:lvlJc w:val="left"/>
+      <w:pPr>
+        <w:ind w:left="5040" w:hanging="360"/>
+      </w:pPr>
+    </w:lvl>
+    <w:lvl w:ilvl="7" w:tplc="0C090019" w:tentative="1">
+      <w:start w:val="1"/>
+      <w:numFmt w:val="lowerLetter"/>
+      <w:lvlText w:val="%8."/>
+      <w:lvlJc w:val="left"/>
+      <w:pPr>
+        <w:ind w:left="5760" w:hanging="360"/>
+      </w:pPr>
+    </w:lvl>
+    <w:lvl w:ilvl="8" w:tplc="0C09001B" w:tentative="1">
+      <w:start w:val="1"/>
+      <w:numFmt w:val="lowerRoman"/>
+      <w:lvlText w:val="%9."/>
+      <w:lvlJc w:val="right"/>
+      <w:pPr>
+        <w:ind w:left="6480" w:hanging="180"/>
+      </w:pPr>
+    </w:lvl>
+  </w:abstractNum>
+  <w:abstractNum w:abstractNumId="7" w15:restartNumberingAfterBreak="0">
     <w:nsid w:val="297D5CB1"/>
     <w:multiLevelType w:val="hybridMultilevel"/>
     <w:tmpl w:val="3B0C92D8"/>
@@ -3199,7 +5806,7 @@
       </w:pPr>
     </w:lvl>
   </w:abstractNum>
-  <w:abstractNum w:abstractNumId="3" w15:restartNumberingAfterBreak="0">
+  <w:abstractNum w:abstractNumId="8" w15:restartNumberingAfterBreak="0">
     <w:nsid w:val="2A89042D"/>
     <w:multiLevelType w:val="hybridMultilevel"/>
     <w:tmpl w:val="DBFE1A64"/>
@@ -3288,7 +5895,96 @@
       </w:pPr>
     </w:lvl>
   </w:abstractNum>
-  <w:abstractNum w:abstractNumId="4" w15:restartNumberingAfterBreak="0">
+  <w:abstractNum w:abstractNumId="9" w15:restartNumberingAfterBreak="0">
+    <w:nsid w:val="2AEF451F"/>
+    <w:multiLevelType w:val="hybridMultilevel"/>
+    <w:tmpl w:val="4DCABBBA"/>
+    <w:lvl w:ilvl="0" w:tplc="0C090015">
+      <w:start w:val="1"/>
+      <w:numFmt w:val="upperLetter"/>
+      <w:lvlText w:val="%1."/>
+      <w:lvlJc w:val="left"/>
+      <w:pPr>
+        <w:ind w:left="720" w:hanging="360"/>
+      </w:pPr>
+      <w:rPr>
+        <w:rFonts w:hint="default"/>
+      </w:rPr>
+    </w:lvl>
+    <w:lvl w:ilvl="1" w:tplc="0C090019" w:tentative="1">
+      <w:start w:val="1"/>
+      <w:numFmt w:val="lowerLetter"/>
+      <w:lvlText w:val="%2."/>
+      <w:lvlJc w:val="left"/>
+      <w:pPr>
+        <w:ind w:left="1440" w:hanging="360"/>
+      </w:pPr>
+    </w:lvl>
+    <w:lvl w:ilvl="2" w:tplc="0C09001B" w:tentative="1">
+      <w:start w:val="1"/>
+      <w:numFmt w:val="lowerRoman"/>
+      <w:lvlText w:val="%3."/>
+      <w:lvlJc w:val="right"/>
+      <w:pPr>
+        <w:ind w:left="2160" w:hanging="180"/>
+      </w:pPr>
+    </w:lvl>
+    <w:lvl w:ilvl="3" w:tplc="0C09000F" w:tentative="1">
+      <w:start w:val="1"/>
+      <w:numFmt w:val="decimal"/>
+      <w:lvlText w:val="%4."/>
+      <w:lvlJc w:val="left"/>
+      <w:pPr>
+        <w:ind w:left="2880" w:hanging="360"/>
+      </w:pPr>
+    </w:lvl>
+    <w:lvl w:ilvl="4" w:tplc="0C090019" w:tentative="1">
+      <w:start w:val="1"/>
+      <w:numFmt w:val="lowerLetter"/>
+      <w:lvlText w:val="%5."/>
+      <w:lvlJc w:val="left"/>
+      <w:pPr>
+        <w:ind w:left="3600" w:hanging="360"/>
+      </w:pPr>
+    </w:lvl>
+    <w:lvl w:ilvl="5" w:tplc="0C09001B" w:tentative="1">
+      <w:start w:val="1"/>
+      <w:numFmt w:val="lowerRoman"/>
+      <w:lvlText w:val="%6."/>
+      <w:lvlJc w:val="right"/>
+      <w:pPr>
+        <w:ind w:left="4320" w:hanging="180"/>
+      </w:pPr>
+    </w:lvl>
+    <w:lvl w:ilvl="6" w:tplc="0C09000F" w:tentative="1">
+      <w:start w:val="1"/>
+      <w:numFmt w:val="decimal"/>
+      <w:lvlText w:val="%7."/>
+      <w:lvlJc w:val="left"/>
+      <w:pPr>
+        <w:ind w:left="5040" w:hanging="360"/>
+      </w:pPr>
+    </w:lvl>
+    <w:lvl w:ilvl="7" w:tplc="0C090019" w:tentative="1">
+      <w:start w:val="1"/>
+      <w:numFmt w:val="lowerLetter"/>
+      <w:lvlText w:val="%8."/>
+      <w:lvlJc w:val="left"/>
+      <w:pPr>
+        <w:ind w:left="5760" w:hanging="360"/>
+      </w:pPr>
+    </w:lvl>
+    <w:lvl w:ilvl="8" w:tplc="0C09001B" w:tentative="1">
+      <w:start w:val="1"/>
+      <w:numFmt w:val="lowerRoman"/>
+      <w:lvlText w:val="%9."/>
+      <w:lvlJc w:val="right"/>
+      <w:pPr>
+        <w:ind w:left="6480" w:hanging="180"/>
+      </w:pPr>
+    </w:lvl>
+  </w:abstractNum>
+  <w:abstractNum w:abstractNumId="10" w15:restartNumberingAfterBreak="0">
     <w:nsid w:val="32D84DF3"/>
     <w:multiLevelType w:val="hybridMultilevel"/>
     <w:tmpl w:val="78D64492"/>
@@ -3377,7 +6073,7 @@
       </w:pPr>
     </w:lvl>
   </w:abstractNum>
-  <w:abstractNum w:abstractNumId="5" w15:restartNumberingAfterBreak="0">
+  <w:abstractNum w:abstractNumId="11" w15:restartNumberingAfterBreak="0">
     <w:nsid w:val="339A63A0"/>
     <w:multiLevelType w:val="hybridMultilevel"/>
     <w:tmpl w:val="BC9661D6"/>
@@ -3466,7 +6162,7 @@
       </w:pPr>
     </w:lvl>
   </w:abstractNum>
-  <w:abstractNum w:abstractNumId="6" w15:restartNumberingAfterBreak="0">
+  <w:abstractNum w:abstractNumId="12" w15:restartNumberingAfterBreak="0">
     <w:nsid w:val="34711FEA"/>
     <w:multiLevelType w:val="hybridMultilevel"/>
     <w:tmpl w:val="17CEBE38"/>
@@ -3555,7 +6251,7 @@
       </w:pPr>
     </w:lvl>
   </w:abstractNum>
-  <w:abstractNum w:abstractNumId="7" w15:restartNumberingAfterBreak="0">
+  <w:abstractNum w:abstractNumId="13" w15:restartNumberingAfterBreak="0">
     <w:nsid w:val="362D2CAC"/>
     <w:multiLevelType w:val="hybridMultilevel"/>
     <w:tmpl w:val="BE66D2C0"/>
@@ -3644,7 +6340,7 @@
       </w:pPr>
     </w:lvl>
   </w:abstractNum>
-  <w:abstractNum w:abstractNumId="8" w15:restartNumberingAfterBreak="0">
+  <w:abstractNum w:abstractNumId="14" w15:restartNumberingAfterBreak="0">
     <w:nsid w:val="3E4518BD"/>
     <w:multiLevelType w:val="hybridMultilevel"/>
     <w:tmpl w:val="E4E49696"/>
@@ -3757,10 +6453,10 @@
       </w:rPr>
     </w:lvl>
   </w:abstractNum>
-  <w:abstractNum w:abstractNumId="9" w15:restartNumberingAfterBreak="0">
+  <w:abstractNum w:abstractNumId="15" w15:restartNumberingAfterBreak="0">
     <w:nsid w:val="4D61553B"/>
     <w:multiLevelType w:val="hybridMultilevel"/>
-    <w:tmpl w:val="DBCE17D6"/>
+    <w:tmpl w:val="90C67F72"/>
     <w:lvl w:ilvl="0" w:tplc="22E627D0">
       <w:start w:val="1"/>
       <w:numFmt w:val="upperLetter"/>
@@ -3798,7 +6494,7 @@
       <w:lvlText w:val="%4."/>
       <w:lvlJc w:val="left"/>
       <w:pPr>
-        <w:ind w:left="2880" w:hanging="360"/>
+        <w:ind w:left="360" w:hanging="360"/>
       </w:pPr>
     </w:lvl>
     <w:lvl w:ilvl="4" w:tplc="0C090019">
@@ -3847,7 +6543,365 @@
       </w:pPr>
     </w:lvl>
   </w:abstractNum>
-  <w:abstractNum w:abstractNumId="10" w15:restartNumberingAfterBreak="0">
+  <w:abstractNum w:abstractNumId="16" w15:restartNumberingAfterBreak="0">
+    <w:nsid w:val="4DE81594"/>
+    <w:multiLevelType w:val="hybridMultilevel"/>
+    <w:tmpl w:val="0228100E"/>
+    <w:lvl w:ilvl="0" w:tplc="10283E04">
+      <w:start w:val="3"/>
+      <w:numFmt w:val="decimal"/>
+      <w:lvlText w:val="%1."/>
+      <w:lvlJc w:val="left"/>
+      <w:pPr>
+        <w:ind w:left="360" w:hanging="360"/>
+      </w:pPr>
+      <w:rPr>
+        <w:rFonts w:hint="default"/>
+      </w:rPr>
+    </w:lvl>
+    <w:lvl w:ilvl="1" w:tplc="0C090019">
+      <w:start w:val="1"/>
+      <w:numFmt w:val="lowerLetter"/>
+      <w:lvlText w:val="%2."/>
+      <w:lvlJc w:val="left"/>
+      <w:pPr>
+        <w:ind w:left="1440" w:hanging="360"/>
+      </w:pPr>
+    </w:lvl>
+    <w:lvl w:ilvl="2" w:tplc="0C09001B" w:tentative="1">
+      <w:start w:val="1"/>
+      <w:numFmt w:val="lowerRoman"/>
+      <w:lvlText w:val="%3."/>
+      <w:lvlJc w:val="right"/>
+      <w:pPr>
+        <w:ind w:left="2160" w:hanging="180"/>
+      </w:pPr>
+    </w:lvl>
+    <w:lvl w:ilvl="3" w:tplc="0C09000F" w:tentative="1">
+      <w:start w:val="1"/>
+      <w:numFmt w:val="decimal"/>
+      <w:lvlText w:val="%4."/>
+      <w:lvlJc w:val="left"/>
+      <w:pPr>
+        <w:ind w:left="2880" w:hanging="360"/>
+      </w:pPr>
+    </w:lvl>
+    <w:lvl w:ilvl="4" w:tplc="0C090019" w:tentative="1">
+      <w:start w:val="1"/>
+      <w:numFmt w:val="lowerLetter"/>
+      <w:lvlText w:val="%5."/>
+      <w:lvlJc w:val="left"/>
+      <w:pPr>
+        <w:ind w:left="3600" w:hanging="360"/>
+      </w:pPr>
+    </w:lvl>
+    <w:lvl w:ilvl="5" w:tplc="0C09001B" w:tentative="1">
+      <w:start w:val="1"/>
+      <w:numFmt w:val="lowerRoman"/>
+      <w:lvlText w:val="%6."/>
+      <w:lvlJc w:val="right"/>
+      <w:pPr>
+        <w:ind w:left="4320" w:hanging="180"/>
+      </w:pPr>
+    </w:lvl>
+    <w:lvl w:ilvl="6" w:tplc="0C09000F" w:tentative="1">
+      <w:start w:val="1"/>
+      <w:numFmt w:val="decimal"/>
+      <w:lvlText w:val="%7."/>
+      <w:lvlJc w:val="left"/>
+      <w:pPr>
+        <w:ind w:left="5040" w:hanging="360"/>
+      </w:pPr>
+    </w:lvl>
+    <w:lvl w:ilvl="7" w:tplc="0C090019" w:tentative="1">
+      <w:start w:val="1"/>
+      <w:numFmt w:val="lowerLetter"/>
+      <w:lvlText w:val="%8."/>
+      <w:lvlJc w:val="left"/>
+      <w:pPr>
+        <w:ind w:left="5760" w:hanging="360"/>
+      </w:pPr>
+    </w:lvl>
+    <w:lvl w:ilvl="8" w:tplc="0C09001B" w:tentative="1">
+      <w:start w:val="1"/>
+      <w:numFmt w:val="lowerRoman"/>
+      <w:lvlText w:val="%9."/>
+      <w:lvlJc w:val="right"/>
+      <w:pPr>
+        <w:ind w:left="6480" w:hanging="180"/>
+      </w:pPr>
+    </w:lvl>
+  </w:abstractNum>
+  <w:abstractNum w:abstractNumId="17" w15:restartNumberingAfterBreak="0">
+    <w:nsid w:val="4F510A9C"/>
+    <w:multiLevelType w:val="hybridMultilevel"/>
+    <w:tmpl w:val="90C67F72"/>
+    <w:lvl w:ilvl="0" w:tplc="22E627D0">
+      <w:start w:val="1"/>
+      <w:numFmt w:val="upperLetter"/>
+      <w:lvlText w:val="%1."/>
+      <w:lvlJc w:val="left"/>
+      <w:pPr>
+        <w:ind w:left="720" w:hanging="360"/>
+      </w:pPr>
+      <w:rPr>
+        <w:rFonts w:eastAsia="Times New Roman" w:cs="Georgia"/>
+        <w:color w:val="222222"/>
+      </w:rPr>
+    </w:lvl>
+    <w:lvl w:ilvl="1" w:tplc="0C090019">
+      <w:start w:val="1"/>
+      <w:numFmt w:val="lowerLetter"/>
+      <w:lvlText w:val="%2."/>
+      <w:lvlJc w:val="left"/>
+      <w:pPr>
+        <w:ind w:left="1440" w:hanging="360"/>
+      </w:pPr>
+    </w:lvl>
+    <w:lvl w:ilvl="2" w:tplc="0C09001B">
+      <w:start w:val="1"/>
+      <w:numFmt w:val="lowerRoman"/>
+      <w:lvlText w:val="%3."/>
+      <w:lvlJc w:val="right"/>
+      <w:pPr>
+        <w:ind w:left="2160" w:hanging="180"/>
+      </w:pPr>
+    </w:lvl>
+    <w:lvl w:ilvl="3" w:tplc="0C09000F">
+      <w:start w:val="1"/>
+      <w:numFmt w:val="decimal"/>
+      <w:lvlText w:val="%4."/>
+      <w:lvlJc w:val="left"/>
+      <w:pPr>
+        <w:ind w:left="360" w:hanging="360"/>
+      </w:pPr>
+    </w:lvl>
+    <w:lvl w:ilvl="4" w:tplc="0C090019">
+      <w:start w:val="1"/>
+      <w:numFmt w:val="lowerLetter"/>
+      <w:lvlText w:val="%5."/>
+      <w:lvlJc w:val="left"/>
+      <w:pPr>
+        <w:ind w:left="3600" w:hanging="360"/>
+      </w:pPr>
+    </w:lvl>
+    <w:lvl w:ilvl="5" w:tplc="0C09001B">
+      <w:start w:val="1"/>
+      <w:numFmt w:val="lowerRoman"/>
+      <w:lvlText w:val="%6."/>
+      <w:lvlJc w:val="right"/>
+      <w:pPr>
+        <w:ind w:left="4320" w:hanging="180"/>
+      </w:pPr>
+    </w:lvl>
+    <w:lvl w:ilvl="6" w:tplc="0C09000F">
+      <w:start w:val="1"/>
+      <w:numFmt w:val="decimal"/>
+      <w:lvlText w:val="%7."/>
+      <w:lvlJc w:val="left"/>
+      <w:pPr>
+        <w:ind w:left="5040" w:hanging="360"/>
+      </w:pPr>
+    </w:lvl>
+    <w:lvl w:ilvl="7" w:tplc="0C090019">
+      <w:start w:val="1"/>
+      <w:numFmt w:val="lowerLetter"/>
+      <w:lvlText w:val="%8."/>
+      <w:lvlJc w:val="left"/>
+      <w:pPr>
+        <w:ind w:left="5760" w:hanging="360"/>
+      </w:pPr>
+    </w:lvl>
+    <w:lvl w:ilvl="8" w:tplc="0C09001B">
+      <w:start w:val="1"/>
+      <w:numFmt w:val="lowerRoman"/>
+      <w:lvlText w:val="%9."/>
+      <w:lvlJc w:val="right"/>
+      <w:pPr>
+        <w:ind w:left="6480" w:hanging="180"/>
+      </w:pPr>
+    </w:lvl>
+  </w:abstractNum>
+  <w:abstractNum w:abstractNumId="18" w15:restartNumberingAfterBreak="0">
+    <w:nsid w:val="4F8A185B"/>
+    <w:multiLevelType w:val="hybridMultilevel"/>
+    <w:tmpl w:val="78D64492"/>
+    <w:lvl w:ilvl="0" w:tplc="0C090015">
+      <w:start w:val="1"/>
+      <w:numFmt w:val="upperLetter"/>
+      <w:lvlText w:val="%1."/>
+      <w:lvlJc w:val="left"/>
+      <w:pPr>
+        <w:ind w:left="720" w:hanging="360"/>
+      </w:pPr>
+      <w:rPr>
+        <w:rFonts w:hint="default"/>
+      </w:rPr>
+    </w:lvl>
+    <w:lvl w:ilvl="1" w:tplc="0C090019" w:tentative="1">
+      <w:start w:val="1"/>
+      <w:numFmt w:val="lowerLetter"/>
+      <w:lvlText w:val="%2."/>
+      <w:lvlJc w:val="left"/>
+      <w:pPr>
+        <w:ind w:left="1440" w:hanging="360"/>
+      </w:pPr>
+    </w:lvl>
+    <w:lvl w:ilvl="2" w:tplc="0C09001B" w:tentative="1">
+      <w:start w:val="1"/>
+      <w:numFmt w:val="lowerRoman"/>
+      <w:lvlText w:val="%3."/>
+      <w:lvlJc w:val="right"/>
+      <w:pPr>
+        <w:ind w:left="2160" w:hanging="180"/>
+      </w:pPr>
+    </w:lvl>
+    <w:lvl w:ilvl="3" w:tplc="0C09000F" w:tentative="1">
+      <w:start w:val="1"/>
+      <w:numFmt w:val="decimal"/>
+      <w:lvlText w:val="%4."/>
+      <w:lvlJc w:val="left"/>
+      <w:pPr>
+        <w:ind w:left="2880" w:hanging="360"/>
+      </w:pPr>
+    </w:lvl>
+    <w:lvl w:ilvl="4" w:tplc="0C090019" w:tentative="1">
+      <w:start w:val="1"/>
+      <w:numFmt w:val="lowerLetter"/>
+      <w:lvlText w:val="%5."/>
+      <w:lvlJc w:val="left"/>
+      <w:pPr>
+        <w:ind w:left="3600" w:hanging="360"/>
+      </w:pPr>
+    </w:lvl>
+    <w:lvl w:ilvl="5" w:tplc="0C09001B" w:tentative="1">
+      <w:start w:val="1"/>
+      <w:numFmt w:val="lowerRoman"/>
+      <w:lvlText w:val="%6."/>
+      <w:lvlJc w:val="right"/>
+      <w:pPr>
+        <w:ind w:left="4320" w:hanging="180"/>
+      </w:pPr>
+    </w:lvl>
+    <w:lvl w:ilvl="6" w:tplc="0C09000F" w:tentative="1">
+      <w:start w:val="1"/>
+      <w:numFmt w:val="decimal"/>
+      <w:lvlText w:val="%7."/>
+      <w:lvlJc w:val="left"/>
+      <w:pPr>
+        <w:ind w:left="5040" w:hanging="360"/>
+      </w:pPr>
+    </w:lvl>
+    <w:lvl w:ilvl="7" w:tplc="0C090019" w:tentative="1">
+      <w:start w:val="1"/>
+      <w:numFmt w:val="lowerLetter"/>
+      <w:lvlText w:val="%8."/>
+      <w:lvlJc w:val="left"/>
+      <w:pPr>
+        <w:ind w:left="5760" w:hanging="360"/>
+      </w:pPr>
+    </w:lvl>
+    <w:lvl w:ilvl="8" w:tplc="0C09001B" w:tentative="1">
+      <w:start w:val="1"/>
+      <w:numFmt w:val="lowerRoman"/>
+      <w:lvlText w:val="%9."/>
+      <w:lvlJc w:val="right"/>
+      <w:pPr>
+        <w:ind w:left="6480" w:hanging="180"/>
+      </w:pPr>
+    </w:lvl>
+  </w:abstractNum>
+  <w:abstractNum w:abstractNumId="19" w15:restartNumberingAfterBreak="0">
+    <w:nsid w:val="5BA10B01"/>
+    <w:multiLevelType w:val="hybridMultilevel"/>
+    <w:tmpl w:val="7FF69E02"/>
+    <w:lvl w:ilvl="0" w:tplc="5FBC413A">
+      <w:start w:val="1"/>
+      <w:numFmt w:val="upperLetter"/>
+      <w:lvlText w:val="%1."/>
+      <w:lvlJc w:val="left"/>
+      <w:pPr>
+        <w:ind w:left="786" w:hanging="360"/>
+      </w:pPr>
+      <w:rPr>
+        <w:rFonts w:hint="default"/>
+        <w:b w:val="0"/>
+      </w:rPr>
+    </w:lvl>
+    <w:lvl w:ilvl="1" w:tplc="0C090019" w:tentative="1">
+      <w:start w:val="1"/>
+      <w:numFmt w:val="lowerLetter"/>
+      <w:lvlText w:val="%2."/>
+      <w:lvlJc w:val="left"/>
+      <w:pPr>
+        <w:ind w:left="1506" w:hanging="360"/>
+      </w:pPr>
+    </w:lvl>
+    <w:lvl w:ilvl="2" w:tplc="0C09001B" w:tentative="1">
+      <w:start w:val="1"/>
+      <w:numFmt w:val="lowerRoman"/>
+      <w:lvlText w:val="%3."/>
+      <w:lvlJc w:val="right"/>
+      <w:pPr>
+        <w:ind w:left="2226" w:hanging="180"/>
+      </w:pPr>
+    </w:lvl>
+    <w:lvl w:ilvl="3" w:tplc="0C09000F" w:tentative="1">
+      <w:start w:val="1"/>
+      <w:numFmt w:val="decimal"/>
+      <w:lvlText w:val="%4."/>
+      <w:lvlJc w:val="left"/>
+      <w:pPr>
+        <w:ind w:left="2946" w:hanging="360"/>
+      </w:pPr>
+    </w:lvl>
+    <w:lvl w:ilvl="4" w:tplc="0C090019" w:tentative="1">
+      <w:start w:val="1"/>
+      <w:numFmt w:val="lowerLetter"/>
+      <w:lvlText w:val="%5."/>
+      <w:lvlJc w:val="left"/>
+      <w:pPr>
+        <w:ind w:left="3666" w:hanging="360"/>
+      </w:pPr>
+    </w:lvl>
+    <w:lvl w:ilvl="5" w:tplc="0C09001B" w:tentative="1">
+      <w:start w:val="1"/>
+      <w:numFmt w:val="lowerRoman"/>
+      <w:lvlText w:val="%6."/>
+      <w:lvlJc w:val="right"/>
+      <w:pPr>
+        <w:ind w:left="4386" w:hanging="180"/>
+      </w:pPr>
+    </w:lvl>
+    <w:lvl w:ilvl="6" w:tplc="0C09000F" w:tentative="1">
+      <w:start w:val="1"/>
+      <w:numFmt w:val="decimal"/>
+      <w:lvlText w:val="%7."/>
+      <w:lvlJc w:val="left"/>
+      <w:pPr>
+        <w:ind w:left="5106" w:hanging="360"/>
+      </w:pPr>
+    </w:lvl>
+    <w:lvl w:ilvl="7" w:tplc="0C090019" w:tentative="1">
+      <w:start w:val="1"/>
+      <w:numFmt w:val="lowerLetter"/>
+      <w:lvlText w:val="%8."/>
+      <w:lvlJc w:val="left"/>
+      <w:pPr>
+        <w:ind w:left="5826" w:hanging="360"/>
+      </w:pPr>
+    </w:lvl>
+    <w:lvl w:ilvl="8" w:tplc="0C09001B" w:tentative="1">
+      <w:start w:val="1"/>
+      <w:numFmt w:val="lowerRoman"/>
+      <w:lvlText w:val="%9."/>
+      <w:lvlJc w:val="right"/>
+      <w:pPr>
+        <w:ind w:left="6546" w:hanging="180"/>
+      </w:pPr>
+    </w:lvl>
+  </w:abstractNum>
+  <w:abstractNum w:abstractNumId="20" w15:restartNumberingAfterBreak="0">
     <w:nsid w:val="5C99247E"/>
     <w:multiLevelType w:val="hybridMultilevel"/>
     <w:tmpl w:val="CC1E50FE"/>
@@ -3936,7 +6990,7 @@
       </w:pPr>
     </w:lvl>
   </w:abstractNum>
-  <w:abstractNum w:abstractNumId="11" w15:restartNumberingAfterBreak="0">
+  <w:abstractNum w:abstractNumId="21" w15:restartNumberingAfterBreak="0">
     <w:nsid w:val="60FA2C8D"/>
     <w:multiLevelType w:val="hybridMultilevel"/>
     <w:tmpl w:val="4DCABBBA"/>
@@ -4025,7 +7079,7 @@
       </w:pPr>
     </w:lvl>
   </w:abstractNum>
-  <w:abstractNum w:abstractNumId="12" w15:restartNumberingAfterBreak="0">
+  <w:abstractNum w:abstractNumId="22" w15:restartNumberingAfterBreak="0">
     <w:nsid w:val="625E7615"/>
     <w:multiLevelType w:val="hybridMultilevel"/>
     <w:tmpl w:val="EB606CAC"/>
@@ -4114,7 +7168,7 @@
       </w:pPr>
     </w:lvl>
   </w:abstractNum>
-  <w:abstractNum w:abstractNumId="13" w15:restartNumberingAfterBreak="0">
+  <w:abstractNum w:abstractNumId="23" w15:restartNumberingAfterBreak="0">
     <w:nsid w:val="63CA023F"/>
     <w:multiLevelType w:val="hybridMultilevel"/>
     <w:tmpl w:val="BE729612"/>
@@ -4203,7 +7257,7 @@
       </w:pPr>
     </w:lvl>
   </w:abstractNum>
-  <w:abstractNum w:abstractNumId="14" w15:restartNumberingAfterBreak="0">
+  <w:abstractNum w:abstractNumId="24" w15:restartNumberingAfterBreak="0">
     <w:nsid w:val="6865284F"/>
     <w:multiLevelType w:val="hybridMultilevel"/>
     <w:tmpl w:val="78D64492"/>
@@ -4292,7 +7346,96 @@
       </w:pPr>
     </w:lvl>
   </w:abstractNum>
-  <w:abstractNum w:abstractNumId="15" w15:restartNumberingAfterBreak="0">
+  <w:abstractNum w:abstractNumId="25" w15:restartNumberingAfterBreak="0">
+    <w:nsid w:val="6BDD4C7A"/>
+    <w:multiLevelType w:val="hybridMultilevel"/>
+    <w:tmpl w:val="CC1E50FE"/>
+    <w:lvl w:ilvl="0" w:tplc="0C090015">
+      <w:start w:val="1"/>
+      <w:numFmt w:val="upperLetter"/>
+      <w:lvlText w:val="%1."/>
+      <w:lvlJc w:val="left"/>
+      <w:pPr>
+        <w:ind w:left="786" w:hanging="360"/>
+      </w:pPr>
+      <w:rPr>
+        <w:rFonts w:hint="default"/>
+      </w:rPr>
+    </w:lvl>
+    <w:lvl w:ilvl="1" w:tplc="0C090019" w:tentative="1">
+      <w:start w:val="1"/>
+      <w:numFmt w:val="lowerLetter"/>
+      <w:lvlText w:val="%2."/>
+      <w:lvlJc w:val="left"/>
+      <w:pPr>
+        <w:ind w:left="1506" w:hanging="360"/>
+      </w:pPr>
+    </w:lvl>
+    <w:lvl w:ilvl="2" w:tplc="0C09001B" w:tentative="1">
+      <w:start w:val="1"/>
+      <w:numFmt w:val="lowerRoman"/>
+      <w:lvlText w:val="%3."/>
+      <w:lvlJc w:val="right"/>
+      <w:pPr>
+        <w:ind w:left="2226" w:hanging="180"/>
+      </w:pPr>
+    </w:lvl>
+    <w:lvl w:ilvl="3" w:tplc="0C09000F" w:tentative="1">
+      <w:start w:val="1"/>
+      <w:numFmt w:val="decimal"/>
+      <w:lvlText w:val="%4."/>
+      <w:lvlJc w:val="left"/>
+      <w:pPr>
+        <w:ind w:left="2946" w:hanging="360"/>
+      </w:pPr>
+    </w:lvl>
+    <w:lvl w:ilvl="4" w:tplc="0C090019" w:tentative="1">
+      <w:start w:val="1"/>
+      <w:numFmt w:val="lowerLetter"/>
+      <w:lvlText w:val="%5."/>
+      <w:lvlJc w:val="left"/>
+      <w:pPr>
+        <w:ind w:left="3666" w:hanging="360"/>
+      </w:pPr>
+    </w:lvl>
+    <w:lvl w:ilvl="5" w:tplc="0C09001B" w:tentative="1">
+      <w:start w:val="1"/>
+      <w:numFmt w:val="lowerRoman"/>
+      <w:lvlText w:val="%6."/>
+      <w:lvlJc w:val="right"/>
+      <w:pPr>
+        <w:ind w:left="4386" w:hanging="180"/>
+      </w:pPr>
+    </w:lvl>
+    <w:lvl w:ilvl="6" w:tplc="0C09000F" w:tentative="1">
+      <w:start w:val="1"/>
+      <w:numFmt w:val="decimal"/>
+      <w:lvlText w:val="%7."/>
+      <w:lvlJc w:val="left"/>
+      <w:pPr>
+        <w:ind w:left="5106" w:hanging="360"/>
+      </w:pPr>
+    </w:lvl>
+    <w:lvl w:ilvl="7" w:tplc="0C090019" w:tentative="1">
+      <w:start w:val="1"/>
+      <w:numFmt w:val="lowerLetter"/>
+      <w:lvlText w:val="%8."/>
+      <w:lvlJc w:val="left"/>
+      <w:pPr>
+        <w:ind w:left="5826" w:hanging="360"/>
+      </w:pPr>
+    </w:lvl>
+    <w:lvl w:ilvl="8" w:tplc="0C09001B" w:tentative="1">
+      <w:start w:val="1"/>
+      <w:numFmt w:val="lowerRoman"/>
+      <w:lvlText w:val="%9."/>
+      <w:lvlJc w:val="right"/>
+      <w:pPr>
+        <w:ind w:left="6546" w:hanging="180"/>
+      </w:pPr>
+    </w:lvl>
+  </w:abstractNum>
+  <w:abstractNum w:abstractNumId="26" w15:restartNumberingAfterBreak="0">
     <w:nsid w:val="74E24452"/>
     <w:multiLevelType w:val="hybridMultilevel"/>
     <w:tmpl w:val="C050458C"/>
@@ -4381,50 +7524,231 @@
       </w:pPr>
     </w:lvl>
   </w:abstractNum>
+  <w:abstractNum w:abstractNumId="27" w15:restartNumberingAfterBreak="0">
+    <w:nsid w:val="763B0DCD"/>
+    <w:multiLevelType w:val="hybridMultilevel"/>
+    <w:tmpl w:val="EB606CAC"/>
+    <w:lvl w:ilvl="0" w:tplc="0C090015">
+      <w:start w:val="1"/>
+      <w:numFmt w:val="upperLetter"/>
+      <w:lvlText w:val="%1."/>
+      <w:lvlJc w:val="left"/>
+      <w:pPr>
+        <w:ind w:left="720" w:hanging="360"/>
+      </w:pPr>
+      <w:rPr>
+        <w:rFonts w:hint="default"/>
+      </w:rPr>
+    </w:lvl>
+    <w:lvl w:ilvl="1" w:tplc="0C090019" w:tentative="1">
+      <w:start w:val="1"/>
+      <w:numFmt w:val="lowerLetter"/>
+      <w:lvlText w:val="%2."/>
+      <w:lvlJc w:val="left"/>
+      <w:pPr>
+        <w:ind w:left="1440" w:hanging="360"/>
+      </w:pPr>
+    </w:lvl>
+    <w:lvl w:ilvl="2" w:tplc="0C09001B" w:tentative="1">
+      <w:start w:val="1"/>
+      <w:numFmt w:val="lowerRoman"/>
+      <w:lvlText w:val="%3."/>
+      <w:lvlJc w:val="right"/>
+      <w:pPr>
+        <w:ind w:left="2160" w:hanging="180"/>
+      </w:pPr>
+    </w:lvl>
+    <w:lvl w:ilvl="3" w:tplc="0C09000F" w:tentative="1">
+      <w:start w:val="1"/>
+      <w:numFmt w:val="decimal"/>
+      <w:lvlText w:val="%4."/>
+      <w:lvlJc w:val="left"/>
+      <w:pPr>
+        <w:ind w:left="2880" w:hanging="360"/>
+      </w:pPr>
+    </w:lvl>
+    <w:lvl w:ilvl="4" w:tplc="0C090019" w:tentative="1">
+      <w:start w:val="1"/>
+      <w:numFmt w:val="lowerLetter"/>
+      <w:lvlText w:val="%5."/>
+      <w:lvlJc w:val="left"/>
+      <w:pPr>
+        <w:ind w:left="3600" w:hanging="360"/>
+      </w:pPr>
+    </w:lvl>
+    <w:lvl w:ilvl="5" w:tplc="0C09001B" w:tentative="1">
+      <w:start w:val="1"/>
+      <w:numFmt w:val="lowerRoman"/>
+      <w:lvlText w:val="%6."/>
+      <w:lvlJc w:val="right"/>
+      <w:pPr>
+        <w:ind w:left="4320" w:hanging="180"/>
+      </w:pPr>
+    </w:lvl>
+    <w:lvl w:ilvl="6" w:tplc="0C09000F" w:tentative="1">
+      <w:start w:val="1"/>
+      <w:numFmt w:val="decimal"/>
+      <w:lvlText w:val="%7."/>
+      <w:lvlJc w:val="left"/>
+      <w:pPr>
+        <w:ind w:left="5040" w:hanging="360"/>
+      </w:pPr>
+    </w:lvl>
+    <w:lvl w:ilvl="7" w:tplc="0C090019" w:tentative="1">
+      <w:start w:val="1"/>
+      <w:numFmt w:val="lowerLetter"/>
+      <w:lvlText w:val="%8."/>
+      <w:lvlJc w:val="left"/>
+      <w:pPr>
+        <w:ind w:left="5760" w:hanging="360"/>
+      </w:pPr>
+    </w:lvl>
+    <w:lvl w:ilvl="8" w:tplc="0C09001B" w:tentative="1">
+      <w:start w:val="1"/>
+      <w:numFmt w:val="lowerRoman"/>
+      <w:lvlText w:val="%9."/>
+      <w:lvlJc w:val="right"/>
+      <w:pPr>
+        <w:ind w:left="6480" w:hanging="180"/>
+      </w:pPr>
+    </w:lvl>
+  </w:abstractNum>
+  <w:abstractNum w:abstractNumId="28" w15:restartNumberingAfterBreak="0">
+    <w:nsid w:val="778914AA"/>
+    <w:multiLevelType w:val="hybridMultilevel"/>
+    <w:tmpl w:val="CC1E50FE"/>
+    <w:lvl w:ilvl="0" w:tplc="0C090015">
+      <w:start w:val="1"/>
+      <w:numFmt w:val="upperLetter"/>
+      <w:lvlText w:val="%1."/>
+      <w:lvlJc w:val="left"/>
+      <w:pPr>
+        <w:ind w:left="786" w:hanging="360"/>
+      </w:pPr>
+      <w:rPr>
+        <w:rFonts w:hint="default"/>
+      </w:rPr>
+    </w:lvl>
+    <w:lvl w:ilvl="1" w:tplc="0C090019" w:tentative="1">
+      <w:start w:val="1"/>
+      <w:numFmt w:val="lowerLetter"/>
+      <w:lvlText w:val="%2."/>
+      <w:lvlJc w:val="left"/>
+      <w:pPr>
+        <w:ind w:left="1506" w:hanging="360"/>
+      </w:pPr>
+    </w:lvl>
+    <w:lvl w:ilvl="2" w:tplc="0C09001B" w:tentative="1">
+      <w:start w:val="1"/>
+      <w:numFmt w:val="lowerRoman"/>
+      <w:lvlText w:val="%3."/>
+      <w:lvlJc w:val="right"/>
+      <w:pPr>
+        <w:ind w:left="2226" w:hanging="180"/>
+      </w:pPr>
+    </w:lvl>
+    <w:lvl w:ilvl="3" w:tplc="0C09000F" w:tentative="1">
+      <w:start w:val="1"/>
+      <w:numFmt w:val="decimal"/>
+      <w:lvlText w:val="%4."/>
+      <w:lvlJc w:val="left"/>
+      <w:pPr>
+        <w:ind w:left="2946" w:hanging="360"/>
+      </w:pPr>
+    </w:lvl>
+    <w:lvl w:ilvl="4" w:tplc="0C090019" w:tentative="1">
+      <w:start w:val="1"/>
+      <w:numFmt w:val="lowerLetter"/>
+      <w:lvlText w:val="%5."/>
+      <w:lvlJc w:val="left"/>
+      <w:pPr>
+        <w:ind w:left="3666" w:hanging="360"/>
+      </w:pPr>
+    </w:lvl>
+    <w:lvl w:ilvl="5" w:tplc="0C09001B" w:tentative="1">
+      <w:start w:val="1"/>
+      <w:numFmt w:val="lowerRoman"/>
+      <w:lvlText w:val="%6."/>
+      <w:lvlJc w:val="right"/>
+      <w:pPr>
+        <w:ind w:left="4386" w:hanging="180"/>
+      </w:pPr>
+    </w:lvl>
+    <w:lvl w:ilvl="6" w:tplc="0C09000F" w:tentative="1">
+      <w:start w:val="1"/>
+      <w:numFmt w:val="decimal"/>
+      <w:lvlText w:val="%7."/>
+      <w:lvlJc w:val="left"/>
+      <w:pPr>
+        <w:ind w:left="5106" w:hanging="360"/>
+      </w:pPr>
+    </w:lvl>
+    <w:lvl w:ilvl="7" w:tplc="0C090019" w:tentative="1">
+      <w:start w:val="1"/>
+      <w:numFmt w:val="lowerLetter"/>
+      <w:lvlText w:val="%8."/>
+      <w:lvlJc w:val="left"/>
+      <w:pPr>
+        <w:ind w:left="5826" w:hanging="360"/>
+      </w:pPr>
+    </w:lvl>
+    <w:lvl w:ilvl="8" w:tplc="0C09001B" w:tentative="1">
+      <w:start w:val="1"/>
+      <w:numFmt w:val="lowerRoman"/>
+      <w:lvlText w:val="%9."/>
+      <w:lvlJc w:val="right"/>
+      <w:pPr>
+        <w:ind w:left="6546" w:hanging="180"/>
+      </w:pPr>
+    </w:lvl>
+  </w:abstractNum>
   <w:num w:numId="1">
+    <w:abstractNumId w:val="8"/>
+  </w:num>
+  <w:num w:numId="2">
     <w:abstractNumId w:val="3"/>
   </w:num>
-  <w:num w:numId="2">
-    <w:abstractNumId w:val="1"/>
-  </w:num>
   <w:num w:numId="3">
-    <w:abstractNumId w:val="2"/>
+    <w:abstractNumId w:val="7"/>
   </w:num>
   <w:num w:numId="4">
+    <w:abstractNumId w:val="20"/>
+  </w:num>
+  <w:num w:numId="5">
+    <w:abstractNumId w:val="13"/>
+  </w:num>
+  <w:num w:numId="6">
+    <w:abstractNumId w:val="22"/>
+  </w:num>
+  <w:num w:numId="7">
+    <w:abstractNumId w:val="11"/>
+  </w:num>
+  <w:num w:numId="8">
+    <w:abstractNumId w:val="21"/>
+  </w:num>
+  <w:num w:numId="9">
+    <w:abstractNumId w:val="23"/>
+  </w:num>
+  <w:num w:numId="10">
     <w:abstractNumId w:val="10"/>
   </w:num>
-  <w:num w:numId="5">
-    <w:abstractNumId w:val="7"/>
-  </w:num>
-  <w:num w:numId="6">
+  <w:num w:numId="11">
     <w:abstractNumId w:val="12"/>
   </w:num>
-  <w:num w:numId="7">
-    <w:abstractNumId w:val="5"/>
+  <w:num w:numId="12">
+    <w:abstractNumId w:val="26"/>
   </w:num>
-  <w:num w:numId="8">
-    <w:abstractNumId w:val="11"/>
+  <w:num w:numId="13">
+    <w:abstractNumId w:val="24"/>
   </w:num>
-  <w:num w:numId="9">
-    <w:abstractNumId w:val="13"/>
+  <w:num w:numId="14">
+    <w:abstractNumId w:val="14"/>
   </w:num>
-  <w:num w:numId="10">
-    <w:abstractNumId w:val="4"/>
-  </w:num>
-  <w:num w:numId="11">
-    <w:abstractNumId w:val="6"/>
-  </w:num>
-  <w:num w:numId="12">
+  <w:num w:numId="15">
     <w:abstractNumId w:val="15"/>
   </w:num>
-  <w:num w:numId="13">
-    <w:abstractNumId w:val="14"/>
-  </w:num>
-  <w:num w:numId="14">
-    <w:abstractNumId w:val="8"/>
-  </w:num>
-  <w:num w:numId="15">
-    <w:abstractNumId w:val="9"/>
+  <w:num w:numId="16">
+    <w:abstractNumId w:val="1"/>
     <w:lvlOverride w:ilvl="0">
       <w:startOverride w:val="1"/>
     </w:lvlOverride>
@@ -4453,35 +7777,47 @@
       <w:startOverride w:val="1"/>
     </w:lvlOverride>
   </w:num>
-  <w:num w:numId="16">
+  <w:num w:numId="17">
+    <w:abstractNumId w:val="1"/>
+  </w:num>
+  <w:num w:numId="18">
+    <w:abstractNumId w:val="25"/>
+  </w:num>
+  <w:num w:numId="19">
+    <w:abstractNumId w:val="6"/>
+  </w:num>
+  <w:num w:numId="20">
+    <w:abstractNumId w:val="4"/>
+  </w:num>
+  <w:num w:numId="21">
+    <w:abstractNumId w:val="2"/>
+  </w:num>
+  <w:num w:numId="22">
+    <w:abstractNumId w:val="9"/>
+  </w:num>
+  <w:num w:numId="23">
+    <w:abstractNumId w:val="27"/>
+  </w:num>
+  <w:num w:numId="24">
+    <w:abstractNumId w:val="18"/>
+  </w:num>
+  <w:num w:numId="25">
+    <w:abstractNumId w:val="5"/>
+  </w:num>
+  <w:num w:numId="26">
+    <w:abstractNumId w:val="28"/>
+  </w:num>
+  <w:num w:numId="27">
+    <w:abstractNumId w:val="16"/>
+  </w:num>
+  <w:num w:numId="28">
+    <w:abstractNumId w:val="17"/>
+  </w:num>
+  <w:num w:numId="29">
     <w:abstractNumId w:val="0"/>
-    <w:lvlOverride w:ilvl="0">
-      <w:startOverride w:val="1"/>
-    </w:lvlOverride>
-    <w:lvlOverride w:ilvl="1">
-      <w:startOverride w:val="1"/>
-    </w:lvlOverride>
-    <w:lvlOverride w:ilvl="2">
-      <w:startOverride w:val="1"/>
-    </w:lvlOverride>
-    <w:lvlOverride w:ilvl="3">
-      <w:startOverride w:val="1"/>
-    </w:lvlOverride>
-    <w:lvlOverride w:ilvl="4">
-      <w:startOverride w:val="1"/>
-    </w:lvlOverride>
-    <w:lvlOverride w:ilvl="5">
-      <w:startOverride w:val="1"/>
-    </w:lvlOverride>
-    <w:lvlOverride w:ilvl="6">
-      <w:startOverride w:val="1"/>
-    </w:lvlOverride>
-    <w:lvlOverride w:ilvl="7">
-      <w:startOverride w:val="1"/>
-    </w:lvlOverride>
-    <w:lvlOverride w:ilvl="8">
-      <w:startOverride w:val="1"/>
-    </w:lvlOverride>
+  </w:num>
+  <w:num w:numId="30">
+    <w:abstractNumId w:val="19"/>
   </w:num>
 </w:numbering>
 </file>

</xml_diff>

<commit_message>
further updates and improvements to code
</commit_message>
<xml_diff>
--- a/Draft Vignettes.docx
+++ b/Draft Vignettes.docx
@@ -3125,7 +3125,7 @@
           <w:sz w:val="20"/>
           <w:szCs w:val="20"/>
         </w:rPr>
-        <w:t>companies exist and compete within an extremely small market so you know that only one of them can be successful and be able to provide you with an ongoing high salary for many years into the future.</w:t>
+        <w:t>companies compete within an extremely small market so you know that only one of them can be successful and be able to provide you with an ongoing high salary for many years into the future.</w:t>
       </w:r>
       <w:r>
         <w:rPr>
@@ -3141,15 +3141,7 @@
           <w:sz w:val="20"/>
           <w:szCs w:val="20"/>
         </w:rPr>
-        <w:t xml:space="preserve"> </w:t>
-      </w:r>
-      <w:r>
-        <w:rPr>
-          <w:rFonts w:ascii="Arial" w:hAnsi="Arial" w:cs="Arial"/>
-          <w:sz w:val="20"/>
-          <w:szCs w:val="20"/>
-        </w:rPr>
-        <w:t xml:space="preserve">Which of the following </w:t>
+        <w:t xml:space="preserve"> Which of the following </w:t>
       </w:r>
       <w:r>
         <w:rPr>
@@ -3246,15 +3238,7 @@
           <w:sz w:val="20"/>
           <w:szCs w:val="20"/>
         </w:rPr>
-        <w:t xml:space="preserve"> </w:t>
-      </w:r>
-      <w:r>
-        <w:rPr>
-          <w:rFonts w:ascii="Arial" w:hAnsi="Arial" w:cs="Arial"/>
-          <w:sz w:val="20"/>
-          <w:szCs w:val="20"/>
-        </w:rPr>
-        <w:t xml:space="preserve">be successful. </w:t>
+        <w:t xml:space="preserve"> be successful. </w:t>
       </w:r>
     </w:p>
     <w:p>
@@ -3300,15 +3284,7 @@
           <w:sz w:val="20"/>
           <w:szCs w:val="20"/>
         </w:rPr>
-        <w:t xml:space="preserve"> </w:t>
-      </w:r>
-      <w:r>
-        <w:rPr>
-          <w:rFonts w:ascii="Arial" w:hAnsi="Arial" w:cs="Arial"/>
-          <w:sz w:val="20"/>
-          <w:szCs w:val="20"/>
-        </w:rPr>
-        <w:t xml:space="preserve">company </w:t>
+        <w:t xml:space="preserve"> company </w:t>
       </w:r>
       <w:r>
         <w:rPr>
@@ -3325,6 +3301,14 @@
           <w:szCs w:val="20"/>
         </w:rPr>
         <w:t>be successful</w:t>
+      </w:r>
+      <w:r>
+        <w:rPr>
+          <w:rFonts w:ascii="Arial" w:hAnsi="Arial" w:cs="Arial"/>
+          <w:sz w:val="20"/>
+          <w:szCs w:val="20"/>
+        </w:rPr>
+        <w:t xml:space="preserve"> (but not both)</w:t>
       </w:r>
       <w:r>
         <w:rPr>
@@ -3421,15 +3405,7 @@
           <w:sz w:val="20"/>
           <w:szCs w:val="20"/>
         </w:rPr>
-        <w:t xml:space="preserve">departments is extremely likely to undergo breakneck growth in the following years and such growth is almost certain to result in very large financial bonuses accruing to that head of department. </w:t>
-      </w:r>
-      <w:r>
-        <w:rPr>
-          <w:rFonts w:ascii="Arial" w:hAnsi="Arial" w:cs="Arial"/>
-          <w:sz w:val="20"/>
-          <w:szCs w:val="20"/>
-        </w:rPr>
-        <w:t xml:space="preserve">Which of the following </w:t>
+        <w:t xml:space="preserve">departments is extremely likely to undergo breakneck growth in the following years and such growth is almost certain to result in very large financial bonuses accruing to that head of department. Which of the following </w:t>
       </w:r>
       <w:r>
         <w:rPr>
@@ -3649,15 +3625,7 @@
           <w:sz w:val="20"/>
           <w:szCs w:val="20"/>
         </w:rPr>
-        <w:t xml:space="preserve">You are also sure that a relationship with at least one of them is likely to be extremely fruitful and beneficial for you in many different facets of your life. </w:t>
-      </w:r>
-      <w:r>
-        <w:rPr>
-          <w:rFonts w:ascii="Arial" w:hAnsi="Arial" w:cs="Arial"/>
-          <w:sz w:val="20"/>
-          <w:szCs w:val="20"/>
-        </w:rPr>
-        <w:t xml:space="preserve">Which of the following </w:t>
+        <w:t xml:space="preserve">You are also sure that a relationship with at least one of them is likely to be extremely fruitful and beneficial for you in many different facets of your life. Which of the following </w:t>
       </w:r>
       <w:r>
         <w:rPr>
@@ -3772,15 +3740,7 @@
           <w:sz w:val="20"/>
           <w:szCs w:val="20"/>
         </w:rPr>
-        <w:t>be very successfu</w:t>
-      </w:r>
-      <w:r>
-        <w:rPr>
-          <w:rFonts w:ascii="Arial" w:hAnsi="Arial" w:cs="Arial"/>
-          <w:sz w:val="20"/>
-          <w:szCs w:val="20"/>
-        </w:rPr>
-        <w:t>l.</w:t>
+        <w:t>be very successful.</w:t>
       </w:r>
     </w:p>
     <w:p>
@@ -3869,15 +3829,7 @@
           <w:sz w:val="20"/>
           <w:szCs w:val="20"/>
         </w:rPr>
-        <w:t>be very successful</w:t>
-      </w:r>
-      <w:r>
-        <w:rPr>
-          <w:rFonts w:ascii="Arial" w:hAnsi="Arial" w:cs="Arial"/>
-          <w:sz w:val="20"/>
-          <w:szCs w:val="20"/>
-        </w:rPr>
-        <w:t xml:space="preserve"> (but not both)</w:t>
+        <w:t>be very successful (but not both)</w:t>
       </w:r>
       <w:r>
         <w:rPr>
@@ -4203,15 +4155,7 @@
           <w:sz w:val="20"/>
           <w:szCs w:val="20"/>
         </w:rPr>
-        <w:t xml:space="preserve">a </w:t>
-      </w:r>
-      <w:r>
-        <w:rPr>
-          <w:rFonts w:ascii="Arial" w:hAnsi="Arial" w:cs="Arial"/>
-          <w:sz w:val="20"/>
-          <w:szCs w:val="20"/>
-        </w:rPr>
-        <w:t>party</w:t>
+        <w:t>a party</w:t>
       </w:r>
       <w:r>
         <w:rPr>
@@ -4227,15 +4171,7 @@
           <w:sz w:val="20"/>
           <w:szCs w:val="20"/>
         </w:rPr>
-        <w:t xml:space="preserve">be </w:t>
-      </w:r>
-      <w:r>
-        <w:rPr>
-          <w:rFonts w:ascii="Arial" w:hAnsi="Arial" w:cs="Arial"/>
-          <w:sz w:val="20"/>
-          <w:szCs w:val="20"/>
-        </w:rPr>
-        <w:t xml:space="preserve">the amazing one </w:t>
+        <w:t xml:space="preserve">be the amazing one </w:t>
       </w:r>
       <w:r>
         <w:rPr>
@@ -4283,15 +4219,7 @@
           <w:sz w:val="20"/>
           <w:szCs w:val="20"/>
         </w:rPr>
-        <w:t>be the amazing one</w:t>
-      </w:r>
-      <w:r>
-        <w:rPr>
-          <w:rFonts w:ascii="Arial" w:hAnsi="Arial" w:cs="Arial"/>
-          <w:sz w:val="20"/>
-          <w:szCs w:val="20"/>
-        </w:rPr>
-        <w:t>.</w:t>
+        <w:t>be the amazing one.</w:t>
       </w:r>
     </w:p>
     <w:p>
@@ -4316,15 +4244,7 @@
           <w:sz w:val="20"/>
           <w:szCs w:val="20"/>
         </w:rPr>
-        <w:t>Either party X or party Y will be amazing</w:t>
-      </w:r>
-      <w:r>
-        <w:rPr>
-          <w:rFonts w:ascii="Arial" w:hAnsi="Arial" w:cs="Arial"/>
-          <w:sz w:val="20"/>
-          <w:szCs w:val="20"/>
-        </w:rPr>
-        <w:t xml:space="preserve"> (but not both)</w:t>
+        <w:t>Either party X or party Y will be amazing (but not both)</w:t>
       </w:r>
       <w:r>
         <w:rPr>
@@ -4334,8 +4254,6 @@
         </w:rPr>
         <w:t>, but you do not know the exact probabilities</w:t>
       </w:r>
-      <w:bookmarkStart w:id="2" w:name="_GoBack"/>
-      <w:bookmarkEnd w:id="2"/>
     </w:p>
     <w:p>
       <w:pPr>
@@ -4434,7 +4352,39 @@
           <w:sz w:val="20"/>
           <w:szCs w:val="20"/>
         </w:rPr>
-        <w:t xml:space="preserve">You have a stock portfolio of two stocks: X and Y.  You get a call from your stockbroker who advises you that he has received an anonymous tip that one of your stocks is about to plummet in value, while the other will continue to grow steadily. Due to taxation and investment regulations, you can only sell one of these stocks.  </w:t>
+        <w:t xml:space="preserve">You have a stock portfolio of two stocks: </w:t>
+      </w:r>
+      <w:r>
+        <w:rPr>
+          <w:rFonts w:ascii="Arial" w:hAnsi="Arial" w:cs="Arial"/>
+          <w:sz w:val="20"/>
+          <w:szCs w:val="20"/>
+        </w:rPr>
+        <w:t xml:space="preserve">stock </w:t>
+      </w:r>
+      <w:r>
+        <w:rPr>
+          <w:rFonts w:ascii="Arial" w:hAnsi="Arial" w:cs="Arial"/>
+          <w:sz w:val="20"/>
+          <w:szCs w:val="20"/>
+        </w:rPr>
+        <w:t>X and</w:t>
+      </w:r>
+      <w:r>
+        <w:rPr>
+          <w:rFonts w:ascii="Arial" w:hAnsi="Arial" w:cs="Arial"/>
+          <w:sz w:val="20"/>
+          <w:szCs w:val="20"/>
+        </w:rPr>
+        <w:t xml:space="preserve"> stock</w:t>
+      </w:r>
+      <w:r>
+        <w:rPr>
+          <w:rFonts w:ascii="Arial" w:hAnsi="Arial" w:cs="Arial"/>
+          <w:sz w:val="20"/>
+          <w:szCs w:val="20"/>
+        </w:rPr>
+        <w:t xml:space="preserve"> Y.  You get a call from your stockbroker who advises you that he has received an anonymous tip that one of your stocks is about to plummet in value, while the other will continue to grow steadily. Due to taxation and investment regulations, you can only sell one of these stocks.  </w:t>
       </w:r>
       <w:r>
         <w:rPr>
@@ -4484,7 +4434,23 @@
           <w:sz w:val="20"/>
           <w:szCs w:val="20"/>
         </w:rPr>
-        <w:t xml:space="preserve">There is a 50% that Stock X will plummet and a 50% chance that Stock Y will plummet. </w:t>
+        <w:t>There is a 50%</w:t>
+      </w:r>
+      <w:r>
+        <w:rPr>
+          <w:rFonts w:ascii="Arial" w:hAnsi="Arial" w:cs="Arial"/>
+          <w:sz w:val="20"/>
+          <w:szCs w:val="20"/>
+        </w:rPr>
+        <w:t xml:space="preserve"> chance</w:t>
+      </w:r>
+      <w:r>
+        <w:rPr>
+          <w:rFonts w:ascii="Arial" w:hAnsi="Arial" w:cs="Arial"/>
+          <w:sz w:val="20"/>
+          <w:szCs w:val="20"/>
+        </w:rPr>
+        <w:t xml:space="preserve"> that Stock X will plummet and a 50% chance that Stock Y will plummet. </w:t>
       </w:r>
     </w:p>
     <w:p>
@@ -4507,7 +4473,23 @@
           <w:sz w:val="20"/>
           <w:szCs w:val="20"/>
         </w:rPr>
-        <w:t xml:space="preserve">Either stock X or Y will plummet in value, but you do not know the exact probabilities. </w:t>
+        <w:t>Either stock X or Y will plummet in value</w:t>
+      </w:r>
+      <w:r>
+        <w:rPr>
+          <w:rFonts w:ascii="Arial" w:hAnsi="Arial" w:cs="Arial"/>
+          <w:sz w:val="20"/>
+          <w:szCs w:val="20"/>
+        </w:rPr>
+        <w:t xml:space="preserve"> (but not both)</w:t>
+      </w:r>
+      <w:r>
+        <w:rPr>
+          <w:rFonts w:ascii="Arial" w:hAnsi="Arial" w:cs="Arial"/>
+          <w:sz w:val="20"/>
+          <w:szCs w:val="20"/>
+        </w:rPr>
+        <w:t xml:space="preserve">, but you do not know the exact probabilities. </w:t>
       </w:r>
     </w:p>
     <w:p>
@@ -5026,6 +5008,8 @@
           <w:szCs w:val="20"/>
         </w:rPr>
       </w:pPr>
+      <w:bookmarkStart w:id="2" w:name="_GoBack"/>
+      <w:bookmarkEnd w:id="2"/>
     </w:p>
     <w:p>
       <w:pPr>
@@ -5046,6 +5030,7 @@
           <w:sz w:val="20"/>
           <w:szCs w:val="20"/>
         </w:rPr>
+        <w:lastRenderedPageBreak/>
         <w:t xml:space="preserve">There is a 50% chance that their name is James and a 50% chance that their name is Peter. </w:t>
       </w:r>
     </w:p>

</xml_diff>

<commit_message>
amendments to research notes, weekly recap inter alia
</commit_message>
<xml_diff>
--- a/Draft Vignettes.docx
+++ b/Draft Vignettes.docx
@@ -3873,253 +3873,107 @@
           <w:sz w:val="20"/>
           <w:szCs w:val="20"/>
         </w:rPr>
-        <w:t xml:space="preserve">You </w:t>
-      </w:r>
-      <w:r>
-        <w:rPr>
-          <w:rFonts w:ascii="Arial" w:hAnsi="Arial" w:cs="Arial"/>
-          <w:sz w:val="20"/>
-          <w:szCs w:val="20"/>
-        </w:rPr>
-        <w:t xml:space="preserve">have decided to take an impromptu - </w:t>
-      </w:r>
-      <w:r>
-        <w:rPr>
-          <w:rFonts w:ascii="Arial" w:hAnsi="Arial" w:cs="Arial"/>
-          <w:sz w:val="20"/>
-          <w:szCs w:val="20"/>
-        </w:rPr>
-        <w:t xml:space="preserve">Travel </w:t>
-      </w:r>
-    </w:p>
-    <w:p>
-      <w:pPr>
-        <w:pStyle w:val="ListParagraph"/>
-        <w:ind w:left="360"/>
-        <w:rPr>
-          <w:rFonts w:ascii="Arial" w:hAnsi="Arial" w:cs="Arial"/>
-          <w:sz w:val="20"/>
-          <w:szCs w:val="20"/>
-        </w:rPr>
-      </w:pPr>
-    </w:p>
-    <w:p>
-      <w:pPr>
-        <w:pStyle w:val="ListParagraph"/>
-        <w:numPr>
-          <w:ilvl w:val="0"/>
-          <w:numId w:val="27"/>
-        </w:numPr>
-        <w:rPr>
-          <w:rFonts w:ascii="Arial" w:hAnsi="Arial" w:cs="Arial"/>
-          <w:sz w:val="20"/>
-          <w:szCs w:val="20"/>
-        </w:rPr>
-      </w:pPr>
-      <w:r>
-        <w:rPr>
-          <w:rFonts w:ascii="Arial" w:hAnsi="Arial" w:cs="Arial"/>
-          <w:sz w:val="20"/>
-          <w:szCs w:val="20"/>
-        </w:rPr>
-        <w:t xml:space="preserve">Bet with a friend – with a </w:t>
-      </w:r>
-      <w:proofErr w:type="spellStart"/>
-      <w:r>
-        <w:rPr>
-          <w:rFonts w:ascii="Arial" w:hAnsi="Arial" w:cs="Arial"/>
-          <w:sz w:val="20"/>
-          <w:szCs w:val="20"/>
-        </w:rPr>
-        <w:t>qualitativee</w:t>
-      </w:r>
-      <w:proofErr w:type="spellEnd"/>
-      <w:r>
-        <w:rPr>
-          <w:rFonts w:ascii="Arial" w:hAnsi="Arial" w:cs="Arial"/>
-          <w:sz w:val="20"/>
-          <w:szCs w:val="20"/>
-        </w:rPr>
-        <w:t xml:space="preserve"> gain. </w:t>
-      </w:r>
-    </w:p>
-    <w:p>
-      <w:pPr>
-        <w:pStyle w:val="ListParagraph"/>
-        <w:rPr>
-          <w:rFonts w:ascii="Arial" w:hAnsi="Arial" w:cs="Arial"/>
-          <w:sz w:val="20"/>
-          <w:szCs w:val="20"/>
-        </w:rPr>
-      </w:pPr>
-    </w:p>
-    <w:p>
-      <w:pPr>
-        <w:pStyle w:val="ListParagraph"/>
-        <w:numPr>
-          <w:ilvl w:val="0"/>
-          <w:numId w:val="27"/>
-        </w:numPr>
-        <w:rPr>
-          <w:rFonts w:ascii="Arial" w:hAnsi="Arial" w:cs="Arial"/>
-          <w:sz w:val="20"/>
-          <w:szCs w:val="20"/>
-        </w:rPr>
-      </w:pPr>
-      <w:r>
-        <w:rPr>
-          <w:rFonts w:ascii="Arial" w:hAnsi="Arial" w:cs="Arial"/>
-          <w:sz w:val="20"/>
-          <w:szCs w:val="20"/>
-        </w:rPr>
-        <w:t xml:space="preserve">You are an athlete – drug or equipment that will make massive gain. </w:t>
-      </w:r>
-    </w:p>
-    <w:p>
-      <w:pPr>
-        <w:pStyle w:val="ListParagraph"/>
-        <w:rPr>
-          <w:rFonts w:ascii="Arial" w:hAnsi="Arial" w:cs="Arial"/>
-          <w:sz w:val="20"/>
-          <w:szCs w:val="20"/>
-        </w:rPr>
-      </w:pPr>
-    </w:p>
-    <w:p>
-      <w:pPr>
-        <w:pStyle w:val="ListParagraph"/>
-        <w:numPr>
-          <w:ilvl w:val="0"/>
-          <w:numId w:val="27"/>
-        </w:numPr>
-        <w:rPr>
-          <w:rFonts w:ascii="Arial" w:hAnsi="Arial" w:cs="Arial"/>
-          <w:sz w:val="20"/>
-          <w:szCs w:val="20"/>
-        </w:rPr>
-      </w:pPr>
-      <w:r>
-        <w:rPr>
-          <w:rFonts w:ascii="Arial" w:hAnsi="Arial" w:cs="Arial"/>
-          <w:sz w:val="20"/>
-          <w:szCs w:val="20"/>
-        </w:rPr>
-        <w:t xml:space="preserve">Social gain. At a job conference. You only have time to introduce yourself to one of two companies in your desired area. Only one of the two companies have </w:t>
-      </w:r>
-      <w:proofErr w:type="spellStart"/>
-      <w:proofErr w:type="gramStart"/>
-      <w:r>
-        <w:rPr>
-          <w:rFonts w:ascii="Arial" w:hAnsi="Arial" w:cs="Arial"/>
-          <w:sz w:val="20"/>
-          <w:szCs w:val="20"/>
-        </w:rPr>
-        <w:t>availabilityes</w:t>
-      </w:r>
-      <w:proofErr w:type="spellEnd"/>
-      <w:proofErr w:type="gramEnd"/>
-      <w:r>
-        <w:rPr>
-          <w:rFonts w:ascii="Arial" w:hAnsi="Arial" w:cs="Arial"/>
-          <w:sz w:val="20"/>
-          <w:szCs w:val="20"/>
-        </w:rPr>
-        <w:t xml:space="preserve"> but you don’t know which one. </w:t>
-      </w:r>
-    </w:p>
-    <w:p>
-      <w:pPr>
-        <w:pStyle w:val="ListParagraph"/>
-        <w:rPr>
-          <w:rFonts w:ascii="Arial" w:hAnsi="Arial" w:cs="Arial"/>
-          <w:sz w:val="20"/>
-          <w:szCs w:val="20"/>
-        </w:rPr>
-      </w:pPr>
-    </w:p>
-    <w:p>
-      <w:pPr>
-        <w:pStyle w:val="ListParagraph"/>
-        <w:numPr>
-          <w:ilvl w:val="0"/>
-          <w:numId w:val="27"/>
-        </w:numPr>
-        <w:rPr>
-          <w:rFonts w:ascii="Arial" w:hAnsi="Arial" w:cs="Arial"/>
-          <w:sz w:val="20"/>
-          <w:szCs w:val="20"/>
-        </w:rPr>
-      </w:pPr>
-      <w:r>
-        <w:rPr>
-          <w:rFonts w:ascii="Arial" w:hAnsi="Arial" w:cs="Arial"/>
-          <w:sz w:val="20"/>
-          <w:szCs w:val="20"/>
-        </w:rPr>
-        <w:lastRenderedPageBreak/>
-        <w:t xml:space="preserve">Website squatter – can only choose one due to monetary and time constraints. One will involve massive gain, but you aren’t sure which one. </w:t>
-      </w:r>
-    </w:p>
-    <w:p>
-      <w:pPr>
-        <w:pStyle w:val="ListParagraph"/>
-        <w:rPr>
-          <w:rFonts w:ascii="Arial" w:hAnsi="Arial" w:cs="Arial"/>
-          <w:sz w:val="20"/>
-          <w:szCs w:val="20"/>
-        </w:rPr>
-      </w:pPr>
-    </w:p>
-    <w:p>
-      <w:pPr>
-        <w:pStyle w:val="ListParagraph"/>
-        <w:numPr>
-          <w:ilvl w:val="0"/>
-          <w:numId w:val="27"/>
-        </w:numPr>
-        <w:rPr>
-          <w:rFonts w:ascii="Arial" w:hAnsi="Arial" w:cs="Arial"/>
-          <w:sz w:val="20"/>
-          <w:szCs w:val="20"/>
-        </w:rPr>
-      </w:pPr>
-      <w:r>
-        <w:rPr>
-          <w:rFonts w:ascii="Arial" w:hAnsi="Arial" w:cs="Arial"/>
-          <w:sz w:val="20"/>
-          <w:szCs w:val="20"/>
-        </w:rPr>
-        <w:t xml:space="preserve">You are invited to two parties on the same night. </w:t>
-      </w:r>
-      <w:r>
-        <w:rPr>
-          <w:rFonts w:ascii="Arial" w:hAnsi="Arial" w:cs="Arial"/>
-          <w:sz w:val="20"/>
-          <w:szCs w:val="20"/>
-        </w:rPr>
-        <w:t xml:space="preserve">One is likely to be the event of the year, while the other </w:t>
-      </w:r>
-      <w:r>
-        <w:rPr>
-          <w:rFonts w:ascii="Arial" w:hAnsi="Arial" w:cs="Arial"/>
-          <w:sz w:val="20"/>
-          <w:szCs w:val="20"/>
-        </w:rPr>
-        <w:t xml:space="preserve">will just be an average party. </w:t>
-      </w:r>
-      <w:r>
-        <w:rPr>
-          <w:rFonts w:ascii="Arial" w:hAnsi="Arial" w:cs="Arial"/>
-          <w:sz w:val="20"/>
-          <w:szCs w:val="20"/>
-        </w:rPr>
-        <w:t>Which of the following situations do you hope is true?</w:t>
-      </w:r>
-    </w:p>
-    <w:p>
-      <w:pPr>
-        <w:pStyle w:val="ListParagraph"/>
-        <w:ind w:left="360"/>
+        <w:t xml:space="preserve">You are </w:t>
+      </w:r>
+      <w:r>
+        <w:rPr>
+          <w:rFonts w:ascii="Arial" w:hAnsi="Arial" w:cs="Arial"/>
+          <w:sz w:val="20"/>
+          <w:szCs w:val="20"/>
+        </w:rPr>
+        <w:t xml:space="preserve">a competitive </w:t>
+      </w:r>
+      <w:r>
+        <w:rPr>
+          <w:rFonts w:ascii="Arial" w:hAnsi="Arial" w:cs="Arial"/>
+          <w:sz w:val="20"/>
+          <w:szCs w:val="20"/>
+        </w:rPr>
+        <w:t>runner</w:t>
+      </w:r>
+      <w:r>
+        <w:rPr>
+          <w:rFonts w:ascii="Arial" w:hAnsi="Arial" w:cs="Arial"/>
+          <w:sz w:val="20"/>
+          <w:szCs w:val="20"/>
+        </w:rPr>
+        <w:t>. Your coach has recently returned from a sports science conference and advises you that he has been informed of two new training protocols</w:t>
+      </w:r>
+      <w:r>
+        <w:rPr>
+          <w:rFonts w:ascii="Arial" w:hAnsi="Arial" w:cs="Arial"/>
+          <w:sz w:val="20"/>
+          <w:szCs w:val="20"/>
+        </w:rPr>
+        <w:t>:</w:t>
+      </w:r>
+      <w:r>
+        <w:rPr>
+          <w:rFonts w:ascii="Arial" w:hAnsi="Arial" w:cs="Arial"/>
+          <w:sz w:val="20"/>
+          <w:szCs w:val="20"/>
+        </w:rPr>
+        <w:t xml:space="preserve"> protocol X and protocol Y</w:t>
+      </w:r>
+      <w:r>
+        <w:rPr>
+          <w:rFonts w:ascii="Arial" w:hAnsi="Arial" w:cs="Arial"/>
+          <w:sz w:val="20"/>
+          <w:szCs w:val="20"/>
+        </w:rPr>
+        <w:t>. One</w:t>
+      </w:r>
+      <w:r>
+        <w:rPr>
+          <w:rFonts w:ascii="Arial" w:hAnsi="Arial" w:cs="Arial"/>
+          <w:sz w:val="20"/>
+          <w:szCs w:val="20"/>
+        </w:rPr>
+        <w:t xml:space="preserve"> of these training protocols will </w:t>
+      </w:r>
+      <w:r>
+        <w:rPr>
+          <w:rFonts w:ascii="Arial" w:hAnsi="Arial" w:cs="Arial"/>
+          <w:sz w:val="20"/>
+          <w:szCs w:val="20"/>
+        </w:rPr>
+        <w:t xml:space="preserve">certainly </w:t>
+      </w:r>
+      <w:r>
+        <w:rPr>
+          <w:rFonts w:ascii="Arial" w:hAnsi="Arial" w:cs="Arial"/>
+          <w:sz w:val="20"/>
+          <w:szCs w:val="20"/>
+        </w:rPr>
+        <w:t>result in a significant and long-lasting i</w:t>
+      </w:r>
+      <w:r>
+        <w:rPr>
+          <w:rFonts w:ascii="Arial" w:hAnsi="Arial" w:cs="Arial"/>
+          <w:sz w:val="20"/>
+          <w:szCs w:val="20"/>
+        </w:rPr>
+        <w:t>mprovement in your personal best running time</w:t>
+      </w:r>
+      <w:r>
+        <w:rPr>
+          <w:rFonts w:ascii="Arial" w:hAnsi="Arial" w:cs="Arial"/>
+          <w:sz w:val="20"/>
+          <w:szCs w:val="20"/>
+        </w:rPr>
+        <w:t>. However, both protocols are long term in nature, and they are mutually exclusive (i.e. they can’t both be completed at the same time)</w:t>
+      </w:r>
+      <w:r>
+        <w:rPr>
+          <w:rFonts w:ascii="Arial" w:hAnsi="Arial" w:cs="Arial"/>
+          <w:sz w:val="20"/>
+          <w:szCs w:val="20"/>
+        </w:rPr>
+        <w:t>. Which of the following situations would you prefer?</w:t>
+      </w:r>
+    </w:p>
+    <w:p>
+      <w:pPr>
         <w:rPr>
           <w:rFonts w:ascii="Arial" w:hAnsi="Arial" w:cs="Arial"/>
           <w:sz w:val="20"/>
@@ -4147,6 +4001,7 @@
           <w:sz w:val="20"/>
           <w:szCs w:val="20"/>
         </w:rPr>
+        <w:lastRenderedPageBreak/>
         <w:t xml:space="preserve">There is a 50% that </w:t>
       </w:r>
       <w:r>
@@ -4155,39 +4010,23 @@
           <w:sz w:val="20"/>
           <w:szCs w:val="20"/>
         </w:rPr>
-        <w:t>a party</w:t>
-      </w:r>
-      <w:r>
-        <w:rPr>
-          <w:rFonts w:ascii="Arial" w:hAnsi="Arial" w:cs="Arial"/>
-          <w:sz w:val="20"/>
-          <w:szCs w:val="20"/>
-        </w:rPr>
-        <w:t xml:space="preserve"> X will </w:t>
-      </w:r>
-      <w:r>
-        <w:rPr>
-          <w:rFonts w:ascii="Arial" w:hAnsi="Arial" w:cs="Arial"/>
-          <w:sz w:val="20"/>
-          <w:szCs w:val="20"/>
-        </w:rPr>
-        <w:t xml:space="preserve">be the amazing one </w:t>
-      </w:r>
-      <w:r>
-        <w:rPr>
-          <w:rFonts w:ascii="Arial" w:hAnsi="Arial" w:cs="Arial"/>
-          <w:sz w:val="20"/>
-          <w:szCs w:val="20"/>
-        </w:rPr>
-        <w:t>and a 50% chance that</w:t>
-      </w:r>
-      <w:r>
-        <w:rPr>
-          <w:rFonts w:ascii="Arial" w:hAnsi="Arial" w:cs="Arial"/>
-          <w:sz w:val="20"/>
-          <w:szCs w:val="20"/>
-        </w:rPr>
-        <w:t xml:space="preserve"> party</w:t>
+        <w:t xml:space="preserve">training protocol </w:t>
+      </w:r>
+      <w:r>
+        <w:rPr>
+          <w:rFonts w:ascii="Arial" w:hAnsi="Arial" w:cs="Arial"/>
+          <w:sz w:val="20"/>
+          <w:szCs w:val="20"/>
+        </w:rPr>
+        <w:t xml:space="preserve">X will </w:t>
+      </w:r>
+      <w:r>
+        <w:rPr>
+          <w:rFonts w:ascii="Arial" w:hAnsi="Arial" w:cs="Arial"/>
+          <w:sz w:val="20"/>
+          <w:szCs w:val="20"/>
+        </w:rPr>
+        <w:t>cause significant improvement</w:t>
       </w:r>
       <w:r>
         <w:rPr>
@@ -4203,6 +4042,30 @@
           <w:sz w:val="20"/>
           <w:szCs w:val="20"/>
         </w:rPr>
+        <w:t xml:space="preserve">in your running time </w:t>
+      </w:r>
+      <w:r>
+        <w:rPr>
+          <w:rFonts w:ascii="Arial" w:hAnsi="Arial" w:cs="Arial"/>
+          <w:sz w:val="20"/>
+          <w:szCs w:val="20"/>
+        </w:rPr>
+        <w:t xml:space="preserve">and a 50% chance </w:t>
+      </w:r>
+      <w:r>
+        <w:rPr>
+          <w:rFonts w:ascii="Arial" w:hAnsi="Arial" w:cs="Arial"/>
+          <w:sz w:val="20"/>
+          <w:szCs w:val="20"/>
+        </w:rPr>
+        <w:t xml:space="preserve">training protocol </w:t>
+      </w:r>
+      <w:r>
+        <w:rPr>
+          <w:rFonts w:ascii="Arial" w:hAnsi="Arial" w:cs="Arial"/>
+          <w:sz w:val="20"/>
+          <w:szCs w:val="20"/>
+        </w:rPr>
         <w:t>Y</w:t>
       </w:r>
       <w:r>
@@ -4219,7 +4082,15 @@
           <w:sz w:val="20"/>
           <w:szCs w:val="20"/>
         </w:rPr>
-        <w:t>be the amazing one.</w:t>
+        <w:t>cause significant improvement</w:t>
+      </w:r>
+      <w:r>
+        <w:rPr>
+          <w:rFonts w:ascii="Arial" w:hAnsi="Arial" w:cs="Arial"/>
+          <w:sz w:val="20"/>
+          <w:szCs w:val="20"/>
+        </w:rPr>
+        <w:t xml:space="preserve"> in your running times. </w:t>
       </w:r>
     </w:p>
     <w:p>
@@ -4244,6 +4115,1018 @@
           <w:sz w:val="20"/>
           <w:szCs w:val="20"/>
         </w:rPr>
+        <w:t xml:space="preserve">Either </w:t>
+      </w:r>
+      <w:r>
+        <w:rPr>
+          <w:rFonts w:ascii="Arial" w:hAnsi="Arial" w:cs="Arial"/>
+          <w:sz w:val="20"/>
+          <w:szCs w:val="20"/>
+        </w:rPr>
+        <w:t>training protocol</w:t>
+      </w:r>
+      <w:r>
+        <w:rPr>
+          <w:rFonts w:ascii="Arial" w:hAnsi="Arial" w:cs="Arial"/>
+          <w:sz w:val="20"/>
+          <w:szCs w:val="20"/>
+        </w:rPr>
+        <w:t xml:space="preserve"> X or party </w:t>
+      </w:r>
+      <w:r>
+        <w:rPr>
+          <w:rFonts w:ascii="Arial" w:hAnsi="Arial" w:cs="Arial"/>
+          <w:sz w:val="20"/>
+          <w:szCs w:val="20"/>
+        </w:rPr>
+        <w:t xml:space="preserve">will </w:t>
+      </w:r>
+      <w:r>
+        <w:rPr>
+          <w:rFonts w:ascii="Arial" w:hAnsi="Arial" w:cs="Arial"/>
+          <w:sz w:val="20"/>
+          <w:szCs w:val="20"/>
+        </w:rPr>
+        <w:t>cause significant improvement in your running time</w:t>
+      </w:r>
+      <w:r>
+        <w:rPr>
+          <w:rFonts w:ascii="Arial" w:hAnsi="Arial" w:cs="Arial"/>
+          <w:sz w:val="20"/>
+          <w:szCs w:val="20"/>
+        </w:rPr>
+        <w:t xml:space="preserve">, </w:t>
+      </w:r>
+      <w:r>
+        <w:rPr>
+          <w:rFonts w:ascii="Arial" w:hAnsi="Arial" w:cs="Arial"/>
+          <w:sz w:val="20"/>
+          <w:szCs w:val="20"/>
+        </w:rPr>
+        <w:t>but you do not know the exact probabilit</w:t>
+      </w:r>
+      <w:r>
+        <w:rPr>
+          <w:rFonts w:ascii="Arial" w:hAnsi="Arial" w:cs="Arial"/>
+          <w:sz w:val="20"/>
+          <w:szCs w:val="20"/>
+        </w:rPr>
+        <w:t xml:space="preserve">y. </w:t>
+      </w:r>
+    </w:p>
+    <w:p>
+      <w:pPr>
+        <w:pStyle w:val="ListParagraph"/>
+        <w:ind w:left="709"/>
+        <w:rPr>
+          <w:rFonts w:ascii="Arial" w:hAnsi="Arial" w:cs="Arial"/>
+          <w:b/>
+          <w:sz w:val="20"/>
+          <w:szCs w:val="20"/>
+          <w:u w:val="single"/>
+        </w:rPr>
+      </w:pPr>
+    </w:p>
+    <w:p>
+      <w:pPr>
+        <w:pStyle w:val="ListParagraph"/>
+        <w:numPr>
+          <w:ilvl w:val="0"/>
+          <w:numId w:val="27"/>
+        </w:numPr>
+        <w:rPr>
+          <w:rFonts w:ascii="Arial" w:hAnsi="Arial" w:cs="Arial"/>
+          <w:sz w:val="20"/>
+          <w:szCs w:val="20"/>
+        </w:rPr>
+      </w:pPr>
+      <w:r>
+        <w:rPr>
+          <w:rFonts w:ascii="Arial" w:hAnsi="Arial" w:cs="Arial"/>
+          <w:sz w:val="20"/>
+          <w:szCs w:val="20"/>
+        </w:rPr>
+        <w:t>You are a</w:t>
+      </w:r>
+      <w:r>
+        <w:rPr>
+          <w:rFonts w:ascii="Arial" w:hAnsi="Arial" w:cs="Arial"/>
+          <w:sz w:val="20"/>
+          <w:szCs w:val="20"/>
+        </w:rPr>
+        <w:t>t a job conference</w:t>
+      </w:r>
+      <w:r>
+        <w:rPr>
+          <w:rFonts w:ascii="Arial" w:hAnsi="Arial" w:cs="Arial"/>
+          <w:sz w:val="20"/>
+          <w:szCs w:val="20"/>
+        </w:rPr>
+        <w:t xml:space="preserve"> attempting to get hired for your dream job</w:t>
+      </w:r>
+      <w:r>
+        <w:rPr>
+          <w:rFonts w:ascii="Arial" w:hAnsi="Arial" w:cs="Arial"/>
+          <w:sz w:val="20"/>
+          <w:szCs w:val="20"/>
+        </w:rPr>
+        <w:t xml:space="preserve">. </w:t>
+      </w:r>
+      <w:r>
+        <w:rPr>
+          <w:rFonts w:ascii="Arial" w:hAnsi="Arial" w:cs="Arial"/>
+          <w:sz w:val="20"/>
+          <w:szCs w:val="20"/>
+        </w:rPr>
+        <w:t>It is the very last session of the conference and y</w:t>
+      </w:r>
+      <w:r>
+        <w:rPr>
+          <w:rFonts w:ascii="Arial" w:hAnsi="Arial" w:cs="Arial"/>
+          <w:sz w:val="20"/>
+          <w:szCs w:val="20"/>
+        </w:rPr>
+        <w:t>ou only have time to introduce yourself to one of</w:t>
+      </w:r>
+      <w:r>
+        <w:rPr>
+          <w:rFonts w:ascii="Arial" w:hAnsi="Arial" w:cs="Arial"/>
+          <w:sz w:val="20"/>
+          <w:szCs w:val="20"/>
+        </w:rPr>
+        <w:t xml:space="preserve"> the two companies you are interested in: company X and company Y</w:t>
+      </w:r>
+      <w:r>
+        <w:rPr>
+          <w:rFonts w:ascii="Arial" w:hAnsi="Arial" w:cs="Arial"/>
+          <w:sz w:val="20"/>
+          <w:szCs w:val="20"/>
+        </w:rPr>
+        <w:t xml:space="preserve">. </w:t>
+      </w:r>
+      <w:r>
+        <w:rPr>
+          <w:rFonts w:ascii="Arial" w:hAnsi="Arial" w:cs="Arial"/>
+          <w:sz w:val="20"/>
+          <w:szCs w:val="20"/>
+        </w:rPr>
+        <w:t>However, unbeknownst to you, o</w:t>
+      </w:r>
+      <w:r>
+        <w:rPr>
+          <w:rFonts w:ascii="Arial" w:hAnsi="Arial" w:cs="Arial"/>
+          <w:sz w:val="20"/>
+          <w:szCs w:val="20"/>
+        </w:rPr>
+        <w:t>nly one of the</w:t>
+      </w:r>
+      <w:r>
+        <w:rPr>
+          <w:rFonts w:ascii="Arial" w:hAnsi="Arial" w:cs="Arial"/>
+          <w:sz w:val="20"/>
+          <w:szCs w:val="20"/>
+        </w:rPr>
+        <w:t>se</w:t>
+      </w:r>
+      <w:r>
+        <w:rPr>
+          <w:rFonts w:ascii="Arial" w:hAnsi="Arial" w:cs="Arial"/>
+          <w:sz w:val="20"/>
+          <w:szCs w:val="20"/>
+        </w:rPr>
+        <w:t xml:space="preserve"> two companies</w:t>
+      </w:r>
+      <w:r>
+        <w:rPr>
+          <w:rFonts w:ascii="Arial" w:hAnsi="Arial" w:cs="Arial"/>
+          <w:sz w:val="20"/>
+          <w:szCs w:val="20"/>
+        </w:rPr>
+        <w:t xml:space="preserve"> </w:t>
+      </w:r>
+      <w:proofErr w:type="gramStart"/>
+      <w:r>
+        <w:rPr>
+          <w:rFonts w:ascii="Arial" w:hAnsi="Arial" w:cs="Arial"/>
+          <w:sz w:val="20"/>
+          <w:szCs w:val="20"/>
+        </w:rPr>
+        <w:t>ha</w:t>
+      </w:r>
+      <w:r>
+        <w:rPr>
+          <w:rFonts w:ascii="Arial" w:hAnsi="Arial" w:cs="Arial"/>
+          <w:sz w:val="20"/>
+          <w:szCs w:val="20"/>
+        </w:rPr>
+        <w:t>s</w:t>
+      </w:r>
+      <w:proofErr w:type="gramEnd"/>
+      <w:r>
+        <w:rPr>
+          <w:rFonts w:ascii="Arial" w:hAnsi="Arial" w:cs="Arial"/>
+          <w:sz w:val="20"/>
+          <w:szCs w:val="20"/>
+        </w:rPr>
+        <w:t xml:space="preserve"> a position</w:t>
+      </w:r>
+      <w:r>
+        <w:rPr>
+          <w:rFonts w:ascii="Arial" w:hAnsi="Arial" w:cs="Arial"/>
+          <w:sz w:val="20"/>
+          <w:szCs w:val="20"/>
+        </w:rPr>
+        <w:t xml:space="preserve"> as your dream job</w:t>
+      </w:r>
+      <w:r>
+        <w:rPr>
+          <w:rFonts w:ascii="Arial" w:hAnsi="Arial" w:cs="Arial"/>
+          <w:sz w:val="20"/>
+          <w:szCs w:val="20"/>
+        </w:rPr>
+        <w:t xml:space="preserve"> </w:t>
+      </w:r>
+      <w:r>
+        <w:rPr>
+          <w:rFonts w:ascii="Arial" w:hAnsi="Arial" w:cs="Arial"/>
+          <w:sz w:val="20"/>
+          <w:szCs w:val="20"/>
+        </w:rPr>
+        <w:t>available</w:t>
+      </w:r>
+      <w:r>
+        <w:rPr>
+          <w:rFonts w:ascii="Arial" w:hAnsi="Arial" w:cs="Arial"/>
+          <w:sz w:val="20"/>
+          <w:szCs w:val="20"/>
+        </w:rPr>
+        <w:t>,</w:t>
+      </w:r>
+      <w:r>
+        <w:rPr>
+          <w:rFonts w:ascii="Arial" w:hAnsi="Arial" w:cs="Arial"/>
+          <w:sz w:val="20"/>
+          <w:szCs w:val="20"/>
+        </w:rPr>
+        <w:t xml:space="preserve"> </w:t>
+      </w:r>
+      <w:r>
+        <w:rPr>
+          <w:rFonts w:ascii="Arial" w:hAnsi="Arial" w:cs="Arial"/>
+          <w:sz w:val="20"/>
+          <w:szCs w:val="20"/>
+        </w:rPr>
+        <w:t xml:space="preserve">but you don’t know which one. </w:t>
+      </w:r>
+      <w:r>
+        <w:rPr>
+          <w:rFonts w:ascii="Arial" w:hAnsi="Arial" w:cs="Arial"/>
+          <w:sz w:val="20"/>
+          <w:szCs w:val="20"/>
+        </w:rPr>
+        <w:t>Which of the following situations would you prefer?</w:t>
+      </w:r>
+    </w:p>
+    <w:p>
+      <w:pPr>
+        <w:pStyle w:val="ListParagraph"/>
+        <w:ind w:left="360"/>
+        <w:rPr>
+          <w:rFonts w:ascii="Arial" w:hAnsi="Arial" w:cs="Arial"/>
+          <w:sz w:val="20"/>
+          <w:szCs w:val="20"/>
+        </w:rPr>
+      </w:pPr>
+    </w:p>
+    <w:p>
+      <w:pPr>
+        <w:pStyle w:val="ListParagraph"/>
+        <w:numPr>
+          <w:ilvl w:val="0"/>
+          <w:numId w:val="38"/>
+        </w:numPr>
+        <w:ind w:left="709" w:hanging="283"/>
+        <w:rPr>
+          <w:rFonts w:ascii="Arial" w:hAnsi="Arial" w:cs="Arial"/>
+          <w:sz w:val="20"/>
+          <w:szCs w:val="20"/>
+        </w:rPr>
+      </w:pPr>
+      <w:r>
+        <w:rPr>
+          <w:rFonts w:ascii="Arial" w:hAnsi="Arial" w:cs="Arial"/>
+          <w:sz w:val="20"/>
+          <w:szCs w:val="20"/>
+        </w:rPr>
+        <w:t xml:space="preserve">There is a 50% that </w:t>
+      </w:r>
+      <w:r>
+        <w:rPr>
+          <w:rFonts w:ascii="Arial" w:hAnsi="Arial" w:cs="Arial"/>
+          <w:sz w:val="20"/>
+          <w:szCs w:val="20"/>
+        </w:rPr>
+        <w:t>company X has a position as your dream job available</w:t>
+      </w:r>
+      <w:r>
+        <w:rPr>
+          <w:rFonts w:ascii="Arial" w:hAnsi="Arial" w:cs="Arial"/>
+          <w:sz w:val="20"/>
+          <w:szCs w:val="20"/>
+        </w:rPr>
+        <w:t xml:space="preserve"> </w:t>
+      </w:r>
+      <w:r>
+        <w:rPr>
+          <w:rFonts w:ascii="Arial" w:hAnsi="Arial" w:cs="Arial"/>
+          <w:sz w:val="20"/>
+          <w:szCs w:val="20"/>
+        </w:rPr>
+        <w:t xml:space="preserve">and a 50% </w:t>
+      </w:r>
+      <w:r>
+        <w:rPr>
+          <w:rFonts w:ascii="Arial" w:hAnsi="Arial" w:cs="Arial"/>
+          <w:sz w:val="20"/>
+          <w:szCs w:val="20"/>
+        </w:rPr>
+        <w:t xml:space="preserve">chance that </w:t>
+      </w:r>
+      <w:r>
+        <w:rPr>
+          <w:rFonts w:ascii="Arial" w:hAnsi="Arial" w:cs="Arial"/>
+          <w:sz w:val="20"/>
+          <w:szCs w:val="20"/>
+        </w:rPr>
+        <w:t xml:space="preserve">company </w:t>
+      </w:r>
+      <w:r>
+        <w:rPr>
+          <w:rFonts w:ascii="Arial" w:hAnsi="Arial" w:cs="Arial"/>
+          <w:sz w:val="20"/>
+          <w:szCs w:val="20"/>
+        </w:rPr>
+        <w:t>Y</w:t>
+      </w:r>
+      <w:r>
+        <w:rPr>
+          <w:rFonts w:ascii="Arial" w:hAnsi="Arial" w:cs="Arial"/>
+          <w:sz w:val="20"/>
+          <w:szCs w:val="20"/>
+        </w:rPr>
+        <w:t xml:space="preserve"> has a position as your dream job available</w:t>
+      </w:r>
+    </w:p>
+    <w:p>
+      <w:pPr>
+        <w:pStyle w:val="ListParagraph"/>
+        <w:numPr>
+          <w:ilvl w:val="0"/>
+          <w:numId w:val="38"/>
+        </w:numPr>
+        <w:ind w:left="709" w:hanging="283"/>
+        <w:rPr>
+          <w:rFonts w:ascii="Arial" w:hAnsi="Arial" w:cs="Arial"/>
+          <w:b/>
+          <w:sz w:val="20"/>
+          <w:szCs w:val="20"/>
+          <w:u w:val="single"/>
+        </w:rPr>
+      </w:pPr>
+      <w:r>
+        <w:rPr>
+          <w:rFonts w:ascii="Arial" w:hAnsi="Arial" w:cs="Arial"/>
+          <w:sz w:val="20"/>
+          <w:szCs w:val="20"/>
+        </w:rPr>
+        <w:t xml:space="preserve">Either company </w:t>
+      </w:r>
+      <w:proofErr w:type="gramStart"/>
+      <w:r>
+        <w:rPr>
+          <w:rFonts w:ascii="Arial" w:hAnsi="Arial" w:cs="Arial"/>
+          <w:sz w:val="20"/>
+          <w:szCs w:val="20"/>
+        </w:rPr>
+        <w:t xml:space="preserve">X </w:t>
+      </w:r>
+      <w:r>
+        <w:rPr>
+          <w:rFonts w:ascii="Arial" w:hAnsi="Arial" w:cs="Arial"/>
+          <w:sz w:val="20"/>
+          <w:szCs w:val="20"/>
+        </w:rPr>
+        <w:t xml:space="preserve"> or</w:t>
+      </w:r>
+      <w:proofErr w:type="gramEnd"/>
+      <w:r>
+        <w:rPr>
+          <w:rFonts w:ascii="Arial" w:hAnsi="Arial" w:cs="Arial"/>
+          <w:sz w:val="20"/>
+          <w:szCs w:val="20"/>
+        </w:rPr>
+        <w:t xml:space="preserve"> company Y (but not both) </w:t>
+      </w:r>
+      <w:r>
+        <w:rPr>
+          <w:rFonts w:ascii="Arial" w:hAnsi="Arial" w:cs="Arial"/>
+          <w:sz w:val="20"/>
+          <w:szCs w:val="20"/>
+        </w:rPr>
+        <w:t>has a position as your dream job available</w:t>
+      </w:r>
+      <w:r>
+        <w:rPr>
+          <w:rFonts w:ascii="Arial" w:hAnsi="Arial" w:cs="Arial"/>
+          <w:sz w:val="20"/>
+          <w:szCs w:val="20"/>
+        </w:rPr>
+        <w:t>,</w:t>
+      </w:r>
+      <w:r>
+        <w:rPr>
+          <w:rFonts w:ascii="Arial" w:hAnsi="Arial" w:cs="Arial"/>
+          <w:sz w:val="20"/>
+          <w:szCs w:val="20"/>
+        </w:rPr>
+        <w:t xml:space="preserve"> </w:t>
+      </w:r>
+      <w:r>
+        <w:rPr>
+          <w:rFonts w:ascii="Arial" w:hAnsi="Arial" w:cs="Arial"/>
+          <w:sz w:val="20"/>
+          <w:szCs w:val="20"/>
+        </w:rPr>
+        <w:t>but you do not know the exact probabilit</w:t>
+      </w:r>
+      <w:r>
+        <w:rPr>
+          <w:rFonts w:ascii="Arial" w:hAnsi="Arial" w:cs="Arial"/>
+          <w:sz w:val="20"/>
+          <w:szCs w:val="20"/>
+        </w:rPr>
+        <w:t xml:space="preserve">y. </w:t>
+      </w:r>
+    </w:p>
+    <w:p>
+      <w:pPr>
+        <w:pStyle w:val="ListParagraph"/>
+        <w:ind w:left="709"/>
+        <w:rPr>
+          <w:rFonts w:ascii="Arial" w:hAnsi="Arial" w:cs="Arial"/>
+          <w:b/>
+          <w:sz w:val="20"/>
+          <w:szCs w:val="20"/>
+          <w:u w:val="single"/>
+        </w:rPr>
+      </w:pPr>
+    </w:p>
+    <w:p>
+      <w:pPr>
+        <w:pStyle w:val="ListParagraph"/>
+        <w:numPr>
+          <w:ilvl w:val="0"/>
+          <w:numId w:val="27"/>
+        </w:numPr>
+        <w:rPr>
+          <w:rFonts w:ascii="Arial" w:hAnsi="Arial" w:cs="Arial"/>
+          <w:sz w:val="20"/>
+          <w:szCs w:val="20"/>
+        </w:rPr>
+      </w:pPr>
+      <w:r>
+        <w:rPr>
+          <w:rFonts w:ascii="Arial" w:hAnsi="Arial" w:cs="Arial"/>
+          <w:sz w:val="20"/>
+          <w:szCs w:val="20"/>
+        </w:rPr>
+        <w:t>You are a w</w:t>
+      </w:r>
+      <w:r>
+        <w:rPr>
+          <w:rFonts w:ascii="Arial" w:hAnsi="Arial" w:cs="Arial"/>
+          <w:sz w:val="20"/>
+          <w:szCs w:val="20"/>
+        </w:rPr>
+        <w:t xml:space="preserve">ebsite squatter </w:t>
+      </w:r>
+      <w:r>
+        <w:rPr>
+          <w:rFonts w:ascii="Arial" w:hAnsi="Arial" w:cs="Arial"/>
+          <w:sz w:val="20"/>
+          <w:szCs w:val="20"/>
+        </w:rPr>
+        <w:t>(i.e. you buy domain</w:t>
+      </w:r>
+      <w:r>
+        <w:rPr>
+          <w:rFonts w:ascii="Arial" w:hAnsi="Arial" w:cs="Arial"/>
+          <w:sz w:val="20"/>
+          <w:szCs w:val="20"/>
+        </w:rPr>
+        <w:t>/website</w:t>
+      </w:r>
+      <w:r>
+        <w:rPr>
+          <w:rFonts w:ascii="Arial" w:hAnsi="Arial" w:cs="Arial"/>
+          <w:sz w:val="20"/>
+          <w:szCs w:val="20"/>
+        </w:rPr>
+        <w:t xml:space="preserve"> names when they are cheap in order to sell them later at an increased price). You have been doing your research, and there are two domain names that a start-up company</w:t>
+      </w:r>
+      <w:r>
+        <w:rPr>
+          <w:rFonts w:ascii="Arial" w:hAnsi="Arial" w:cs="Arial"/>
+          <w:sz w:val="20"/>
+          <w:szCs w:val="20"/>
+        </w:rPr>
+        <w:t xml:space="preserve"> might soon </w:t>
+      </w:r>
+      <w:r>
+        <w:rPr>
+          <w:rFonts w:ascii="Arial" w:hAnsi="Arial" w:cs="Arial"/>
+          <w:sz w:val="20"/>
+          <w:szCs w:val="20"/>
+        </w:rPr>
+        <w:t>buy to house their new international website</w:t>
+      </w:r>
+      <w:r>
+        <w:rPr>
+          <w:rFonts w:ascii="Arial" w:hAnsi="Arial" w:cs="Arial"/>
+          <w:sz w:val="20"/>
+          <w:szCs w:val="20"/>
+        </w:rPr>
+        <w:t>: domain name X and domain name Y</w:t>
+      </w:r>
+      <w:r>
+        <w:rPr>
+          <w:rFonts w:ascii="Arial" w:hAnsi="Arial" w:cs="Arial"/>
+          <w:sz w:val="20"/>
+          <w:szCs w:val="20"/>
+        </w:rPr>
+        <w:t>. You are certain that they will soon buy one of these domains</w:t>
+      </w:r>
+      <w:r>
+        <w:rPr>
+          <w:rFonts w:ascii="Arial" w:hAnsi="Arial" w:cs="Arial"/>
+          <w:sz w:val="20"/>
+          <w:szCs w:val="20"/>
+        </w:rPr>
+        <w:t xml:space="preserve"> at a considerable price (and profit to you if you choose the right one)</w:t>
+      </w:r>
+      <w:r>
+        <w:rPr>
+          <w:rFonts w:ascii="Arial" w:hAnsi="Arial" w:cs="Arial"/>
+          <w:sz w:val="20"/>
+          <w:szCs w:val="20"/>
+        </w:rPr>
+        <w:t>, but you aren’t sure which one.</w:t>
+      </w:r>
+      <w:r>
+        <w:rPr>
+          <w:rFonts w:ascii="Arial" w:hAnsi="Arial" w:cs="Arial"/>
+          <w:sz w:val="20"/>
+          <w:szCs w:val="20"/>
+        </w:rPr>
+        <w:t xml:space="preserve"> However, you only have enough money to buy one of these domains.</w:t>
+      </w:r>
+      <w:r>
+        <w:rPr>
+          <w:rFonts w:ascii="Arial" w:hAnsi="Arial" w:cs="Arial"/>
+          <w:sz w:val="20"/>
+          <w:szCs w:val="20"/>
+        </w:rPr>
+        <w:t xml:space="preserve"> </w:t>
+      </w:r>
+      <w:r>
+        <w:rPr>
+          <w:rFonts w:ascii="Arial" w:hAnsi="Arial" w:cs="Arial"/>
+          <w:sz w:val="20"/>
+          <w:szCs w:val="20"/>
+        </w:rPr>
+        <w:t>Which of the following situations do you hope is true?</w:t>
+      </w:r>
+    </w:p>
+    <w:p>
+      <w:pPr>
+        <w:pStyle w:val="ListParagraph"/>
+        <w:rPr>
+          <w:rFonts w:ascii="Arial" w:hAnsi="Arial" w:cs="Arial"/>
+          <w:sz w:val="20"/>
+          <w:szCs w:val="20"/>
+        </w:rPr>
+      </w:pPr>
+    </w:p>
+    <w:p>
+      <w:pPr>
+        <w:pStyle w:val="ListParagraph"/>
+        <w:numPr>
+          <w:ilvl w:val="0"/>
+          <w:numId w:val="36"/>
+        </w:numPr>
+        <w:ind w:left="709" w:hanging="283"/>
+        <w:rPr>
+          <w:rFonts w:ascii="Arial" w:hAnsi="Arial" w:cs="Arial"/>
+          <w:sz w:val="20"/>
+          <w:szCs w:val="20"/>
+        </w:rPr>
+      </w:pPr>
+      <w:r>
+        <w:rPr>
+          <w:rFonts w:ascii="Arial" w:hAnsi="Arial" w:cs="Arial"/>
+          <w:sz w:val="20"/>
+          <w:szCs w:val="20"/>
+        </w:rPr>
+        <w:t xml:space="preserve">There is a 50% that </w:t>
+      </w:r>
+      <w:r>
+        <w:rPr>
+          <w:rFonts w:ascii="Arial" w:hAnsi="Arial" w:cs="Arial"/>
+          <w:sz w:val="20"/>
+          <w:szCs w:val="20"/>
+        </w:rPr>
+        <w:t xml:space="preserve">a </w:t>
+      </w:r>
+      <w:r>
+        <w:rPr>
+          <w:rFonts w:ascii="Arial" w:hAnsi="Arial" w:cs="Arial"/>
+          <w:sz w:val="20"/>
+          <w:szCs w:val="20"/>
+        </w:rPr>
+        <w:t>domain name</w:t>
+      </w:r>
+      <w:r>
+        <w:rPr>
+          <w:rFonts w:ascii="Arial" w:hAnsi="Arial" w:cs="Arial"/>
+          <w:sz w:val="20"/>
+          <w:szCs w:val="20"/>
+        </w:rPr>
+        <w:t xml:space="preserve"> X will </w:t>
+      </w:r>
+      <w:r>
+        <w:rPr>
+          <w:rFonts w:ascii="Arial" w:hAnsi="Arial" w:cs="Arial"/>
+          <w:sz w:val="20"/>
+          <w:szCs w:val="20"/>
+        </w:rPr>
+        <w:t xml:space="preserve">be bought by the international start-up </w:t>
+      </w:r>
+      <w:r>
+        <w:rPr>
+          <w:rFonts w:ascii="Arial" w:hAnsi="Arial" w:cs="Arial"/>
+          <w:sz w:val="20"/>
+          <w:szCs w:val="20"/>
+        </w:rPr>
+        <w:t>and a 50% chance that</w:t>
+      </w:r>
+      <w:r>
+        <w:rPr>
+          <w:rFonts w:ascii="Arial" w:hAnsi="Arial" w:cs="Arial"/>
+          <w:sz w:val="20"/>
+          <w:szCs w:val="20"/>
+        </w:rPr>
+        <w:t xml:space="preserve"> domain name</w:t>
+      </w:r>
+      <w:r>
+        <w:rPr>
+          <w:rFonts w:ascii="Arial" w:hAnsi="Arial" w:cs="Arial"/>
+          <w:sz w:val="20"/>
+          <w:szCs w:val="20"/>
+        </w:rPr>
+        <w:t xml:space="preserve"> </w:t>
+      </w:r>
+      <w:r>
+        <w:rPr>
+          <w:rFonts w:ascii="Arial" w:hAnsi="Arial" w:cs="Arial"/>
+          <w:sz w:val="20"/>
+          <w:szCs w:val="20"/>
+        </w:rPr>
+        <w:t>Y</w:t>
+      </w:r>
+      <w:r>
+        <w:rPr>
+          <w:rFonts w:ascii="Arial" w:hAnsi="Arial" w:cs="Arial"/>
+          <w:sz w:val="20"/>
+          <w:szCs w:val="20"/>
+        </w:rPr>
+        <w:t xml:space="preserve"> will </w:t>
+      </w:r>
+      <w:r>
+        <w:rPr>
+          <w:rFonts w:ascii="Arial" w:hAnsi="Arial" w:cs="Arial"/>
+          <w:sz w:val="20"/>
+          <w:szCs w:val="20"/>
+        </w:rPr>
+        <w:t>be bought by the international start-up</w:t>
+      </w:r>
+    </w:p>
+    <w:p>
+      <w:pPr>
+        <w:pStyle w:val="ListParagraph"/>
+        <w:numPr>
+          <w:ilvl w:val="0"/>
+          <w:numId w:val="36"/>
+        </w:numPr>
+        <w:ind w:left="709" w:hanging="283"/>
+        <w:rPr>
+          <w:rFonts w:ascii="Arial" w:hAnsi="Arial" w:cs="Arial"/>
+          <w:b/>
+          <w:sz w:val="20"/>
+          <w:szCs w:val="20"/>
+          <w:u w:val="single"/>
+        </w:rPr>
+      </w:pPr>
+      <w:r>
+        <w:rPr>
+          <w:rFonts w:ascii="Arial" w:hAnsi="Arial" w:cs="Arial"/>
+          <w:sz w:val="20"/>
+          <w:szCs w:val="20"/>
+        </w:rPr>
+        <w:t xml:space="preserve">Either </w:t>
+      </w:r>
+      <w:r>
+        <w:rPr>
+          <w:rFonts w:ascii="Arial" w:hAnsi="Arial" w:cs="Arial"/>
+          <w:sz w:val="20"/>
+          <w:szCs w:val="20"/>
+        </w:rPr>
+        <w:t xml:space="preserve">domain name </w:t>
+      </w:r>
+      <w:r>
+        <w:rPr>
+          <w:rFonts w:ascii="Arial" w:hAnsi="Arial" w:cs="Arial"/>
+          <w:sz w:val="20"/>
+          <w:szCs w:val="20"/>
+        </w:rPr>
+        <w:t xml:space="preserve">X </w:t>
+      </w:r>
+      <w:r>
+        <w:rPr>
+          <w:rFonts w:ascii="Arial" w:hAnsi="Arial" w:cs="Arial"/>
+          <w:sz w:val="20"/>
+          <w:szCs w:val="20"/>
+        </w:rPr>
+        <w:t xml:space="preserve">domain name </w:t>
+      </w:r>
+      <w:r>
+        <w:rPr>
+          <w:rFonts w:ascii="Arial" w:hAnsi="Arial" w:cs="Arial"/>
+          <w:sz w:val="20"/>
+          <w:szCs w:val="20"/>
+        </w:rPr>
+        <w:t xml:space="preserve">Y </w:t>
+      </w:r>
+      <w:r>
+        <w:rPr>
+          <w:rFonts w:ascii="Arial" w:hAnsi="Arial" w:cs="Arial"/>
+          <w:sz w:val="20"/>
+          <w:szCs w:val="20"/>
+        </w:rPr>
+        <w:t xml:space="preserve">will </w:t>
+      </w:r>
+      <w:r>
+        <w:rPr>
+          <w:rFonts w:ascii="Arial" w:hAnsi="Arial" w:cs="Arial"/>
+          <w:sz w:val="20"/>
+          <w:szCs w:val="20"/>
+        </w:rPr>
+        <w:t xml:space="preserve">be bought by the international start-up </w:t>
+      </w:r>
+      <w:r>
+        <w:rPr>
+          <w:rFonts w:ascii="Arial" w:hAnsi="Arial" w:cs="Arial"/>
+          <w:sz w:val="20"/>
+          <w:szCs w:val="20"/>
+        </w:rPr>
+        <w:t>(but not both)</w:t>
+      </w:r>
+      <w:r>
+        <w:rPr>
+          <w:rFonts w:ascii="Arial" w:hAnsi="Arial" w:cs="Arial"/>
+          <w:sz w:val="20"/>
+          <w:szCs w:val="20"/>
+        </w:rPr>
+        <w:t>, but you do not know the exact probabilit</w:t>
+      </w:r>
+      <w:r>
+        <w:rPr>
+          <w:rFonts w:ascii="Arial" w:hAnsi="Arial" w:cs="Arial"/>
+          <w:sz w:val="20"/>
+          <w:szCs w:val="20"/>
+        </w:rPr>
+        <w:t xml:space="preserve">y. </w:t>
+      </w:r>
+    </w:p>
+    <w:p>
+      <w:pPr>
+        <w:pStyle w:val="ListParagraph"/>
+        <w:rPr>
+          <w:rFonts w:ascii="Arial" w:hAnsi="Arial" w:cs="Arial"/>
+          <w:sz w:val="20"/>
+          <w:szCs w:val="20"/>
+        </w:rPr>
+      </w:pPr>
+    </w:p>
+    <w:p>
+      <w:pPr>
+        <w:pStyle w:val="ListParagraph"/>
+        <w:numPr>
+          <w:ilvl w:val="0"/>
+          <w:numId w:val="27"/>
+        </w:numPr>
+        <w:rPr>
+          <w:rFonts w:ascii="Arial" w:hAnsi="Arial" w:cs="Arial"/>
+          <w:sz w:val="20"/>
+          <w:szCs w:val="20"/>
+        </w:rPr>
+      </w:pPr>
+      <w:r>
+        <w:rPr>
+          <w:rFonts w:ascii="Arial" w:hAnsi="Arial" w:cs="Arial"/>
+          <w:sz w:val="20"/>
+          <w:szCs w:val="20"/>
+        </w:rPr>
+        <w:t xml:space="preserve">You are invited to two parties on the same night. </w:t>
+      </w:r>
+      <w:r>
+        <w:rPr>
+          <w:rFonts w:ascii="Arial" w:hAnsi="Arial" w:cs="Arial"/>
+          <w:sz w:val="20"/>
+          <w:szCs w:val="20"/>
+        </w:rPr>
+        <w:t xml:space="preserve">One is likely to be the event of the year, while the other </w:t>
+      </w:r>
+      <w:r>
+        <w:rPr>
+          <w:rFonts w:ascii="Arial" w:hAnsi="Arial" w:cs="Arial"/>
+          <w:sz w:val="20"/>
+          <w:szCs w:val="20"/>
+        </w:rPr>
+        <w:t xml:space="preserve">will just be an average party. </w:t>
+      </w:r>
+      <w:r>
+        <w:rPr>
+          <w:rFonts w:ascii="Arial" w:hAnsi="Arial" w:cs="Arial"/>
+          <w:sz w:val="20"/>
+          <w:szCs w:val="20"/>
+        </w:rPr>
+        <w:t xml:space="preserve">Unfortunately, they are a 3-hours’ drive away from each other, so you cannot attend both. </w:t>
+      </w:r>
+      <w:r>
+        <w:rPr>
+          <w:rFonts w:ascii="Arial" w:hAnsi="Arial" w:cs="Arial"/>
+          <w:sz w:val="20"/>
+          <w:szCs w:val="20"/>
+        </w:rPr>
+        <w:t>Which of the following situations do you hope is true?</w:t>
+      </w:r>
+    </w:p>
+    <w:p>
+      <w:pPr>
+        <w:pStyle w:val="ListParagraph"/>
+        <w:ind w:left="360"/>
+        <w:rPr>
+          <w:rFonts w:ascii="Arial" w:hAnsi="Arial" w:cs="Arial"/>
+          <w:sz w:val="20"/>
+          <w:szCs w:val="20"/>
+        </w:rPr>
+      </w:pPr>
+    </w:p>
+    <w:p>
+      <w:pPr>
+        <w:pStyle w:val="ListParagraph"/>
+        <w:numPr>
+          <w:ilvl w:val="0"/>
+          <w:numId w:val="37"/>
+        </w:numPr>
+        <w:ind w:left="709" w:hanging="283"/>
+        <w:rPr>
+          <w:rFonts w:ascii="Arial" w:hAnsi="Arial" w:cs="Arial"/>
+          <w:sz w:val="20"/>
+          <w:szCs w:val="20"/>
+        </w:rPr>
+      </w:pPr>
+      <w:r>
+        <w:rPr>
+          <w:rFonts w:ascii="Arial" w:hAnsi="Arial" w:cs="Arial"/>
+          <w:sz w:val="20"/>
+          <w:szCs w:val="20"/>
+        </w:rPr>
+        <w:t xml:space="preserve">There is a 50% that </w:t>
+      </w:r>
+      <w:r>
+        <w:rPr>
+          <w:rFonts w:ascii="Arial" w:hAnsi="Arial" w:cs="Arial"/>
+          <w:sz w:val="20"/>
+          <w:szCs w:val="20"/>
+        </w:rPr>
+        <w:t>a party</w:t>
+      </w:r>
+      <w:r>
+        <w:rPr>
+          <w:rFonts w:ascii="Arial" w:hAnsi="Arial" w:cs="Arial"/>
+          <w:sz w:val="20"/>
+          <w:szCs w:val="20"/>
+        </w:rPr>
+        <w:t xml:space="preserve"> X will </w:t>
+      </w:r>
+      <w:r>
+        <w:rPr>
+          <w:rFonts w:ascii="Arial" w:hAnsi="Arial" w:cs="Arial"/>
+          <w:sz w:val="20"/>
+          <w:szCs w:val="20"/>
+        </w:rPr>
+        <w:t>be the amazing on</w:t>
+      </w:r>
+      <w:bookmarkStart w:id="2" w:name="_GoBack"/>
+      <w:bookmarkEnd w:id="2"/>
+      <w:r>
+        <w:rPr>
+          <w:rFonts w:ascii="Arial" w:hAnsi="Arial" w:cs="Arial"/>
+          <w:sz w:val="20"/>
+          <w:szCs w:val="20"/>
+        </w:rPr>
+        <w:t xml:space="preserve">e </w:t>
+      </w:r>
+      <w:r>
+        <w:rPr>
+          <w:rFonts w:ascii="Arial" w:hAnsi="Arial" w:cs="Arial"/>
+          <w:sz w:val="20"/>
+          <w:szCs w:val="20"/>
+        </w:rPr>
+        <w:t>and a 50% chance that</w:t>
+      </w:r>
+      <w:r>
+        <w:rPr>
+          <w:rFonts w:ascii="Arial" w:hAnsi="Arial" w:cs="Arial"/>
+          <w:sz w:val="20"/>
+          <w:szCs w:val="20"/>
+        </w:rPr>
+        <w:t xml:space="preserve"> party</w:t>
+      </w:r>
+      <w:r>
+        <w:rPr>
+          <w:rFonts w:ascii="Arial" w:hAnsi="Arial" w:cs="Arial"/>
+          <w:sz w:val="20"/>
+          <w:szCs w:val="20"/>
+        </w:rPr>
+        <w:t xml:space="preserve"> </w:t>
+      </w:r>
+      <w:r>
+        <w:rPr>
+          <w:rFonts w:ascii="Arial" w:hAnsi="Arial" w:cs="Arial"/>
+          <w:sz w:val="20"/>
+          <w:szCs w:val="20"/>
+        </w:rPr>
+        <w:t>Y</w:t>
+      </w:r>
+      <w:r>
+        <w:rPr>
+          <w:rFonts w:ascii="Arial" w:hAnsi="Arial" w:cs="Arial"/>
+          <w:sz w:val="20"/>
+          <w:szCs w:val="20"/>
+        </w:rPr>
+        <w:t xml:space="preserve"> will </w:t>
+      </w:r>
+      <w:r>
+        <w:rPr>
+          <w:rFonts w:ascii="Arial" w:hAnsi="Arial" w:cs="Arial"/>
+          <w:sz w:val="20"/>
+          <w:szCs w:val="20"/>
+        </w:rPr>
+        <w:t>be the amazing one</w:t>
+      </w:r>
+      <w:r>
+        <w:rPr>
+          <w:rFonts w:ascii="Arial" w:hAnsi="Arial" w:cs="Arial"/>
+          <w:sz w:val="20"/>
+          <w:szCs w:val="20"/>
+        </w:rPr>
+        <w:t>.</w:t>
+      </w:r>
+    </w:p>
+    <w:p>
+      <w:pPr>
+        <w:pStyle w:val="ListParagraph"/>
+        <w:numPr>
+          <w:ilvl w:val="0"/>
+          <w:numId w:val="37"/>
+        </w:numPr>
+        <w:ind w:left="709" w:hanging="283"/>
+        <w:rPr>
+          <w:rFonts w:ascii="Arial" w:hAnsi="Arial" w:cs="Arial"/>
+          <w:b/>
+          <w:sz w:val="20"/>
+          <w:szCs w:val="20"/>
+          <w:u w:val="single"/>
+        </w:rPr>
+      </w:pPr>
+      <w:r>
+        <w:rPr>
+          <w:rFonts w:ascii="Arial" w:hAnsi="Arial" w:cs="Arial"/>
+          <w:sz w:val="20"/>
+          <w:szCs w:val="20"/>
+        </w:rPr>
         <w:t>Either party X or party Y will be amazing (but not both)</w:t>
       </w:r>
       <w:r>
@@ -4257,12 +5140,397 @@
     </w:p>
     <w:p>
       <w:pPr>
-        <w:rPr>
-          <w:rFonts w:ascii="Arial" w:hAnsi="Arial" w:cs="Arial"/>
-          <w:sz w:val="20"/>
-          <w:szCs w:val="20"/>
-        </w:rPr>
-      </w:pPr>
+        <w:pStyle w:val="ListParagraph"/>
+        <w:ind w:left="709"/>
+        <w:rPr>
+          <w:rFonts w:ascii="Arial" w:hAnsi="Arial" w:cs="Arial"/>
+          <w:b/>
+          <w:sz w:val="20"/>
+          <w:szCs w:val="20"/>
+          <w:u w:val="single"/>
+        </w:rPr>
+      </w:pPr>
+    </w:p>
+    <w:p>
+      <w:pPr>
+        <w:pStyle w:val="ListParagraph"/>
+        <w:numPr>
+          <w:ilvl w:val="0"/>
+          <w:numId w:val="27"/>
+        </w:numPr>
+        <w:rPr>
+          <w:rFonts w:ascii="Arial" w:hAnsi="Arial" w:cs="Arial"/>
+          <w:sz w:val="20"/>
+          <w:szCs w:val="20"/>
+        </w:rPr>
+      </w:pPr>
+      <w:r>
+        <w:rPr>
+          <w:rFonts w:ascii="Arial" w:hAnsi="Arial" w:cs="Arial"/>
+          <w:sz w:val="20"/>
+          <w:szCs w:val="20"/>
+        </w:rPr>
+        <w:t>You are running for election in your local government. You have never held elected office before, and you’re one and only competitor is the incumbent.  You are awaiting a report from your campaign manager to advise you about the possibility of winning the election.  Which of the following situations do you hope is true?</w:t>
+      </w:r>
+    </w:p>
+    <w:p>
+      <w:pPr>
+        <w:pStyle w:val="ListParagraph"/>
+        <w:ind w:left="360"/>
+        <w:rPr>
+          <w:rFonts w:ascii="Arial" w:hAnsi="Arial" w:cs="Arial"/>
+          <w:sz w:val="20"/>
+          <w:szCs w:val="20"/>
+        </w:rPr>
+      </w:pPr>
+    </w:p>
+    <w:p>
+      <w:pPr>
+        <w:pStyle w:val="ListParagraph"/>
+        <w:numPr>
+          <w:ilvl w:val="0"/>
+          <w:numId w:val="33"/>
+        </w:numPr>
+        <w:rPr>
+          <w:rFonts w:ascii="Arial" w:hAnsi="Arial" w:cs="Arial"/>
+          <w:sz w:val="20"/>
+          <w:szCs w:val="20"/>
+        </w:rPr>
+      </w:pPr>
+      <w:r>
+        <w:rPr>
+          <w:rFonts w:ascii="Arial" w:hAnsi="Arial" w:cs="Arial"/>
+          <w:sz w:val="20"/>
+          <w:szCs w:val="20"/>
+        </w:rPr>
+        <w:t>There is a 50% chance that</w:t>
+      </w:r>
+      <w:r>
+        <w:rPr>
+          <w:rFonts w:ascii="Arial" w:hAnsi="Arial" w:cs="Arial"/>
+          <w:sz w:val="20"/>
+          <w:szCs w:val="20"/>
+        </w:rPr>
+        <w:t xml:space="preserve"> you will win the election, and a </w:t>
+      </w:r>
+      <w:r>
+        <w:rPr>
+          <w:rFonts w:ascii="Arial" w:hAnsi="Arial" w:cs="Arial"/>
+          <w:sz w:val="20"/>
+          <w:szCs w:val="20"/>
+        </w:rPr>
+        <w:t xml:space="preserve">50% chance that </w:t>
+      </w:r>
+      <w:r>
+        <w:rPr>
+          <w:rFonts w:ascii="Arial" w:hAnsi="Arial" w:cs="Arial"/>
+          <w:sz w:val="20"/>
+          <w:szCs w:val="20"/>
+        </w:rPr>
+        <w:t xml:space="preserve">you will not. </w:t>
+      </w:r>
+    </w:p>
+    <w:p>
+      <w:pPr>
+        <w:pStyle w:val="ListParagraph"/>
+        <w:numPr>
+          <w:ilvl w:val="0"/>
+          <w:numId w:val="33"/>
+        </w:numPr>
+        <w:rPr>
+          <w:rFonts w:ascii="Arial" w:hAnsi="Arial" w:cs="Arial"/>
+          <w:sz w:val="20"/>
+          <w:szCs w:val="20"/>
+        </w:rPr>
+      </w:pPr>
+      <w:r>
+        <w:rPr>
+          <w:rFonts w:ascii="Arial" w:hAnsi="Arial" w:cs="Arial"/>
+          <w:sz w:val="20"/>
+          <w:szCs w:val="20"/>
+        </w:rPr>
+        <w:t>You will either win the election or you will not</w:t>
+      </w:r>
+      <w:r>
+        <w:rPr>
+          <w:rFonts w:ascii="Arial" w:hAnsi="Arial" w:cs="Arial"/>
+          <w:sz w:val="20"/>
+          <w:szCs w:val="20"/>
+        </w:rPr>
+        <w:t xml:space="preserve">, but you are unsure of the </w:t>
+      </w:r>
+      <w:r>
+        <w:rPr>
+          <w:rFonts w:ascii="Arial" w:hAnsi="Arial" w:cs="Arial"/>
+          <w:sz w:val="20"/>
+          <w:szCs w:val="20"/>
+        </w:rPr>
+        <w:t xml:space="preserve">exact </w:t>
+      </w:r>
+      <w:r>
+        <w:rPr>
+          <w:rFonts w:ascii="Arial" w:hAnsi="Arial" w:cs="Arial"/>
+          <w:sz w:val="20"/>
+          <w:szCs w:val="20"/>
+        </w:rPr>
+        <w:t>probability.</w:t>
+      </w:r>
+    </w:p>
+    <w:p>
+      <w:pPr>
+        <w:pStyle w:val="ListParagraph"/>
+        <w:rPr>
+          <w:rFonts w:ascii="Arial" w:hAnsi="Arial" w:cs="Arial"/>
+          <w:sz w:val="20"/>
+          <w:szCs w:val="20"/>
+        </w:rPr>
+      </w:pPr>
+    </w:p>
+    <w:p>
+      <w:pPr>
+        <w:pStyle w:val="ListParagraph"/>
+        <w:numPr>
+          <w:ilvl w:val="0"/>
+          <w:numId w:val="27"/>
+        </w:numPr>
+        <w:rPr>
+          <w:rFonts w:ascii="Arial" w:hAnsi="Arial" w:cs="Arial"/>
+          <w:sz w:val="20"/>
+          <w:szCs w:val="20"/>
+        </w:rPr>
+      </w:pPr>
+      <w:r>
+        <w:rPr>
+          <w:rFonts w:ascii="Arial" w:hAnsi="Arial" w:cs="Arial"/>
+          <w:sz w:val="20"/>
+          <w:szCs w:val="20"/>
+        </w:rPr>
+        <w:t>You</w:t>
+      </w:r>
+      <w:r>
+        <w:rPr>
+          <w:rFonts w:ascii="Arial" w:hAnsi="Arial" w:cs="Arial"/>
+          <w:sz w:val="20"/>
+          <w:szCs w:val="20"/>
+        </w:rPr>
+        <w:t xml:space="preserve">r friend has set you up on a blind date. When you arrive at the arranged meeting place you notice that there are two people who fit the description that your friend has given to you. One of these people you find extremely </w:t>
+      </w:r>
+      <w:r>
+        <w:rPr>
+          <w:rFonts w:ascii="Arial" w:hAnsi="Arial" w:cs="Arial"/>
+          <w:sz w:val="20"/>
+          <w:szCs w:val="20"/>
+        </w:rPr>
+        <w:t>un</w:t>
+      </w:r>
+      <w:r>
+        <w:rPr>
+          <w:rFonts w:ascii="Arial" w:hAnsi="Arial" w:cs="Arial"/>
+          <w:sz w:val="20"/>
+          <w:szCs w:val="20"/>
+        </w:rPr>
+        <w:t>attractive, while the other one is of only average or moderate attractiveness. Before you find out who is your date, w</w:t>
+      </w:r>
+      <w:r>
+        <w:rPr>
+          <w:rFonts w:ascii="Arial" w:hAnsi="Arial" w:cs="Arial"/>
+          <w:sz w:val="20"/>
+          <w:szCs w:val="20"/>
+        </w:rPr>
+        <w:t xml:space="preserve">hich of the following </w:t>
+      </w:r>
+      <w:r>
+        <w:rPr>
+          <w:rFonts w:ascii="Arial" w:hAnsi="Arial" w:cs="Arial"/>
+          <w:sz w:val="20"/>
+          <w:szCs w:val="20"/>
+        </w:rPr>
+        <w:t xml:space="preserve">situations </w:t>
+      </w:r>
+      <w:r>
+        <w:rPr>
+          <w:rFonts w:ascii="Arial" w:hAnsi="Arial" w:cs="Arial"/>
+          <w:sz w:val="20"/>
+          <w:szCs w:val="20"/>
+        </w:rPr>
+        <w:t xml:space="preserve">do you </w:t>
+      </w:r>
+      <w:r>
+        <w:rPr>
+          <w:rFonts w:ascii="Arial" w:hAnsi="Arial" w:cs="Arial"/>
+          <w:sz w:val="20"/>
+          <w:szCs w:val="20"/>
+        </w:rPr>
+        <w:t>hope is true?</w:t>
+      </w:r>
+    </w:p>
+    <w:p>
+      <w:pPr>
+        <w:pStyle w:val="ListParagraph"/>
+        <w:ind w:left="360"/>
+        <w:rPr>
+          <w:rFonts w:ascii="Arial" w:hAnsi="Arial" w:cs="Arial"/>
+          <w:sz w:val="20"/>
+          <w:szCs w:val="20"/>
+        </w:rPr>
+      </w:pPr>
+    </w:p>
+    <w:p>
+      <w:pPr>
+        <w:pStyle w:val="ListParagraph"/>
+        <w:numPr>
+          <w:ilvl w:val="0"/>
+          <w:numId w:val="35"/>
+        </w:numPr>
+        <w:rPr>
+          <w:rFonts w:ascii="Arial" w:hAnsi="Arial" w:cs="Arial"/>
+          <w:sz w:val="20"/>
+          <w:szCs w:val="20"/>
+        </w:rPr>
+      </w:pPr>
+      <w:r>
+        <w:rPr>
+          <w:rFonts w:ascii="Arial" w:hAnsi="Arial" w:cs="Arial"/>
+          <w:sz w:val="20"/>
+          <w:szCs w:val="20"/>
+        </w:rPr>
+        <w:t>There is a 50% chance that</w:t>
+      </w:r>
+      <w:r>
+        <w:rPr>
+          <w:rFonts w:ascii="Arial" w:hAnsi="Arial" w:cs="Arial"/>
+          <w:sz w:val="20"/>
+          <w:szCs w:val="20"/>
+        </w:rPr>
+        <w:t xml:space="preserve"> the extremely </w:t>
+      </w:r>
+      <w:r>
+        <w:rPr>
+          <w:rFonts w:ascii="Arial" w:hAnsi="Arial" w:cs="Arial"/>
+          <w:sz w:val="20"/>
+          <w:szCs w:val="20"/>
+        </w:rPr>
+        <w:t>un</w:t>
+      </w:r>
+      <w:r>
+        <w:rPr>
+          <w:rFonts w:ascii="Arial" w:hAnsi="Arial" w:cs="Arial"/>
+          <w:sz w:val="20"/>
+          <w:szCs w:val="20"/>
+        </w:rPr>
+        <w:t xml:space="preserve">attractive person is your date, and a </w:t>
+      </w:r>
+      <w:r>
+        <w:rPr>
+          <w:rFonts w:ascii="Arial" w:hAnsi="Arial" w:cs="Arial"/>
+          <w:sz w:val="20"/>
+          <w:szCs w:val="20"/>
+        </w:rPr>
+        <w:t xml:space="preserve">50% chance that </w:t>
+      </w:r>
+      <w:r>
+        <w:rPr>
+          <w:rFonts w:ascii="Arial" w:hAnsi="Arial" w:cs="Arial"/>
+          <w:sz w:val="20"/>
+          <w:szCs w:val="20"/>
+        </w:rPr>
+        <w:t xml:space="preserve">the average or moderately attractive person is your date. </w:t>
+      </w:r>
+    </w:p>
+    <w:p>
+      <w:pPr>
+        <w:pStyle w:val="ListParagraph"/>
+        <w:numPr>
+          <w:ilvl w:val="0"/>
+          <w:numId w:val="35"/>
+        </w:numPr>
+        <w:rPr>
+          <w:rFonts w:ascii="Arial" w:hAnsi="Arial" w:cs="Arial"/>
+          <w:sz w:val="20"/>
+          <w:szCs w:val="20"/>
+        </w:rPr>
+      </w:pPr>
+      <w:r>
+        <w:rPr>
+          <w:rFonts w:ascii="Arial" w:hAnsi="Arial" w:cs="Arial"/>
+          <w:sz w:val="20"/>
+          <w:szCs w:val="20"/>
+        </w:rPr>
+        <w:lastRenderedPageBreak/>
+        <w:t xml:space="preserve">Either the </w:t>
+      </w:r>
+      <w:r>
+        <w:rPr>
+          <w:rFonts w:ascii="Arial" w:hAnsi="Arial" w:cs="Arial"/>
+          <w:sz w:val="20"/>
+          <w:szCs w:val="20"/>
+        </w:rPr>
+        <w:t>un</w:t>
+      </w:r>
+      <w:r>
+        <w:rPr>
+          <w:rFonts w:ascii="Arial" w:hAnsi="Arial" w:cs="Arial"/>
+          <w:sz w:val="20"/>
+          <w:szCs w:val="20"/>
+        </w:rPr>
+        <w:t xml:space="preserve">attractive person or the average/moderate person is your date, </w:t>
+      </w:r>
+      <w:r>
+        <w:rPr>
+          <w:rFonts w:ascii="Arial" w:hAnsi="Arial" w:cs="Arial"/>
+          <w:sz w:val="20"/>
+          <w:szCs w:val="20"/>
+        </w:rPr>
+        <w:t xml:space="preserve">but you are unsure of the </w:t>
+      </w:r>
+      <w:r>
+        <w:rPr>
+          <w:rFonts w:ascii="Arial" w:hAnsi="Arial" w:cs="Arial"/>
+          <w:sz w:val="20"/>
+          <w:szCs w:val="20"/>
+        </w:rPr>
+        <w:t xml:space="preserve">exact </w:t>
+      </w:r>
+      <w:r>
+        <w:rPr>
+          <w:rFonts w:ascii="Arial" w:hAnsi="Arial" w:cs="Arial"/>
+          <w:sz w:val="20"/>
+          <w:szCs w:val="20"/>
+        </w:rPr>
+        <w:t xml:space="preserve">probability.  </w:t>
+      </w:r>
+    </w:p>
+    <w:p>
+      <w:pPr>
+        <w:pStyle w:val="ListParagraph"/>
+        <w:rPr>
+          <w:rFonts w:ascii="Arial" w:hAnsi="Arial" w:cs="Arial"/>
+          <w:sz w:val="20"/>
+          <w:szCs w:val="20"/>
+        </w:rPr>
+      </w:pPr>
+    </w:p>
+    <w:p>
+      <w:pPr>
+        <w:pStyle w:val="ListParagraph"/>
+        <w:numPr>
+          <w:ilvl w:val="0"/>
+          <w:numId w:val="27"/>
+        </w:numPr>
+        <w:rPr>
+          <w:rFonts w:ascii="Arial" w:hAnsi="Arial" w:cs="Arial"/>
+          <w:sz w:val="20"/>
+          <w:szCs w:val="20"/>
+        </w:rPr>
+      </w:pPr>
+      <w:r>
+        <w:rPr>
+          <w:rFonts w:ascii="Arial" w:hAnsi="Arial" w:cs="Arial"/>
+          <w:sz w:val="20"/>
+          <w:szCs w:val="20"/>
+        </w:rPr>
+        <w:t xml:space="preserve">Travel? </w:t>
+      </w:r>
     </w:p>
     <w:p>
       <w:pPr>
@@ -4941,6 +6209,7 @@
           <w:szCs w:val="20"/>
         </w:rPr>
       </w:pPr>
+      <w:bookmarkStart w:id="3" w:name="_Hlk536800553"/>
       <w:r>
         <w:rPr>
           <w:rFonts w:ascii="Arial" w:hAnsi="Arial" w:cs="Arial"/>
@@ -4998,6 +6267,7 @@
         <w:t>hope is true?</w:t>
       </w:r>
     </w:p>
+    <w:bookmarkEnd w:id="3"/>
     <w:p>
       <w:pPr>
         <w:pStyle w:val="ListParagraph"/>
@@ -5008,8 +6278,6 @@
           <w:szCs w:val="20"/>
         </w:rPr>
       </w:pPr>
-      <w:bookmarkStart w:id="2" w:name="_GoBack"/>
-      <w:bookmarkEnd w:id="2"/>
     </w:p>
     <w:p>
       <w:pPr>
@@ -5058,7 +6326,914 @@
     </w:p>
     <w:p>
       <w:pPr>
-        <w:jc w:val="center"/>
+        <w:pStyle w:val="ListParagraph"/>
+        <w:rPr>
+          <w:rFonts w:ascii="Arial" w:hAnsi="Arial" w:cs="Arial"/>
+          <w:sz w:val="20"/>
+          <w:szCs w:val="20"/>
+        </w:rPr>
+      </w:pPr>
+    </w:p>
+    <w:p>
+      <w:pPr>
+        <w:pStyle w:val="ListParagraph"/>
+        <w:numPr>
+          <w:ilvl w:val="0"/>
+          <w:numId w:val="20"/>
+        </w:numPr>
+        <w:rPr>
+          <w:rFonts w:ascii="Arial" w:hAnsi="Arial" w:cs="Arial"/>
+          <w:sz w:val="20"/>
+          <w:szCs w:val="20"/>
+        </w:rPr>
+      </w:pPr>
+      <w:r>
+        <w:rPr>
+          <w:rFonts w:ascii="Arial" w:hAnsi="Arial" w:cs="Arial"/>
+          <w:sz w:val="20"/>
+          <w:szCs w:val="20"/>
+        </w:rPr>
+        <w:t xml:space="preserve">You </w:t>
+      </w:r>
+      <w:r>
+        <w:rPr>
+          <w:rFonts w:ascii="Arial" w:hAnsi="Arial" w:cs="Arial"/>
+          <w:sz w:val="20"/>
+          <w:szCs w:val="20"/>
+        </w:rPr>
+        <w:t>have recently been experiencing serious and prolonged back pain</w:t>
+      </w:r>
+      <w:r>
+        <w:rPr>
+          <w:rFonts w:ascii="Arial" w:hAnsi="Arial" w:cs="Arial"/>
+          <w:sz w:val="20"/>
+          <w:szCs w:val="20"/>
+        </w:rPr>
+        <w:t>.</w:t>
+      </w:r>
+      <w:r>
+        <w:rPr>
+          <w:rFonts w:ascii="Arial" w:hAnsi="Arial" w:cs="Arial"/>
+          <w:sz w:val="20"/>
+          <w:szCs w:val="20"/>
+        </w:rPr>
+        <w:t xml:space="preserve"> After consultation with your doctor, she advises </w:t>
+      </w:r>
+      <w:r>
+        <w:rPr>
+          <w:rFonts w:ascii="Arial" w:hAnsi="Arial" w:cs="Arial"/>
+          <w:sz w:val="20"/>
+          <w:szCs w:val="20"/>
+        </w:rPr>
+        <w:t>you that</w:t>
+      </w:r>
+      <w:r>
+        <w:rPr>
+          <w:rFonts w:ascii="Arial" w:hAnsi="Arial" w:cs="Arial"/>
+          <w:sz w:val="20"/>
+          <w:szCs w:val="20"/>
+        </w:rPr>
+        <w:t xml:space="preserve"> your pain </w:t>
+      </w:r>
+      <w:r>
+        <w:rPr>
+          <w:rFonts w:ascii="Arial" w:hAnsi="Arial" w:cs="Arial"/>
+          <w:sz w:val="20"/>
+          <w:szCs w:val="20"/>
+        </w:rPr>
+        <w:t xml:space="preserve">has two possible causes: cause X and cause Y, but unless (or until) you undergo exploratory surgery, it is impossible to know for sure which is the cause. </w:t>
+      </w:r>
+      <w:r>
+        <w:rPr>
+          <w:rFonts w:ascii="Arial" w:hAnsi="Arial" w:cs="Arial"/>
+          <w:sz w:val="20"/>
+          <w:szCs w:val="20"/>
+        </w:rPr>
+        <w:t xml:space="preserve"> </w:t>
+      </w:r>
+      <w:r>
+        <w:rPr>
+          <w:rFonts w:ascii="Arial" w:hAnsi="Arial" w:cs="Arial"/>
+          <w:sz w:val="20"/>
+          <w:szCs w:val="20"/>
+        </w:rPr>
+        <w:t xml:space="preserve">Cause X is completely curable, but </w:t>
+      </w:r>
+      <w:proofErr w:type="gramStart"/>
+      <w:r>
+        <w:rPr>
+          <w:rFonts w:ascii="Arial" w:hAnsi="Arial" w:cs="Arial"/>
+          <w:sz w:val="20"/>
+          <w:szCs w:val="20"/>
+        </w:rPr>
+        <w:t>cause</w:t>
+      </w:r>
+      <w:proofErr w:type="gramEnd"/>
+      <w:r>
+        <w:rPr>
+          <w:rFonts w:ascii="Arial" w:hAnsi="Arial" w:cs="Arial"/>
+          <w:sz w:val="20"/>
+          <w:szCs w:val="20"/>
+        </w:rPr>
+        <w:t xml:space="preserve"> Y has no known cure or treatment. </w:t>
+      </w:r>
+      <w:r>
+        <w:rPr>
+          <w:rFonts w:ascii="Arial" w:hAnsi="Arial" w:cs="Arial"/>
+          <w:sz w:val="20"/>
+          <w:szCs w:val="20"/>
+        </w:rPr>
+        <w:t xml:space="preserve">Which of the following </w:t>
+      </w:r>
+      <w:r>
+        <w:rPr>
+          <w:rFonts w:ascii="Arial" w:hAnsi="Arial" w:cs="Arial"/>
+          <w:sz w:val="20"/>
+          <w:szCs w:val="20"/>
+        </w:rPr>
+        <w:t xml:space="preserve">situations </w:t>
+      </w:r>
+      <w:r>
+        <w:rPr>
+          <w:rFonts w:ascii="Arial" w:hAnsi="Arial" w:cs="Arial"/>
+          <w:sz w:val="20"/>
+          <w:szCs w:val="20"/>
+        </w:rPr>
+        <w:t xml:space="preserve">do you </w:t>
+      </w:r>
+      <w:r>
+        <w:rPr>
+          <w:rFonts w:ascii="Arial" w:hAnsi="Arial" w:cs="Arial"/>
+          <w:sz w:val="20"/>
+          <w:szCs w:val="20"/>
+        </w:rPr>
+        <w:t>hope is true?</w:t>
+      </w:r>
+    </w:p>
+    <w:p>
+      <w:pPr>
+        <w:pStyle w:val="ListParagraph"/>
+        <w:ind w:left="360"/>
+        <w:rPr>
+          <w:rFonts w:ascii="Arial" w:hAnsi="Arial" w:cs="Arial"/>
+          <w:sz w:val="20"/>
+          <w:szCs w:val="20"/>
+        </w:rPr>
+      </w:pPr>
+    </w:p>
+    <w:p>
+      <w:pPr>
+        <w:pStyle w:val="ListParagraph"/>
+        <w:numPr>
+          <w:ilvl w:val="0"/>
+          <w:numId w:val="31"/>
+        </w:numPr>
+        <w:rPr>
+          <w:rFonts w:ascii="Arial" w:hAnsi="Arial" w:cs="Arial"/>
+          <w:sz w:val="20"/>
+          <w:szCs w:val="20"/>
+        </w:rPr>
+      </w:pPr>
+      <w:r>
+        <w:rPr>
+          <w:rFonts w:ascii="Arial" w:hAnsi="Arial" w:cs="Arial"/>
+          <w:sz w:val="20"/>
+          <w:szCs w:val="20"/>
+        </w:rPr>
+        <w:t xml:space="preserve">There is a 50% chance that </w:t>
+      </w:r>
+      <w:r>
+        <w:rPr>
+          <w:rFonts w:ascii="Arial" w:hAnsi="Arial" w:cs="Arial"/>
+          <w:sz w:val="20"/>
+          <w:szCs w:val="20"/>
+        </w:rPr>
+        <w:t xml:space="preserve">the cause is X </w:t>
+      </w:r>
+      <w:r>
+        <w:rPr>
+          <w:rFonts w:ascii="Arial" w:hAnsi="Arial" w:cs="Arial"/>
+          <w:sz w:val="20"/>
+          <w:szCs w:val="20"/>
+        </w:rPr>
+        <w:t xml:space="preserve">and a 50% chance that </w:t>
+      </w:r>
+      <w:r>
+        <w:rPr>
+          <w:rFonts w:ascii="Arial" w:hAnsi="Arial" w:cs="Arial"/>
+          <w:sz w:val="20"/>
+          <w:szCs w:val="20"/>
+        </w:rPr>
+        <w:t xml:space="preserve">the cause is Y. </w:t>
+      </w:r>
+    </w:p>
+    <w:p>
+      <w:pPr>
+        <w:pStyle w:val="ListParagraph"/>
+        <w:numPr>
+          <w:ilvl w:val="0"/>
+          <w:numId w:val="31"/>
+        </w:numPr>
+        <w:rPr>
+          <w:rFonts w:ascii="Arial" w:hAnsi="Arial" w:cs="Arial"/>
+          <w:sz w:val="20"/>
+          <w:szCs w:val="20"/>
+        </w:rPr>
+      </w:pPr>
+      <w:r>
+        <w:rPr>
+          <w:rFonts w:ascii="Arial" w:hAnsi="Arial" w:cs="Arial"/>
+          <w:sz w:val="20"/>
+          <w:szCs w:val="20"/>
+        </w:rPr>
+        <w:t>The</w:t>
+      </w:r>
+      <w:r>
+        <w:rPr>
+          <w:rFonts w:ascii="Arial" w:hAnsi="Arial" w:cs="Arial"/>
+          <w:sz w:val="20"/>
+          <w:szCs w:val="20"/>
+        </w:rPr>
+        <w:t xml:space="preserve"> cause </w:t>
+      </w:r>
+      <w:r>
+        <w:rPr>
+          <w:rFonts w:ascii="Arial" w:hAnsi="Arial" w:cs="Arial"/>
+          <w:sz w:val="20"/>
+          <w:szCs w:val="20"/>
+        </w:rPr>
+        <w:t xml:space="preserve">is either </w:t>
+      </w:r>
+      <w:r>
+        <w:rPr>
+          <w:rFonts w:ascii="Arial" w:hAnsi="Arial" w:cs="Arial"/>
+          <w:sz w:val="20"/>
+          <w:szCs w:val="20"/>
+        </w:rPr>
+        <w:t>X or Y (but not both)</w:t>
+      </w:r>
+      <w:r>
+        <w:rPr>
+          <w:rFonts w:ascii="Arial" w:hAnsi="Arial" w:cs="Arial"/>
+          <w:sz w:val="20"/>
+          <w:szCs w:val="20"/>
+        </w:rPr>
+        <w:t xml:space="preserve">, but you are unsure of the probability.  </w:t>
+      </w:r>
+    </w:p>
+    <w:p>
+      <w:pPr>
+        <w:pStyle w:val="ListParagraph"/>
+        <w:rPr>
+          <w:rFonts w:ascii="Arial" w:hAnsi="Arial" w:cs="Arial"/>
+          <w:sz w:val="20"/>
+          <w:szCs w:val="20"/>
+        </w:rPr>
+      </w:pPr>
+    </w:p>
+    <w:p>
+      <w:pPr>
+        <w:pStyle w:val="ListParagraph"/>
+        <w:numPr>
+          <w:ilvl w:val="0"/>
+          <w:numId w:val="20"/>
+        </w:numPr>
+        <w:rPr>
+          <w:rFonts w:ascii="Arial" w:hAnsi="Arial" w:cs="Arial"/>
+          <w:sz w:val="20"/>
+          <w:szCs w:val="20"/>
+        </w:rPr>
+      </w:pPr>
+      <w:r>
+        <w:rPr>
+          <w:rFonts w:ascii="Arial" w:hAnsi="Arial" w:cs="Arial"/>
+          <w:sz w:val="20"/>
+          <w:szCs w:val="20"/>
+        </w:rPr>
+        <w:t>You</w:t>
+      </w:r>
+      <w:r>
+        <w:rPr>
+          <w:rFonts w:ascii="Arial" w:hAnsi="Arial" w:cs="Arial"/>
+          <w:sz w:val="20"/>
+          <w:szCs w:val="20"/>
+        </w:rPr>
+        <w:t xml:space="preserve"> (or your significant other)</w:t>
+      </w:r>
+      <w:r>
+        <w:rPr>
+          <w:rFonts w:ascii="Arial" w:hAnsi="Arial" w:cs="Arial"/>
+          <w:sz w:val="20"/>
+          <w:szCs w:val="20"/>
+        </w:rPr>
+        <w:t xml:space="preserve"> </w:t>
+      </w:r>
+      <w:r>
+        <w:rPr>
+          <w:rFonts w:ascii="Arial" w:hAnsi="Arial" w:cs="Arial"/>
+          <w:sz w:val="20"/>
+          <w:szCs w:val="20"/>
+        </w:rPr>
+        <w:t>are six months pregnant. When you go to the doctor for the ultrasound, you become aware of what appears to be the foetus’s irregular heartbeat, a harbinger for a life of</w:t>
+      </w:r>
+      <w:r>
+        <w:rPr>
+          <w:rFonts w:ascii="Arial" w:hAnsi="Arial" w:cs="Arial"/>
+          <w:sz w:val="20"/>
+          <w:szCs w:val="20"/>
+        </w:rPr>
+        <w:t xml:space="preserve"> seriously</w:t>
+      </w:r>
+      <w:r>
+        <w:rPr>
+          <w:rFonts w:ascii="Arial" w:hAnsi="Arial" w:cs="Arial"/>
+          <w:sz w:val="20"/>
+          <w:szCs w:val="20"/>
+        </w:rPr>
+        <w:t xml:space="preserve"> ill health. Your doctor tells you that this phenomenon is either due to</w:t>
+      </w:r>
+      <w:r>
+        <w:rPr>
+          <w:rFonts w:ascii="Arial" w:hAnsi="Arial" w:cs="Arial"/>
+          <w:sz w:val="20"/>
+          <w:szCs w:val="20"/>
+        </w:rPr>
+        <w:t xml:space="preserve"> a malfunction in the machine, or, that the foetus in fact has an irregular heartbeat.  </w:t>
+      </w:r>
+      <w:r>
+        <w:rPr>
+          <w:rFonts w:ascii="Arial" w:hAnsi="Arial" w:cs="Arial"/>
+          <w:sz w:val="20"/>
+          <w:szCs w:val="20"/>
+        </w:rPr>
+        <w:t xml:space="preserve"> </w:t>
+      </w:r>
+      <w:r>
+        <w:rPr>
+          <w:rFonts w:ascii="Arial" w:hAnsi="Arial" w:cs="Arial"/>
+          <w:sz w:val="20"/>
+          <w:szCs w:val="20"/>
+        </w:rPr>
+        <w:t>While you await a new ultrasound (on a different machine), w</w:t>
+      </w:r>
+      <w:r>
+        <w:rPr>
+          <w:rFonts w:ascii="Arial" w:hAnsi="Arial" w:cs="Arial"/>
+          <w:sz w:val="20"/>
+          <w:szCs w:val="20"/>
+        </w:rPr>
+        <w:t>hich of the following situations do you hope is true?</w:t>
+      </w:r>
+    </w:p>
+    <w:p>
+      <w:pPr>
+        <w:pStyle w:val="ListParagraph"/>
+        <w:ind w:left="360"/>
+        <w:rPr>
+          <w:rFonts w:ascii="Arial" w:hAnsi="Arial" w:cs="Arial"/>
+          <w:sz w:val="20"/>
+          <w:szCs w:val="20"/>
+        </w:rPr>
+      </w:pPr>
+    </w:p>
+    <w:p>
+      <w:pPr>
+        <w:pStyle w:val="ListParagraph"/>
+        <w:numPr>
+          <w:ilvl w:val="0"/>
+          <w:numId w:val="32"/>
+        </w:numPr>
+        <w:rPr>
+          <w:rFonts w:ascii="Arial" w:hAnsi="Arial" w:cs="Arial"/>
+          <w:sz w:val="20"/>
+          <w:szCs w:val="20"/>
+        </w:rPr>
+      </w:pPr>
+      <w:r>
+        <w:rPr>
+          <w:rFonts w:ascii="Arial" w:hAnsi="Arial" w:cs="Arial"/>
+          <w:sz w:val="20"/>
+          <w:szCs w:val="20"/>
+        </w:rPr>
+        <w:t>There is a 50% chance that t</w:t>
+      </w:r>
+      <w:r>
+        <w:rPr>
+          <w:rFonts w:ascii="Arial" w:hAnsi="Arial" w:cs="Arial"/>
+          <w:sz w:val="20"/>
+          <w:szCs w:val="20"/>
+        </w:rPr>
+        <w:t>he ultrasound machine is faulty</w:t>
+      </w:r>
+      <w:r>
+        <w:rPr>
+          <w:rFonts w:ascii="Arial" w:hAnsi="Arial" w:cs="Arial"/>
+          <w:sz w:val="20"/>
+          <w:szCs w:val="20"/>
+        </w:rPr>
+        <w:t xml:space="preserve"> and a 50% chance that the</w:t>
+      </w:r>
+      <w:r>
+        <w:rPr>
+          <w:rFonts w:ascii="Arial" w:hAnsi="Arial" w:cs="Arial"/>
+          <w:sz w:val="20"/>
+          <w:szCs w:val="20"/>
+        </w:rPr>
+        <w:t xml:space="preserve"> foetus has an irregular heartbeat. </w:t>
+      </w:r>
+      <w:r>
+        <w:rPr>
+          <w:rFonts w:ascii="Arial" w:hAnsi="Arial" w:cs="Arial"/>
+          <w:sz w:val="20"/>
+          <w:szCs w:val="20"/>
+        </w:rPr>
+        <w:t xml:space="preserve"> </w:t>
+      </w:r>
+    </w:p>
+    <w:p>
+      <w:pPr>
+        <w:pStyle w:val="ListParagraph"/>
+        <w:numPr>
+          <w:ilvl w:val="0"/>
+          <w:numId w:val="32"/>
+        </w:numPr>
+        <w:rPr>
+          <w:rFonts w:ascii="Arial" w:hAnsi="Arial" w:cs="Arial"/>
+          <w:sz w:val="20"/>
+          <w:szCs w:val="20"/>
+        </w:rPr>
+      </w:pPr>
+      <w:r>
+        <w:rPr>
+          <w:rFonts w:ascii="Arial" w:hAnsi="Arial" w:cs="Arial"/>
+          <w:sz w:val="20"/>
+          <w:szCs w:val="20"/>
+        </w:rPr>
+        <w:t>E</w:t>
+      </w:r>
+      <w:r>
+        <w:rPr>
+          <w:rFonts w:ascii="Arial" w:hAnsi="Arial" w:cs="Arial"/>
+          <w:sz w:val="20"/>
+          <w:szCs w:val="20"/>
+        </w:rPr>
+        <w:t xml:space="preserve">ither </w:t>
+      </w:r>
+      <w:r>
+        <w:rPr>
+          <w:rFonts w:ascii="Arial" w:hAnsi="Arial" w:cs="Arial"/>
+          <w:sz w:val="20"/>
+          <w:szCs w:val="20"/>
+        </w:rPr>
+        <w:t xml:space="preserve">the machine is </w:t>
+      </w:r>
+      <w:proofErr w:type="gramStart"/>
+      <w:r>
+        <w:rPr>
+          <w:rFonts w:ascii="Arial" w:hAnsi="Arial" w:cs="Arial"/>
+          <w:sz w:val="20"/>
+          <w:szCs w:val="20"/>
+        </w:rPr>
+        <w:t>faulty</w:t>
+      </w:r>
+      <w:proofErr w:type="gramEnd"/>
+      <w:r>
+        <w:rPr>
+          <w:rFonts w:ascii="Arial" w:hAnsi="Arial" w:cs="Arial"/>
+          <w:sz w:val="20"/>
+          <w:szCs w:val="20"/>
+        </w:rPr>
+        <w:t xml:space="preserve"> or the foetus has an irregular heartbeat (but not both), </w:t>
+      </w:r>
+      <w:r>
+        <w:rPr>
+          <w:rFonts w:ascii="Arial" w:hAnsi="Arial" w:cs="Arial"/>
+          <w:sz w:val="20"/>
+          <w:szCs w:val="20"/>
+        </w:rPr>
+        <w:t xml:space="preserve">but you are unsure of the probability.  </w:t>
+      </w:r>
+      <w:r>
+        <w:rPr>
+          <w:rFonts w:ascii="Arial" w:hAnsi="Arial" w:cs="Arial"/>
+          <w:sz w:val="20"/>
+          <w:szCs w:val="20"/>
+          <w:highlight w:val="yellow"/>
+        </w:rPr>
+        <w:t>PROBLEM? ITS POSSIBLE THAT THE MACHINE IS BROKEN AND the heartbeat is irregular</w:t>
+      </w:r>
+      <w:r>
+        <w:rPr>
+          <w:rFonts w:ascii="Arial" w:hAnsi="Arial" w:cs="Arial"/>
+          <w:sz w:val="20"/>
+          <w:szCs w:val="20"/>
+        </w:rPr>
+        <w:t>?</w:t>
+      </w:r>
+    </w:p>
+    <w:p>
+      <w:pPr>
+        <w:pStyle w:val="ListParagraph"/>
+        <w:ind w:left="360"/>
+        <w:rPr>
+          <w:rFonts w:ascii="Arial" w:hAnsi="Arial" w:cs="Arial"/>
+          <w:sz w:val="20"/>
+          <w:szCs w:val="20"/>
+        </w:rPr>
+      </w:pPr>
+    </w:p>
+    <w:p>
+      <w:pPr>
+        <w:pStyle w:val="ListParagraph"/>
+        <w:numPr>
+          <w:ilvl w:val="0"/>
+          <w:numId w:val="20"/>
+        </w:numPr>
+        <w:rPr>
+          <w:rFonts w:ascii="Arial" w:hAnsi="Arial" w:cs="Arial"/>
+          <w:sz w:val="20"/>
+          <w:szCs w:val="20"/>
+        </w:rPr>
+      </w:pPr>
+      <w:r>
+        <w:rPr>
+          <w:rFonts w:ascii="Arial" w:hAnsi="Arial" w:cs="Arial"/>
+          <w:sz w:val="20"/>
+          <w:szCs w:val="20"/>
+        </w:rPr>
+        <w:t>You</w:t>
+      </w:r>
+      <w:r>
+        <w:rPr>
+          <w:rFonts w:ascii="Arial" w:hAnsi="Arial" w:cs="Arial"/>
+          <w:sz w:val="20"/>
+          <w:szCs w:val="20"/>
+        </w:rPr>
+        <w:t>r friend has set you up on a blind date. When you arrive at the arranged meeting place you notice that there are two people who fit the description that your friend has given to you. One of these people you find extremely attractive, while the other one is of only average or moderate attractiveness. Before you find out who is your date, w</w:t>
+      </w:r>
+      <w:r>
+        <w:rPr>
+          <w:rFonts w:ascii="Arial" w:hAnsi="Arial" w:cs="Arial"/>
+          <w:sz w:val="20"/>
+          <w:szCs w:val="20"/>
+        </w:rPr>
+        <w:t xml:space="preserve">hich of the following </w:t>
+      </w:r>
+      <w:r>
+        <w:rPr>
+          <w:rFonts w:ascii="Arial" w:hAnsi="Arial" w:cs="Arial"/>
+          <w:sz w:val="20"/>
+          <w:szCs w:val="20"/>
+        </w:rPr>
+        <w:t xml:space="preserve">situations </w:t>
+      </w:r>
+      <w:r>
+        <w:rPr>
+          <w:rFonts w:ascii="Arial" w:hAnsi="Arial" w:cs="Arial"/>
+          <w:sz w:val="20"/>
+          <w:szCs w:val="20"/>
+        </w:rPr>
+        <w:t xml:space="preserve">do you </w:t>
+      </w:r>
+      <w:r>
+        <w:rPr>
+          <w:rFonts w:ascii="Arial" w:hAnsi="Arial" w:cs="Arial"/>
+          <w:sz w:val="20"/>
+          <w:szCs w:val="20"/>
+        </w:rPr>
+        <w:t>hope is true?</w:t>
+      </w:r>
+    </w:p>
+    <w:p>
+      <w:pPr>
+        <w:pStyle w:val="ListParagraph"/>
+        <w:ind w:left="360"/>
+        <w:rPr>
+          <w:rFonts w:ascii="Arial" w:hAnsi="Arial" w:cs="Arial"/>
+          <w:sz w:val="20"/>
+          <w:szCs w:val="20"/>
+        </w:rPr>
+      </w:pPr>
+    </w:p>
+    <w:p>
+      <w:pPr>
+        <w:pStyle w:val="ListParagraph"/>
+        <w:numPr>
+          <w:ilvl w:val="0"/>
+          <w:numId w:val="35"/>
+        </w:numPr>
+        <w:rPr>
+          <w:rFonts w:ascii="Arial" w:hAnsi="Arial" w:cs="Arial"/>
+          <w:sz w:val="20"/>
+          <w:szCs w:val="20"/>
+        </w:rPr>
+      </w:pPr>
+      <w:r>
+        <w:rPr>
+          <w:rFonts w:ascii="Arial" w:hAnsi="Arial" w:cs="Arial"/>
+          <w:sz w:val="20"/>
+          <w:szCs w:val="20"/>
+        </w:rPr>
+        <w:t>There is a 50% chance that</w:t>
+      </w:r>
+      <w:r>
+        <w:rPr>
+          <w:rFonts w:ascii="Arial" w:hAnsi="Arial" w:cs="Arial"/>
+          <w:sz w:val="20"/>
+          <w:szCs w:val="20"/>
+        </w:rPr>
+        <w:t xml:space="preserve"> the extremely attractive person is your date, </w:t>
+      </w:r>
+      <w:r>
+        <w:rPr>
+          <w:rFonts w:ascii="Arial" w:hAnsi="Arial" w:cs="Arial"/>
+          <w:sz w:val="20"/>
+          <w:szCs w:val="20"/>
+        </w:rPr>
+        <w:t xml:space="preserve">and a </w:t>
+      </w:r>
+      <w:r>
+        <w:rPr>
+          <w:rFonts w:ascii="Arial" w:hAnsi="Arial" w:cs="Arial"/>
+          <w:sz w:val="20"/>
+          <w:szCs w:val="20"/>
+        </w:rPr>
+        <w:t xml:space="preserve">50% chance that </w:t>
+      </w:r>
+      <w:r>
+        <w:rPr>
+          <w:rFonts w:ascii="Arial" w:hAnsi="Arial" w:cs="Arial"/>
+          <w:sz w:val="20"/>
+          <w:szCs w:val="20"/>
+        </w:rPr>
+        <w:t>the average or moderately attractive person is your date.</w:t>
+      </w:r>
+      <w:r>
+        <w:rPr>
+          <w:rFonts w:ascii="Arial" w:hAnsi="Arial" w:cs="Arial"/>
+          <w:sz w:val="20"/>
+          <w:szCs w:val="20"/>
+        </w:rPr>
+        <w:t xml:space="preserve"> </w:t>
+      </w:r>
+    </w:p>
+    <w:p>
+      <w:pPr>
+        <w:pStyle w:val="ListParagraph"/>
+        <w:numPr>
+          <w:ilvl w:val="0"/>
+          <w:numId w:val="35"/>
+        </w:numPr>
+        <w:rPr>
+          <w:rFonts w:ascii="Arial" w:hAnsi="Arial" w:cs="Arial"/>
+          <w:sz w:val="20"/>
+          <w:szCs w:val="20"/>
+        </w:rPr>
+      </w:pPr>
+      <w:r>
+        <w:rPr>
+          <w:rFonts w:ascii="Arial" w:hAnsi="Arial" w:cs="Arial"/>
+          <w:sz w:val="20"/>
+          <w:szCs w:val="20"/>
+        </w:rPr>
+        <w:t xml:space="preserve">Either the attractive person or the average/moderate person is your date, </w:t>
+      </w:r>
+      <w:r>
+        <w:rPr>
+          <w:rFonts w:ascii="Arial" w:hAnsi="Arial" w:cs="Arial"/>
+          <w:sz w:val="20"/>
+          <w:szCs w:val="20"/>
+        </w:rPr>
+        <w:t xml:space="preserve">but you are unsure of the </w:t>
+      </w:r>
+      <w:r>
+        <w:rPr>
+          <w:rFonts w:ascii="Arial" w:hAnsi="Arial" w:cs="Arial"/>
+          <w:sz w:val="20"/>
+          <w:szCs w:val="20"/>
+        </w:rPr>
+        <w:t xml:space="preserve">exact </w:t>
+      </w:r>
+      <w:r>
+        <w:rPr>
+          <w:rFonts w:ascii="Arial" w:hAnsi="Arial" w:cs="Arial"/>
+          <w:sz w:val="20"/>
+          <w:szCs w:val="20"/>
+        </w:rPr>
+        <w:t xml:space="preserve">probability.  </w:t>
+      </w:r>
+    </w:p>
+    <w:p>
+      <w:pPr>
+        <w:pStyle w:val="ListParagraph"/>
+        <w:rPr>
+          <w:rFonts w:ascii="Arial" w:hAnsi="Arial" w:cs="Arial"/>
+          <w:sz w:val="20"/>
+          <w:szCs w:val="20"/>
+        </w:rPr>
+      </w:pPr>
+    </w:p>
+    <w:p>
+      <w:pPr>
+        <w:pStyle w:val="ListParagraph"/>
+        <w:numPr>
+          <w:ilvl w:val="0"/>
+          <w:numId w:val="20"/>
+        </w:numPr>
+        <w:rPr>
+          <w:rFonts w:ascii="Arial" w:hAnsi="Arial" w:cs="Arial"/>
+          <w:sz w:val="20"/>
+          <w:szCs w:val="20"/>
+        </w:rPr>
+      </w:pPr>
+      <w:r>
+        <w:rPr>
+          <w:rFonts w:ascii="Arial" w:hAnsi="Arial" w:cs="Arial"/>
+          <w:sz w:val="20"/>
+          <w:szCs w:val="20"/>
+        </w:rPr>
+        <w:t>You ar</w:t>
+      </w:r>
+      <w:r>
+        <w:rPr>
+          <w:rFonts w:ascii="Arial" w:hAnsi="Arial" w:cs="Arial"/>
+          <w:sz w:val="20"/>
+          <w:szCs w:val="20"/>
+        </w:rPr>
+        <w:t xml:space="preserve">e a pilot of a commercial flight. Before take-off your plane was refitted with an essential mechanical part. You receive a message from air traffic control which advises you that this part may be faulty and could endanger the safety of the entire flight. </w:t>
+      </w:r>
+      <w:r>
+        <w:rPr>
+          <w:rFonts w:ascii="Arial" w:hAnsi="Arial" w:cs="Arial"/>
+          <w:sz w:val="20"/>
+          <w:szCs w:val="20"/>
+        </w:rPr>
+        <w:t xml:space="preserve">Which of the following </w:t>
+      </w:r>
+      <w:r>
+        <w:rPr>
+          <w:rFonts w:ascii="Arial" w:hAnsi="Arial" w:cs="Arial"/>
+          <w:sz w:val="20"/>
+          <w:szCs w:val="20"/>
+        </w:rPr>
+        <w:t xml:space="preserve">situations </w:t>
+      </w:r>
+      <w:r>
+        <w:rPr>
+          <w:rFonts w:ascii="Arial" w:hAnsi="Arial" w:cs="Arial"/>
+          <w:sz w:val="20"/>
+          <w:szCs w:val="20"/>
+        </w:rPr>
+        <w:t xml:space="preserve">do you </w:t>
+      </w:r>
+      <w:r>
+        <w:rPr>
+          <w:rFonts w:ascii="Arial" w:hAnsi="Arial" w:cs="Arial"/>
+          <w:sz w:val="20"/>
+          <w:szCs w:val="20"/>
+        </w:rPr>
+        <w:t>hope is true?</w:t>
+      </w:r>
+    </w:p>
+    <w:p>
+      <w:pPr>
+        <w:pStyle w:val="ListParagraph"/>
+        <w:ind w:left="360"/>
+        <w:rPr>
+          <w:rFonts w:ascii="Arial" w:hAnsi="Arial" w:cs="Arial"/>
+          <w:sz w:val="20"/>
+          <w:szCs w:val="20"/>
+        </w:rPr>
+      </w:pPr>
+    </w:p>
+    <w:p>
+      <w:pPr>
+        <w:pStyle w:val="ListParagraph"/>
+        <w:numPr>
+          <w:ilvl w:val="0"/>
+          <w:numId w:val="34"/>
+        </w:numPr>
+        <w:rPr>
+          <w:rFonts w:ascii="Arial" w:hAnsi="Arial" w:cs="Arial"/>
+          <w:sz w:val="20"/>
+          <w:szCs w:val="20"/>
+        </w:rPr>
+      </w:pPr>
+      <w:r>
+        <w:rPr>
+          <w:rFonts w:ascii="Arial" w:hAnsi="Arial" w:cs="Arial"/>
+          <w:sz w:val="20"/>
+          <w:szCs w:val="20"/>
+        </w:rPr>
+        <w:t xml:space="preserve">There is a 50% chance that </w:t>
+      </w:r>
+      <w:r>
+        <w:rPr>
+          <w:rFonts w:ascii="Arial" w:hAnsi="Arial" w:cs="Arial"/>
+          <w:sz w:val="20"/>
+          <w:szCs w:val="20"/>
+        </w:rPr>
+        <w:t>your plane has been fitted with a faulty part</w:t>
+      </w:r>
+      <w:r>
+        <w:rPr>
+          <w:rFonts w:ascii="Arial" w:hAnsi="Arial" w:cs="Arial"/>
+          <w:sz w:val="20"/>
+          <w:szCs w:val="20"/>
+        </w:rPr>
+        <w:t xml:space="preserve"> and a 50% chance that </w:t>
+      </w:r>
+      <w:r>
+        <w:rPr>
+          <w:rFonts w:ascii="Arial" w:hAnsi="Arial" w:cs="Arial"/>
+          <w:sz w:val="20"/>
+          <w:szCs w:val="20"/>
+        </w:rPr>
+        <w:t xml:space="preserve">it has been fit with a </w:t>
+      </w:r>
+      <w:r>
+        <w:rPr>
+          <w:rFonts w:ascii="Arial" w:hAnsi="Arial" w:cs="Arial"/>
+          <w:sz w:val="20"/>
+          <w:szCs w:val="20"/>
+          <w:highlight w:val="yellow"/>
+        </w:rPr>
+        <w:t>working</w:t>
+      </w:r>
+      <w:r>
+        <w:rPr>
+          <w:rFonts w:ascii="Arial" w:hAnsi="Arial" w:cs="Arial"/>
+          <w:sz w:val="20"/>
+          <w:szCs w:val="20"/>
+        </w:rPr>
+        <w:t xml:space="preserve"> part. </w:t>
+      </w:r>
+    </w:p>
+    <w:p>
+      <w:pPr>
+        <w:pStyle w:val="ListParagraph"/>
+        <w:numPr>
+          <w:ilvl w:val="0"/>
+          <w:numId w:val="34"/>
+        </w:numPr>
+        <w:rPr>
+          <w:rFonts w:ascii="Arial" w:hAnsi="Arial" w:cs="Arial"/>
+          <w:sz w:val="20"/>
+          <w:szCs w:val="20"/>
+        </w:rPr>
+      </w:pPr>
+      <w:r>
+        <w:rPr>
+          <w:rFonts w:ascii="Arial" w:hAnsi="Arial" w:cs="Arial"/>
+          <w:sz w:val="20"/>
+          <w:szCs w:val="20"/>
+        </w:rPr>
+        <w:t xml:space="preserve">Your plane has been fitted with either a faulty part or a </w:t>
+      </w:r>
+      <w:r>
+        <w:rPr>
+          <w:rFonts w:ascii="Arial" w:hAnsi="Arial" w:cs="Arial"/>
+          <w:sz w:val="20"/>
+          <w:szCs w:val="20"/>
+          <w:highlight w:val="yellow"/>
+        </w:rPr>
+        <w:t>working</w:t>
+      </w:r>
+      <w:r>
+        <w:rPr>
+          <w:rFonts w:ascii="Arial" w:hAnsi="Arial" w:cs="Arial"/>
+          <w:sz w:val="20"/>
+          <w:szCs w:val="20"/>
+        </w:rPr>
+        <w:t xml:space="preserve"> part</w:t>
+      </w:r>
+      <w:r>
+        <w:rPr>
+          <w:rFonts w:ascii="Arial" w:hAnsi="Arial" w:cs="Arial"/>
+          <w:sz w:val="20"/>
+          <w:szCs w:val="20"/>
+        </w:rPr>
+        <w:t xml:space="preserve">, but you are unsure of the </w:t>
+      </w:r>
+      <w:r>
+        <w:rPr>
+          <w:rFonts w:ascii="Arial" w:hAnsi="Arial" w:cs="Arial"/>
+          <w:sz w:val="20"/>
+          <w:szCs w:val="20"/>
+        </w:rPr>
+        <w:t xml:space="preserve">exact </w:t>
+      </w:r>
+      <w:r>
+        <w:rPr>
+          <w:rFonts w:ascii="Arial" w:hAnsi="Arial" w:cs="Arial"/>
+          <w:sz w:val="20"/>
+          <w:szCs w:val="20"/>
+        </w:rPr>
+        <w:t xml:space="preserve">probability.  </w:t>
+      </w:r>
+    </w:p>
+    <w:p>
+      <w:pPr>
         <w:rPr>
           <w:rFonts w:ascii="Arial" w:hAnsi="Arial" w:cs="Arial"/>
           <w:b/>
@@ -5171,6 +7346,95 @@
     </w:lvl>
   </w:abstractNum>
   <w:abstractNum w:abstractNumId="1" w15:restartNumberingAfterBreak="0">
+    <w:nsid w:val="079A55BD"/>
+    <w:multiLevelType w:val="hybridMultilevel"/>
+    <w:tmpl w:val="3B0C92D8"/>
+    <w:lvl w:ilvl="0" w:tplc="0C090015">
+      <w:start w:val="1"/>
+      <w:numFmt w:val="upperLetter"/>
+      <w:lvlText w:val="%1."/>
+      <w:lvlJc w:val="left"/>
+      <w:pPr>
+        <w:ind w:left="720" w:hanging="360"/>
+      </w:pPr>
+      <w:rPr>
+        <w:rFonts w:hint="default"/>
+      </w:rPr>
+    </w:lvl>
+    <w:lvl w:ilvl="1" w:tplc="0C090019" w:tentative="1">
+      <w:start w:val="1"/>
+      <w:numFmt w:val="lowerLetter"/>
+      <w:lvlText w:val="%2."/>
+      <w:lvlJc w:val="left"/>
+      <w:pPr>
+        <w:ind w:left="1440" w:hanging="360"/>
+      </w:pPr>
+    </w:lvl>
+    <w:lvl w:ilvl="2" w:tplc="0C09001B" w:tentative="1">
+      <w:start w:val="1"/>
+      <w:numFmt w:val="lowerRoman"/>
+      <w:lvlText w:val="%3."/>
+      <w:lvlJc w:val="right"/>
+      <w:pPr>
+        <w:ind w:left="2160" w:hanging="180"/>
+      </w:pPr>
+    </w:lvl>
+    <w:lvl w:ilvl="3" w:tplc="0C09000F" w:tentative="1">
+      <w:start w:val="1"/>
+      <w:numFmt w:val="decimal"/>
+      <w:lvlText w:val="%4."/>
+      <w:lvlJc w:val="left"/>
+      <w:pPr>
+        <w:ind w:left="2880" w:hanging="360"/>
+      </w:pPr>
+    </w:lvl>
+    <w:lvl w:ilvl="4" w:tplc="0C090019" w:tentative="1">
+      <w:start w:val="1"/>
+      <w:numFmt w:val="lowerLetter"/>
+      <w:lvlText w:val="%5."/>
+      <w:lvlJc w:val="left"/>
+      <w:pPr>
+        <w:ind w:left="3600" w:hanging="360"/>
+      </w:pPr>
+    </w:lvl>
+    <w:lvl w:ilvl="5" w:tplc="0C09001B" w:tentative="1">
+      <w:start w:val="1"/>
+      <w:numFmt w:val="lowerRoman"/>
+      <w:lvlText w:val="%6."/>
+      <w:lvlJc w:val="right"/>
+      <w:pPr>
+        <w:ind w:left="4320" w:hanging="180"/>
+      </w:pPr>
+    </w:lvl>
+    <w:lvl w:ilvl="6" w:tplc="0C09000F" w:tentative="1">
+      <w:start w:val="1"/>
+      <w:numFmt w:val="decimal"/>
+      <w:lvlText w:val="%7."/>
+      <w:lvlJc w:val="left"/>
+      <w:pPr>
+        <w:ind w:left="5040" w:hanging="360"/>
+      </w:pPr>
+    </w:lvl>
+    <w:lvl w:ilvl="7" w:tplc="0C090019" w:tentative="1">
+      <w:start w:val="1"/>
+      <w:numFmt w:val="lowerLetter"/>
+      <w:lvlText w:val="%8."/>
+      <w:lvlJc w:val="left"/>
+      <w:pPr>
+        <w:ind w:left="5760" w:hanging="360"/>
+      </w:pPr>
+    </w:lvl>
+    <w:lvl w:ilvl="8" w:tplc="0C09001B" w:tentative="1">
+      <w:start w:val="1"/>
+      <w:numFmt w:val="lowerRoman"/>
+      <w:lvlText w:val="%9."/>
+      <w:lvlJc w:val="right"/>
+      <w:pPr>
+        <w:ind w:left="6480" w:hanging="180"/>
+      </w:pPr>
+    </w:lvl>
+  </w:abstractNum>
+  <w:abstractNum w:abstractNumId="2" w15:restartNumberingAfterBreak="0">
     <w:nsid w:val="07BB4861"/>
     <w:multiLevelType w:val="hybridMultilevel"/>
     <w:tmpl w:val="DBCE17D6"/>
@@ -5260,7 +7524,7 @@
       </w:pPr>
     </w:lvl>
   </w:abstractNum>
-  <w:abstractNum w:abstractNumId="2" w15:restartNumberingAfterBreak="0">
+  <w:abstractNum w:abstractNumId="3" w15:restartNumberingAfterBreak="0">
     <w:nsid w:val="0D2B5FDE"/>
     <w:multiLevelType w:val="hybridMultilevel"/>
     <w:tmpl w:val="17CEBE38"/>
@@ -5349,7 +7613,7 @@
       </w:pPr>
     </w:lvl>
   </w:abstractNum>
-  <w:abstractNum w:abstractNumId="3" w15:restartNumberingAfterBreak="0">
+  <w:abstractNum w:abstractNumId="4" w15:restartNumberingAfterBreak="0">
     <w:nsid w:val="0D5362FC"/>
     <w:multiLevelType w:val="hybridMultilevel"/>
     <w:tmpl w:val="3B0C92D8"/>
@@ -5438,7 +7702,96 @@
       </w:pPr>
     </w:lvl>
   </w:abstractNum>
-  <w:abstractNum w:abstractNumId="4" w15:restartNumberingAfterBreak="0">
+  <w:abstractNum w:abstractNumId="5" w15:restartNumberingAfterBreak="0">
+    <w:nsid w:val="0EF4637C"/>
+    <w:multiLevelType w:val="hybridMultilevel"/>
+    <w:tmpl w:val="3B0C92D8"/>
+    <w:lvl w:ilvl="0" w:tplc="0C090015">
+      <w:start w:val="1"/>
+      <w:numFmt w:val="upperLetter"/>
+      <w:lvlText w:val="%1."/>
+      <w:lvlJc w:val="left"/>
+      <w:pPr>
+        <w:ind w:left="720" w:hanging="360"/>
+      </w:pPr>
+      <w:rPr>
+        <w:rFonts w:hint="default"/>
+      </w:rPr>
+    </w:lvl>
+    <w:lvl w:ilvl="1" w:tplc="0C090019" w:tentative="1">
+      <w:start w:val="1"/>
+      <w:numFmt w:val="lowerLetter"/>
+      <w:lvlText w:val="%2."/>
+      <w:lvlJc w:val="left"/>
+      <w:pPr>
+        <w:ind w:left="1440" w:hanging="360"/>
+      </w:pPr>
+    </w:lvl>
+    <w:lvl w:ilvl="2" w:tplc="0C09001B" w:tentative="1">
+      <w:start w:val="1"/>
+      <w:numFmt w:val="lowerRoman"/>
+      <w:lvlText w:val="%3."/>
+      <w:lvlJc w:val="right"/>
+      <w:pPr>
+        <w:ind w:left="2160" w:hanging="180"/>
+      </w:pPr>
+    </w:lvl>
+    <w:lvl w:ilvl="3" w:tplc="0C09000F" w:tentative="1">
+      <w:start w:val="1"/>
+      <w:numFmt w:val="decimal"/>
+      <w:lvlText w:val="%4."/>
+      <w:lvlJc w:val="left"/>
+      <w:pPr>
+        <w:ind w:left="2880" w:hanging="360"/>
+      </w:pPr>
+    </w:lvl>
+    <w:lvl w:ilvl="4" w:tplc="0C090019" w:tentative="1">
+      <w:start w:val="1"/>
+      <w:numFmt w:val="lowerLetter"/>
+      <w:lvlText w:val="%5."/>
+      <w:lvlJc w:val="left"/>
+      <w:pPr>
+        <w:ind w:left="3600" w:hanging="360"/>
+      </w:pPr>
+    </w:lvl>
+    <w:lvl w:ilvl="5" w:tplc="0C09001B" w:tentative="1">
+      <w:start w:val="1"/>
+      <w:numFmt w:val="lowerRoman"/>
+      <w:lvlText w:val="%6."/>
+      <w:lvlJc w:val="right"/>
+      <w:pPr>
+        <w:ind w:left="4320" w:hanging="180"/>
+      </w:pPr>
+    </w:lvl>
+    <w:lvl w:ilvl="6" w:tplc="0C09000F" w:tentative="1">
+      <w:start w:val="1"/>
+      <w:numFmt w:val="decimal"/>
+      <w:lvlText w:val="%7."/>
+      <w:lvlJc w:val="left"/>
+      <w:pPr>
+        <w:ind w:left="5040" w:hanging="360"/>
+      </w:pPr>
+    </w:lvl>
+    <w:lvl w:ilvl="7" w:tplc="0C090019" w:tentative="1">
+      <w:start w:val="1"/>
+      <w:numFmt w:val="lowerLetter"/>
+      <w:lvlText w:val="%8."/>
+      <w:lvlJc w:val="left"/>
+      <w:pPr>
+        <w:ind w:left="5760" w:hanging="360"/>
+      </w:pPr>
+    </w:lvl>
+    <w:lvl w:ilvl="8" w:tplc="0C09001B" w:tentative="1">
+      <w:start w:val="1"/>
+      <w:numFmt w:val="lowerRoman"/>
+      <w:lvlText w:val="%9."/>
+      <w:lvlJc w:val="right"/>
+      <w:pPr>
+        <w:ind w:left="6480" w:hanging="180"/>
+      </w:pPr>
+    </w:lvl>
+  </w:abstractNum>
+  <w:abstractNum w:abstractNumId="6" w15:restartNumberingAfterBreak="0">
     <w:nsid w:val="0F735B2D"/>
     <w:multiLevelType w:val="hybridMultilevel"/>
     <w:tmpl w:val="5C4A0B24"/>
@@ -5524,7 +7877,7 @@
       </w:pPr>
     </w:lvl>
   </w:abstractNum>
-  <w:abstractNum w:abstractNumId="5" w15:restartNumberingAfterBreak="0">
+  <w:abstractNum w:abstractNumId="7" w15:restartNumberingAfterBreak="0">
     <w:nsid w:val="15297E09"/>
     <w:multiLevelType w:val="hybridMultilevel"/>
     <w:tmpl w:val="3B0C92D8"/>
@@ -5613,7 +7966,7 @@
       </w:pPr>
     </w:lvl>
   </w:abstractNum>
-  <w:abstractNum w:abstractNumId="6" w15:restartNumberingAfterBreak="0">
+  <w:abstractNum w:abstractNumId="8" w15:restartNumberingAfterBreak="0">
     <w:nsid w:val="1DB02E68"/>
     <w:multiLevelType w:val="hybridMultilevel"/>
     <w:tmpl w:val="BE66D2C0"/>
@@ -5702,7 +8055,7 @@
       </w:pPr>
     </w:lvl>
   </w:abstractNum>
-  <w:abstractNum w:abstractNumId="7" w15:restartNumberingAfterBreak="0">
+  <w:abstractNum w:abstractNumId="9" w15:restartNumberingAfterBreak="0">
     <w:nsid w:val="297D5CB1"/>
     <w:multiLevelType w:val="hybridMultilevel"/>
     <w:tmpl w:val="3B0C92D8"/>
@@ -5791,7 +8144,7 @@
       </w:pPr>
     </w:lvl>
   </w:abstractNum>
-  <w:abstractNum w:abstractNumId="8" w15:restartNumberingAfterBreak="0">
+  <w:abstractNum w:abstractNumId="10" w15:restartNumberingAfterBreak="0">
     <w:nsid w:val="2A89042D"/>
     <w:multiLevelType w:val="hybridMultilevel"/>
     <w:tmpl w:val="DBFE1A64"/>
@@ -5880,7 +8233,7 @@
       </w:pPr>
     </w:lvl>
   </w:abstractNum>
-  <w:abstractNum w:abstractNumId="9" w15:restartNumberingAfterBreak="0">
+  <w:abstractNum w:abstractNumId="11" w15:restartNumberingAfterBreak="0">
     <w:nsid w:val="2AEF451F"/>
     <w:multiLevelType w:val="hybridMultilevel"/>
     <w:tmpl w:val="4DCABBBA"/>
@@ -5969,7 +8322,7 @@
       </w:pPr>
     </w:lvl>
   </w:abstractNum>
-  <w:abstractNum w:abstractNumId="10" w15:restartNumberingAfterBreak="0">
+  <w:abstractNum w:abstractNumId="12" w15:restartNumberingAfterBreak="0">
     <w:nsid w:val="32D84DF3"/>
     <w:multiLevelType w:val="hybridMultilevel"/>
     <w:tmpl w:val="78D64492"/>
@@ -6058,7 +8411,7 @@
       </w:pPr>
     </w:lvl>
   </w:abstractNum>
-  <w:abstractNum w:abstractNumId="11" w15:restartNumberingAfterBreak="0">
+  <w:abstractNum w:abstractNumId="13" w15:restartNumberingAfterBreak="0">
     <w:nsid w:val="339A63A0"/>
     <w:multiLevelType w:val="hybridMultilevel"/>
     <w:tmpl w:val="BC9661D6"/>
@@ -6147,7 +8500,96 @@
       </w:pPr>
     </w:lvl>
   </w:abstractNum>
-  <w:abstractNum w:abstractNumId="12" w15:restartNumberingAfterBreak="0">
+  <w:abstractNum w:abstractNumId="14" w15:restartNumberingAfterBreak="0">
+    <w:nsid w:val="33C543FC"/>
+    <w:multiLevelType w:val="hybridMultilevel"/>
+    <w:tmpl w:val="3B0C92D8"/>
+    <w:lvl w:ilvl="0" w:tplc="0C090015">
+      <w:start w:val="1"/>
+      <w:numFmt w:val="upperLetter"/>
+      <w:lvlText w:val="%1."/>
+      <w:lvlJc w:val="left"/>
+      <w:pPr>
+        <w:ind w:left="720" w:hanging="360"/>
+      </w:pPr>
+      <w:rPr>
+        <w:rFonts w:hint="default"/>
+      </w:rPr>
+    </w:lvl>
+    <w:lvl w:ilvl="1" w:tplc="0C090019" w:tentative="1">
+      <w:start w:val="1"/>
+      <w:numFmt w:val="lowerLetter"/>
+      <w:lvlText w:val="%2."/>
+      <w:lvlJc w:val="left"/>
+      <w:pPr>
+        <w:ind w:left="1440" w:hanging="360"/>
+      </w:pPr>
+    </w:lvl>
+    <w:lvl w:ilvl="2" w:tplc="0C09001B" w:tentative="1">
+      <w:start w:val="1"/>
+      <w:numFmt w:val="lowerRoman"/>
+      <w:lvlText w:val="%3."/>
+      <w:lvlJc w:val="right"/>
+      <w:pPr>
+        <w:ind w:left="2160" w:hanging="180"/>
+      </w:pPr>
+    </w:lvl>
+    <w:lvl w:ilvl="3" w:tplc="0C09000F" w:tentative="1">
+      <w:start w:val="1"/>
+      <w:numFmt w:val="decimal"/>
+      <w:lvlText w:val="%4."/>
+      <w:lvlJc w:val="left"/>
+      <w:pPr>
+        <w:ind w:left="2880" w:hanging="360"/>
+      </w:pPr>
+    </w:lvl>
+    <w:lvl w:ilvl="4" w:tplc="0C090019" w:tentative="1">
+      <w:start w:val="1"/>
+      <w:numFmt w:val="lowerLetter"/>
+      <w:lvlText w:val="%5."/>
+      <w:lvlJc w:val="left"/>
+      <w:pPr>
+        <w:ind w:left="3600" w:hanging="360"/>
+      </w:pPr>
+    </w:lvl>
+    <w:lvl w:ilvl="5" w:tplc="0C09001B" w:tentative="1">
+      <w:start w:val="1"/>
+      <w:numFmt w:val="lowerRoman"/>
+      <w:lvlText w:val="%6."/>
+      <w:lvlJc w:val="right"/>
+      <w:pPr>
+        <w:ind w:left="4320" w:hanging="180"/>
+      </w:pPr>
+    </w:lvl>
+    <w:lvl w:ilvl="6" w:tplc="0C09000F" w:tentative="1">
+      <w:start w:val="1"/>
+      <w:numFmt w:val="decimal"/>
+      <w:lvlText w:val="%7."/>
+      <w:lvlJc w:val="left"/>
+      <w:pPr>
+        <w:ind w:left="5040" w:hanging="360"/>
+      </w:pPr>
+    </w:lvl>
+    <w:lvl w:ilvl="7" w:tplc="0C090019" w:tentative="1">
+      <w:start w:val="1"/>
+      <w:numFmt w:val="lowerLetter"/>
+      <w:lvlText w:val="%8."/>
+      <w:lvlJc w:val="left"/>
+      <w:pPr>
+        <w:ind w:left="5760" w:hanging="360"/>
+      </w:pPr>
+    </w:lvl>
+    <w:lvl w:ilvl="8" w:tplc="0C09001B" w:tentative="1">
+      <w:start w:val="1"/>
+      <w:numFmt w:val="lowerRoman"/>
+      <w:lvlText w:val="%9."/>
+      <w:lvlJc w:val="right"/>
+      <w:pPr>
+        <w:ind w:left="6480" w:hanging="180"/>
+      </w:pPr>
+    </w:lvl>
+  </w:abstractNum>
+  <w:abstractNum w:abstractNumId="15" w15:restartNumberingAfterBreak="0">
     <w:nsid w:val="34711FEA"/>
     <w:multiLevelType w:val="hybridMultilevel"/>
     <w:tmpl w:val="17CEBE38"/>
@@ -6236,7 +8678,7 @@
       </w:pPr>
     </w:lvl>
   </w:abstractNum>
-  <w:abstractNum w:abstractNumId="13" w15:restartNumberingAfterBreak="0">
+  <w:abstractNum w:abstractNumId="16" w15:restartNumberingAfterBreak="0">
     <w:nsid w:val="362D2CAC"/>
     <w:multiLevelType w:val="hybridMultilevel"/>
     <w:tmpl w:val="BE66D2C0"/>
@@ -6325,7 +8767,7 @@
       </w:pPr>
     </w:lvl>
   </w:abstractNum>
-  <w:abstractNum w:abstractNumId="14" w15:restartNumberingAfterBreak="0">
+  <w:abstractNum w:abstractNumId="17" w15:restartNumberingAfterBreak="0">
     <w:nsid w:val="3E4518BD"/>
     <w:multiLevelType w:val="hybridMultilevel"/>
     <w:tmpl w:val="E4E49696"/>
@@ -6438,7 +8880,7 @@
       </w:rPr>
     </w:lvl>
   </w:abstractNum>
-  <w:abstractNum w:abstractNumId="15" w15:restartNumberingAfterBreak="0">
+  <w:abstractNum w:abstractNumId="18" w15:restartNumberingAfterBreak="0">
     <w:nsid w:val="4D61553B"/>
     <w:multiLevelType w:val="hybridMultilevel"/>
     <w:tmpl w:val="90C67F72"/>
@@ -6528,7 +8970,97 @@
       </w:pPr>
     </w:lvl>
   </w:abstractNum>
-  <w:abstractNum w:abstractNumId="16" w15:restartNumberingAfterBreak="0">
+  <w:abstractNum w:abstractNumId="19" w15:restartNumberingAfterBreak="0">
+    <w:nsid w:val="4D8953FA"/>
+    <w:multiLevelType w:val="hybridMultilevel"/>
+    <w:tmpl w:val="7FF69E02"/>
+    <w:lvl w:ilvl="0" w:tplc="5FBC413A">
+      <w:start w:val="1"/>
+      <w:numFmt w:val="upperLetter"/>
+      <w:lvlText w:val="%1."/>
+      <w:lvlJc w:val="left"/>
+      <w:pPr>
+        <w:ind w:left="786" w:hanging="360"/>
+      </w:pPr>
+      <w:rPr>
+        <w:rFonts w:hint="default"/>
+        <w:b w:val="0"/>
+      </w:rPr>
+    </w:lvl>
+    <w:lvl w:ilvl="1" w:tplc="0C090019" w:tentative="1">
+      <w:start w:val="1"/>
+      <w:numFmt w:val="lowerLetter"/>
+      <w:lvlText w:val="%2."/>
+      <w:lvlJc w:val="left"/>
+      <w:pPr>
+        <w:ind w:left="1364" w:hanging="360"/>
+      </w:pPr>
+    </w:lvl>
+    <w:lvl w:ilvl="2" w:tplc="0C09001B" w:tentative="1">
+      <w:start w:val="1"/>
+      <w:numFmt w:val="lowerRoman"/>
+      <w:lvlText w:val="%3."/>
+      <w:lvlJc w:val="right"/>
+      <w:pPr>
+        <w:ind w:left="2084" w:hanging="180"/>
+      </w:pPr>
+    </w:lvl>
+    <w:lvl w:ilvl="3" w:tplc="0C09000F" w:tentative="1">
+      <w:start w:val="1"/>
+      <w:numFmt w:val="decimal"/>
+      <w:lvlText w:val="%4."/>
+      <w:lvlJc w:val="left"/>
+      <w:pPr>
+        <w:ind w:left="2804" w:hanging="360"/>
+      </w:pPr>
+    </w:lvl>
+    <w:lvl w:ilvl="4" w:tplc="0C090019" w:tentative="1">
+      <w:start w:val="1"/>
+      <w:numFmt w:val="lowerLetter"/>
+      <w:lvlText w:val="%5."/>
+      <w:lvlJc w:val="left"/>
+      <w:pPr>
+        <w:ind w:left="3524" w:hanging="360"/>
+      </w:pPr>
+    </w:lvl>
+    <w:lvl w:ilvl="5" w:tplc="0C09001B" w:tentative="1">
+      <w:start w:val="1"/>
+      <w:numFmt w:val="lowerRoman"/>
+      <w:lvlText w:val="%6."/>
+      <w:lvlJc w:val="right"/>
+      <w:pPr>
+        <w:ind w:left="4244" w:hanging="180"/>
+      </w:pPr>
+    </w:lvl>
+    <w:lvl w:ilvl="6" w:tplc="0C09000F" w:tentative="1">
+      <w:start w:val="1"/>
+      <w:numFmt w:val="decimal"/>
+      <w:lvlText w:val="%7."/>
+      <w:lvlJc w:val="left"/>
+      <w:pPr>
+        <w:ind w:left="4964" w:hanging="360"/>
+      </w:pPr>
+    </w:lvl>
+    <w:lvl w:ilvl="7" w:tplc="0C090019" w:tentative="1">
+      <w:start w:val="1"/>
+      <w:numFmt w:val="lowerLetter"/>
+      <w:lvlText w:val="%8."/>
+      <w:lvlJc w:val="left"/>
+      <w:pPr>
+        <w:ind w:left="5684" w:hanging="360"/>
+      </w:pPr>
+    </w:lvl>
+    <w:lvl w:ilvl="8" w:tplc="0C09001B" w:tentative="1">
+      <w:start w:val="1"/>
+      <w:numFmt w:val="lowerRoman"/>
+      <w:lvlText w:val="%9."/>
+      <w:lvlJc w:val="right"/>
+      <w:pPr>
+        <w:ind w:left="6404" w:hanging="180"/>
+      </w:pPr>
+    </w:lvl>
+  </w:abstractNum>
+  <w:abstractNum w:abstractNumId="20" w15:restartNumberingAfterBreak="0">
     <w:nsid w:val="4DE81594"/>
     <w:multiLevelType w:val="hybridMultilevel"/>
     <w:tmpl w:val="0228100E"/>
@@ -6617,7 +9149,7 @@
       </w:pPr>
     </w:lvl>
   </w:abstractNum>
-  <w:abstractNum w:abstractNumId="17" w15:restartNumberingAfterBreak="0">
+  <w:abstractNum w:abstractNumId="21" w15:restartNumberingAfterBreak="0">
     <w:nsid w:val="4F510A9C"/>
     <w:multiLevelType w:val="hybridMultilevel"/>
     <w:tmpl w:val="90C67F72"/>
@@ -6707,7 +9239,7 @@
       </w:pPr>
     </w:lvl>
   </w:abstractNum>
-  <w:abstractNum w:abstractNumId="18" w15:restartNumberingAfterBreak="0">
+  <w:abstractNum w:abstractNumId="22" w15:restartNumberingAfterBreak="0">
     <w:nsid w:val="4F8A185B"/>
     <w:multiLevelType w:val="hybridMultilevel"/>
     <w:tmpl w:val="78D64492"/>
@@ -6796,7 +9328,96 @@
       </w:pPr>
     </w:lvl>
   </w:abstractNum>
-  <w:abstractNum w:abstractNumId="19" w15:restartNumberingAfterBreak="0">
+  <w:abstractNum w:abstractNumId="23" w15:restartNumberingAfterBreak="0">
+    <w:nsid w:val="57C01996"/>
+    <w:multiLevelType w:val="hybridMultilevel"/>
+    <w:tmpl w:val="3B0C92D8"/>
+    <w:lvl w:ilvl="0" w:tplc="0C090015">
+      <w:start w:val="1"/>
+      <w:numFmt w:val="upperLetter"/>
+      <w:lvlText w:val="%1."/>
+      <w:lvlJc w:val="left"/>
+      <w:pPr>
+        <w:ind w:left="720" w:hanging="360"/>
+      </w:pPr>
+      <w:rPr>
+        <w:rFonts w:hint="default"/>
+      </w:rPr>
+    </w:lvl>
+    <w:lvl w:ilvl="1" w:tplc="0C090019" w:tentative="1">
+      <w:start w:val="1"/>
+      <w:numFmt w:val="lowerLetter"/>
+      <w:lvlText w:val="%2."/>
+      <w:lvlJc w:val="left"/>
+      <w:pPr>
+        <w:ind w:left="1440" w:hanging="360"/>
+      </w:pPr>
+    </w:lvl>
+    <w:lvl w:ilvl="2" w:tplc="0C09001B" w:tentative="1">
+      <w:start w:val="1"/>
+      <w:numFmt w:val="lowerRoman"/>
+      <w:lvlText w:val="%3."/>
+      <w:lvlJc w:val="right"/>
+      <w:pPr>
+        <w:ind w:left="2160" w:hanging="180"/>
+      </w:pPr>
+    </w:lvl>
+    <w:lvl w:ilvl="3" w:tplc="0C09000F" w:tentative="1">
+      <w:start w:val="1"/>
+      <w:numFmt w:val="decimal"/>
+      <w:lvlText w:val="%4."/>
+      <w:lvlJc w:val="left"/>
+      <w:pPr>
+        <w:ind w:left="2880" w:hanging="360"/>
+      </w:pPr>
+    </w:lvl>
+    <w:lvl w:ilvl="4" w:tplc="0C090019" w:tentative="1">
+      <w:start w:val="1"/>
+      <w:numFmt w:val="lowerLetter"/>
+      <w:lvlText w:val="%5."/>
+      <w:lvlJc w:val="left"/>
+      <w:pPr>
+        <w:ind w:left="3600" w:hanging="360"/>
+      </w:pPr>
+    </w:lvl>
+    <w:lvl w:ilvl="5" w:tplc="0C09001B" w:tentative="1">
+      <w:start w:val="1"/>
+      <w:numFmt w:val="lowerRoman"/>
+      <w:lvlText w:val="%6."/>
+      <w:lvlJc w:val="right"/>
+      <w:pPr>
+        <w:ind w:left="4320" w:hanging="180"/>
+      </w:pPr>
+    </w:lvl>
+    <w:lvl w:ilvl="6" w:tplc="0C09000F" w:tentative="1">
+      <w:start w:val="1"/>
+      <w:numFmt w:val="decimal"/>
+      <w:lvlText w:val="%7."/>
+      <w:lvlJc w:val="left"/>
+      <w:pPr>
+        <w:ind w:left="5040" w:hanging="360"/>
+      </w:pPr>
+    </w:lvl>
+    <w:lvl w:ilvl="7" w:tplc="0C090019" w:tentative="1">
+      <w:start w:val="1"/>
+      <w:numFmt w:val="lowerLetter"/>
+      <w:lvlText w:val="%8."/>
+      <w:lvlJc w:val="left"/>
+      <w:pPr>
+        <w:ind w:left="5760" w:hanging="360"/>
+      </w:pPr>
+    </w:lvl>
+    <w:lvl w:ilvl="8" w:tplc="0C09001B" w:tentative="1">
+      <w:start w:val="1"/>
+      <w:numFmt w:val="lowerRoman"/>
+      <w:lvlText w:val="%9."/>
+      <w:lvlJc w:val="right"/>
+      <w:pPr>
+        <w:ind w:left="6480" w:hanging="180"/>
+      </w:pPr>
+    </w:lvl>
+  </w:abstractNum>
+  <w:abstractNum w:abstractNumId="24" w15:restartNumberingAfterBreak="0">
     <w:nsid w:val="5BA10B01"/>
     <w:multiLevelType w:val="hybridMultilevel"/>
     <w:tmpl w:val="7FF69E02"/>
@@ -6886,7 +9507,7 @@
       </w:pPr>
     </w:lvl>
   </w:abstractNum>
-  <w:abstractNum w:abstractNumId="20" w15:restartNumberingAfterBreak="0">
+  <w:abstractNum w:abstractNumId="25" w15:restartNumberingAfterBreak="0">
     <w:nsid w:val="5C99247E"/>
     <w:multiLevelType w:val="hybridMultilevel"/>
     <w:tmpl w:val="CC1E50FE"/>
@@ -6975,7 +9596,7 @@
       </w:pPr>
     </w:lvl>
   </w:abstractNum>
-  <w:abstractNum w:abstractNumId="21" w15:restartNumberingAfterBreak="0">
+  <w:abstractNum w:abstractNumId="26" w15:restartNumberingAfterBreak="0">
     <w:nsid w:val="60FA2C8D"/>
     <w:multiLevelType w:val="hybridMultilevel"/>
     <w:tmpl w:val="4DCABBBA"/>
@@ -7064,7 +9685,7 @@
       </w:pPr>
     </w:lvl>
   </w:abstractNum>
-  <w:abstractNum w:abstractNumId="22" w15:restartNumberingAfterBreak="0">
+  <w:abstractNum w:abstractNumId="27" w15:restartNumberingAfterBreak="0">
     <w:nsid w:val="625E7615"/>
     <w:multiLevelType w:val="hybridMultilevel"/>
     <w:tmpl w:val="EB606CAC"/>
@@ -7153,7 +9774,7 @@
       </w:pPr>
     </w:lvl>
   </w:abstractNum>
-  <w:abstractNum w:abstractNumId="23" w15:restartNumberingAfterBreak="0">
+  <w:abstractNum w:abstractNumId="28" w15:restartNumberingAfterBreak="0">
     <w:nsid w:val="63CA023F"/>
     <w:multiLevelType w:val="hybridMultilevel"/>
     <w:tmpl w:val="BE729612"/>
@@ -7242,7 +9863,96 @@
       </w:pPr>
     </w:lvl>
   </w:abstractNum>
-  <w:abstractNum w:abstractNumId="24" w15:restartNumberingAfterBreak="0">
+  <w:abstractNum w:abstractNumId="29" w15:restartNumberingAfterBreak="0">
+    <w:nsid w:val="655C394D"/>
+    <w:multiLevelType w:val="hybridMultilevel"/>
+    <w:tmpl w:val="3B0C92D8"/>
+    <w:lvl w:ilvl="0" w:tplc="0C090015">
+      <w:start w:val="1"/>
+      <w:numFmt w:val="upperLetter"/>
+      <w:lvlText w:val="%1."/>
+      <w:lvlJc w:val="left"/>
+      <w:pPr>
+        <w:ind w:left="720" w:hanging="360"/>
+      </w:pPr>
+      <w:rPr>
+        <w:rFonts w:hint="default"/>
+      </w:rPr>
+    </w:lvl>
+    <w:lvl w:ilvl="1" w:tplc="0C090019" w:tentative="1">
+      <w:start w:val="1"/>
+      <w:numFmt w:val="lowerLetter"/>
+      <w:lvlText w:val="%2."/>
+      <w:lvlJc w:val="left"/>
+      <w:pPr>
+        <w:ind w:left="1440" w:hanging="360"/>
+      </w:pPr>
+    </w:lvl>
+    <w:lvl w:ilvl="2" w:tplc="0C09001B" w:tentative="1">
+      <w:start w:val="1"/>
+      <w:numFmt w:val="lowerRoman"/>
+      <w:lvlText w:val="%3."/>
+      <w:lvlJc w:val="right"/>
+      <w:pPr>
+        <w:ind w:left="2160" w:hanging="180"/>
+      </w:pPr>
+    </w:lvl>
+    <w:lvl w:ilvl="3" w:tplc="0C09000F" w:tentative="1">
+      <w:start w:val="1"/>
+      <w:numFmt w:val="decimal"/>
+      <w:lvlText w:val="%4."/>
+      <w:lvlJc w:val="left"/>
+      <w:pPr>
+        <w:ind w:left="2880" w:hanging="360"/>
+      </w:pPr>
+    </w:lvl>
+    <w:lvl w:ilvl="4" w:tplc="0C090019" w:tentative="1">
+      <w:start w:val="1"/>
+      <w:numFmt w:val="lowerLetter"/>
+      <w:lvlText w:val="%5."/>
+      <w:lvlJc w:val="left"/>
+      <w:pPr>
+        <w:ind w:left="3600" w:hanging="360"/>
+      </w:pPr>
+    </w:lvl>
+    <w:lvl w:ilvl="5" w:tplc="0C09001B" w:tentative="1">
+      <w:start w:val="1"/>
+      <w:numFmt w:val="lowerRoman"/>
+      <w:lvlText w:val="%6."/>
+      <w:lvlJc w:val="right"/>
+      <w:pPr>
+        <w:ind w:left="4320" w:hanging="180"/>
+      </w:pPr>
+    </w:lvl>
+    <w:lvl w:ilvl="6" w:tplc="0C09000F" w:tentative="1">
+      <w:start w:val="1"/>
+      <w:numFmt w:val="decimal"/>
+      <w:lvlText w:val="%7."/>
+      <w:lvlJc w:val="left"/>
+      <w:pPr>
+        <w:ind w:left="5040" w:hanging="360"/>
+      </w:pPr>
+    </w:lvl>
+    <w:lvl w:ilvl="7" w:tplc="0C090019" w:tentative="1">
+      <w:start w:val="1"/>
+      <w:numFmt w:val="lowerLetter"/>
+      <w:lvlText w:val="%8."/>
+      <w:lvlJc w:val="left"/>
+      <w:pPr>
+        <w:ind w:left="5760" w:hanging="360"/>
+      </w:pPr>
+    </w:lvl>
+    <w:lvl w:ilvl="8" w:tplc="0C09001B" w:tentative="1">
+      <w:start w:val="1"/>
+      <w:numFmt w:val="lowerRoman"/>
+      <w:lvlText w:val="%9."/>
+      <w:lvlJc w:val="right"/>
+      <w:pPr>
+        <w:ind w:left="6480" w:hanging="180"/>
+      </w:pPr>
+    </w:lvl>
+  </w:abstractNum>
+  <w:abstractNum w:abstractNumId="30" w15:restartNumberingAfterBreak="0">
     <w:nsid w:val="6865284F"/>
     <w:multiLevelType w:val="hybridMultilevel"/>
     <w:tmpl w:val="78D64492"/>
@@ -7331,7 +10041,7 @@
       </w:pPr>
     </w:lvl>
   </w:abstractNum>
-  <w:abstractNum w:abstractNumId="25" w15:restartNumberingAfterBreak="0">
+  <w:abstractNum w:abstractNumId="31" w15:restartNumberingAfterBreak="0">
     <w:nsid w:val="6BDD4C7A"/>
     <w:multiLevelType w:val="hybridMultilevel"/>
     <w:tmpl w:val="CC1E50FE"/>
@@ -7420,7 +10130,7 @@
       </w:pPr>
     </w:lvl>
   </w:abstractNum>
-  <w:abstractNum w:abstractNumId="26" w15:restartNumberingAfterBreak="0">
+  <w:abstractNum w:abstractNumId="32" w15:restartNumberingAfterBreak="0">
     <w:nsid w:val="74E24452"/>
     <w:multiLevelType w:val="hybridMultilevel"/>
     <w:tmpl w:val="C050458C"/>
@@ -7509,7 +10219,7 @@
       </w:pPr>
     </w:lvl>
   </w:abstractNum>
-  <w:abstractNum w:abstractNumId="27" w15:restartNumberingAfterBreak="0">
+  <w:abstractNum w:abstractNumId="33" w15:restartNumberingAfterBreak="0">
     <w:nsid w:val="763B0DCD"/>
     <w:multiLevelType w:val="hybridMultilevel"/>
     <w:tmpl w:val="EB606CAC"/>
@@ -7598,7 +10308,7 @@
       </w:pPr>
     </w:lvl>
   </w:abstractNum>
-  <w:abstractNum w:abstractNumId="28" w15:restartNumberingAfterBreak="0">
+  <w:abstractNum w:abstractNumId="34" w15:restartNumberingAfterBreak="0">
     <w:nsid w:val="778914AA"/>
     <w:multiLevelType w:val="hybridMultilevel"/>
     <w:tmpl w:val="CC1E50FE"/>
@@ -7687,53 +10397,233 @@
       </w:pPr>
     </w:lvl>
   </w:abstractNum>
+  <w:abstractNum w:abstractNumId="35" w15:restartNumberingAfterBreak="0">
+    <w:nsid w:val="78552CEA"/>
+    <w:multiLevelType w:val="hybridMultilevel"/>
+    <w:tmpl w:val="7FF69E02"/>
+    <w:lvl w:ilvl="0" w:tplc="5FBC413A">
+      <w:start w:val="1"/>
+      <w:numFmt w:val="upperLetter"/>
+      <w:lvlText w:val="%1."/>
+      <w:lvlJc w:val="left"/>
+      <w:pPr>
+        <w:ind w:left="786" w:hanging="360"/>
+      </w:pPr>
+      <w:rPr>
+        <w:rFonts w:hint="default"/>
+        <w:b w:val="0"/>
+      </w:rPr>
+    </w:lvl>
+    <w:lvl w:ilvl="1" w:tplc="0C090019" w:tentative="1">
+      <w:start w:val="1"/>
+      <w:numFmt w:val="lowerLetter"/>
+      <w:lvlText w:val="%2."/>
+      <w:lvlJc w:val="left"/>
+      <w:pPr>
+        <w:ind w:left="1506" w:hanging="360"/>
+      </w:pPr>
+    </w:lvl>
+    <w:lvl w:ilvl="2" w:tplc="0C09001B" w:tentative="1">
+      <w:start w:val="1"/>
+      <w:numFmt w:val="lowerRoman"/>
+      <w:lvlText w:val="%3."/>
+      <w:lvlJc w:val="right"/>
+      <w:pPr>
+        <w:ind w:left="2226" w:hanging="180"/>
+      </w:pPr>
+    </w:lvl>
+    <w:lvl w:ilvl="3" w:tplc="0C09000F" w:tentative="1">
+      <w:start w:val="1"/>
+      <w:numFmt w:val="decimal"/>
+      <w:lvlText w:val="%4."/>
+      <w:lvlJc w:val="left"/>
+      <w:pPr>
+        <w:ind w:left="2946" w:hanging="360"/>
+      </w:pPr>
+    </w:lvl>
+    <w:lvl w:ilvl="4" w:tplc="0C090019" w:tentative="1">
+      <w:start w:val="1"/>
+      <w:numFmt w:val="lowerLetter"/>
+      <w:lvlText w:val="%5."/>
+      <w:lvlJc w:val="left"/>
+      <w:pPr>
+        <w:ind w:left="3666" w:hanging="360"/>
+      </w:pPr>
+    </w:lvl>
+    <w:lvl w:ilvl="5" w:tplc="0C09001B" w:tentative="1">
+      <w:start w:val="1"/>
+      <w:numFmt w:val="lowerRoman"/>
+      <w:lvlText w:val="%6."/>
+      <w:lvlJc w:val="right"/>
+      <w:pPr>
+        <w:ind w:left="4386" w:hanging="180"/>
+      </w:pPr>
+    </w:lvl>
+    <w:lvl w:ilvl="6" w:tplc="0C09000F" w:tentative="1">
+      <w:start w:val="1"/>
+      <w:numFmt w:val="decimal"/>
+      <w:lvlText w:val="%7."/>
+      <w:lvlJc w:val="left"/>
+      <w:pPr>
+        <w:ind w:left="5106" w:hanging="360"/>
+      </w:pPr>
+    </w:lvl>
+    <w:lvl w:ilvl="7" w:tplc="0C090019" w:tentative="1">
+      <w:start w:val="1"/>
+      <w:numFmt w:val="lowerLetter"/>
+      <w:lvlText w:val="%8."/>
+      <w:lvlJc w:val="left"/>
+      <w:pPr>
+        <w:ind w:left="5826" w:hanging="360"/>
+      </w:pPr>
+    </w:lvl>
+    <w:lvl w:ilvl="8" w:tplc="0C09001B" w:tentative="1">
+      <w:start w:val="1"/>
+      <w:numFmt w:val="lowerRoman"/>
+      <w:lvlText w:val="%9."/>
+      <w:lvlJc w:val="right"/>
+      <w:pPr>
+        <w:ind w:left="6546" w:hanging="180"/>
+      </w:pPr>
+    </w:lvl>
+  </w:abstractNum>
+  <w:abstractNum w:abstractNumId="36" w15:restartNumberingAfterBreak="0">
+    <w:nsid w:val="7F510D9B"/>
+    <w:multiLevelType w:val="hybridMultilevel"/>
+    <w:tmpl w:val="7FF69E02"/>
+    <w:lvl w:ilvl="0" w:tplc="5FBC413A">
+      <w:start w:val="1"/>
+      <w:numFmt w:val="upperLetter"/>
+      <w:lvlText w:val="%1."/>
+      <w:lvlJc w:val="left"/>
+      <w:pPr>
+        <w:ind w:left="786" w:hanging="360"/>
+      </w:pPr>
+      <w:rPr>
+        <w:rFonts w:hint="default"/>
+        <w:b w:val="0"/>
+      </w:rPr>
+    </w:lvl>
+    <w:lvl w:ilvl="1" w:tplc="0C090019" w:tentative="1">
+      <w:start w:val="1"/>
+      <w:numFmt w:val="lowerLetter"/>
+      <w:lvlText w:val="%2."/>
+      <w:lvlJc w:val="left"/>
+      <w:pPr>
+        <w:ind w:left="1364" w:hanging="360"/>
+      </w:pPr>
+    </w:lvl>
+    <w:lvl w:ilvl="2" w:tplc="0C09001B" w:tentative="1">
+      <w:start w:val="1"/>
+      <w:numFmt w:val="lowerRoman"/>
+      <w:lvlText w:val="%3."/>
+      <w:lvlJc w:val="right"/>
+      <w:pPr>
+        <w:ind w:left="2084" w:hanging="180"/>
+      </w:pPr>
+    </w:lvl>
+    <w:lvl w:ilvl="3" w:tplc="0C09000F" w:tentative="1">
+      <w:start w:val="1"/>
+      <w:numFmt w:val="decimal"/>
+      <w:lvlText w:val="%4."/>
+      <w:lvlJc w:val="left"/>
+      <w:pPr>
+        <w:ind w:left="2804" w:hanging="360"/>
+      </w:pPr>
+    </w:lvl>
+    <w:lvl w:ilvl="4" w:tplc="0C090019" w:tentative="1">
+      <w:start w:val="1"/>
+      <w:numFmt w:val="lowerLetter"/>
+      <w:lvlText w:val="%5."/>
+      <w:lvlJc w:val="left"/>
+      <w:pPr>
+        <w:ind w:left="3524" w:hanging="360"/>
+      </w:pPr>
+    </w:lvl>
+    <w:lvl w:ilvl="5" w:tplc="0C09001B" w:tentative="1">
+      <w:start w:val="1"/>
+      <w:numFmt w:val="lowerRoman"/>
+      <w:lvlText w:val="%6."/>
+      <w:lvlJc w:val="right"/>
+      <w:pPr>
+        <w:ind w:left="4244" w:hanging="180"/>
+      </w:pPr>
+    </w:lvl>
+    <w:lvl w:ilvl="6" w:tplc="0C09000F" w:tentative="1">
+      <w:start w:val="1"/>
+      <w:numFmt w:val="decimal"/>
+      <w:lvlText w:val="%7."/>
+      <w:lvlJc w:val="left"/>
+      <w:pPr>
+        <w:ind w:left="4964" w:hanging="360"/>
+      </w:pPr>
+    </w:lvl>
+    <w:lvl w:ilvl="7" w:tplc="0C090019" w:tentative="1">
+      <w:start w:val="1"/>
+      <w:numFmt w:val="lowerLetter"/>
+      <w:lvlText w:val="%8."/>
+      <w:lvlJc w:val="left"/>
+      <w:pPr>
+        <w:ind w:left="5684" w:hanging="360"/>
+      </w:pPr>
+    </w:lvl>
+    <w:lvl w:ilvl="8" w:tplc="0C09001B" w:tentative="1">
+      <w:start w:val="1"/>
+      <w:numFmt w:val="lowerRoman"/>
+      <w:lvlText w:val="%9."/>
+      <w:lvlJc w:val="right"/>
+      <w:pPr>
+        <w:ind w:left="6404" w:hanging="180"/>
+      </w:pPr>
+    </w:lvl>
+  </w:abstractNum>
   <w:num w:numId="1">
-    <w:abstractNumId w:val="8"/>
+    <w:abstractNumId w:val="10"/>
   </w:num>
   <w:num w:numId="2">
-    <w:abstractNumId w:val="3"/>
+    <w:abstractNumId w:val="4"/>
   </w:num>
   <w:num w:numId="3">
-    <w:abstractNumId w:val="7"/>
+    <w:abstractNumId w:val="9"/>
   </w:num>
   <w:num w:numId="4">
-    <w:abstractNumId w:val="20"/>
+    <w:abstractNumId w:val="25"/>
   </w:num>
   <w:num w:numId="5">
+    <w:abstractNumId w:val="16"/>
+  </w:num>
+  <w:num w:numId="6">
+    <w:abstractNumId w:val="27"/>
+  </w:num>
+  <w:num w:numId="7">
     <w:abstractNumId w:val="13"/>
   </w:num>
-  <w:num w:numId="6">
-    <w:abstractNumId w:val="22"/>
-  </w:num>
-  <w:num w:numId="7">
-    <w:abstractNumId w:val="11"/>
-  </w:num>
   <w:num w:numId="8">
-    <w:abstractNumId w:val="21"/>
+    <w:abstractNumId w:val="26"/>
   </w:num>
   <w:num w:numId="9">
-    <w:abstractNumId w:val="23"/>
+    <w:abstractNumId w:val="28"/>
   </w:num>
   <w:num w:numId="10">
-    <w:abstractNumId w:val="10"/>
+    <w:abstractNumId w:val="12"/>
   </w:num>
   <w:num w:numId="11">
-    <w:abstractNumId w:val="12"/>
+    <w:abstractNumId w:val="15"/>
   </w:num>
   <w:num w:numId="12">
-    <w:abstractNumId w:val="26"/>
+    <w:abstractNumId w:val="32"/>
   </w:num>
   <w:num w:numId="13">
-    <w:abstractNumId w:val="24"/>
+    <w:abstractNumId w:val="30"/>
   </w:num>
   <w:num w:numId="14">
-    <w:abstractNumId w:val="14"/>
+    <w:abstractNumId w:val="17"/>
   </w:num>
   <w:num w:numId="15">
-    <w:abstractNumId w:val="15"/>
+    <w:abstractNumId w:val="18"/>
   </w:num>
   <w:num w:numId="16">
-    <w:abstractNumId w:val="1"/>
+    <w:abstractNumId w:val="2"/>
     <w:lvlOverride w:ilvl="0">
       <w:startOverride w:val="1"/>
     </w:lvlOverride>
@@ -7763,46 +10653,70 @@
     </w:lvlOverride>
   </w:num>
   <w:num w:numId="17">
-    <w:abstractNumId w:val="1"/>
+    <w:abstractNumId w:val="2"/>
   </w:num>
   <w:num w:numId="18">
-    <w:abstractNumId w:val="25"/>
+    <w:abstractNumId w:val="31"/>
   </w:num>
   <w:num w:numId="19">
+    <w:abstractNumId w:val="8"/>
+  </w:num>
+  <w:num w:numId="20">
     <w:abstractNumId w:val="6"/>
   </w:num>
-  <w:num w:numId="20">
-    <w:abstractNumId w:val="4"/>
-  </w:num>
   <w:num w:numId="21">
-    <w:abstractNumId w:val="2"/>
+    <w:abstractNumId w:val="3"/>
   </w:num>
   <w:num w:numId="22">
-    <w:abstractNumId w:val="9"/>
+    <w:abstractNumId w:val="11"/>
   </w:num>
   <w:num w:numId="23">
-    <w:abstractNumId w:val="27"/>
+    <w:abstractNumId w:val="33"/>
   </w:num>
   <w:num w:numId="24">
-    <w:abstractNumId w:val="18"/>
+    <w:abstractNumId w:val="22"/>
   </w:num>
   <w:num w:numId="25">
-    <w:abstractNumId w:val="5"/>
+    <w:abstractNumId w:val="7"/>
   </w:num>
   <w:num w:numId="26">
-    <w:abstractNumId w:val="28"/>
+    <w:abstractNumId w:val="34"/>
   </w:num>
   <w:num w:numId="27">
-    <w:abstractNumId w:val="16"/>
+    <w:abstractNumId w:val="20"/>
   </w:num>
   <w:num w:numId="28">
-    <w:abstractNumId w:val="17"/>
+    <w:abstractNumId w:val="21"/>
   </w:num>
   <w:num w:numId="29">
     <w:abstractNumId w:val="0"/>
   </w:num>
   <w:num w:numId="30">
+    <w:abstractNumId w:val="24"/>
+  </w:num>
+  <w:num w:numId="31">
+    <w:abstractNumId w:val="1"/>
+  </w:num>
+  <w:num w:numId="32">
+    <w:abstractNumId w:val="14"/>
+  </w:num>
+  <w:num w:numId="33">
+    <w:abstractNumId w:val="23"/>
+  </w:num>
+  <w:num w:numId="34">
+    <w:abstractNumId w:val="5"/>
+  </w:num>
+  <w:num w:numId="35">
+    <w:abstractNumId w:val="29"/>
+  </w:num>
+  <w:num w:numId="36">
+    <w:abstractNumId w:val="36"/>
+  </w:num>
+  <w:num w:numId="37">
     <w:abstractNumId w:val="19"/>
+  </w:num>
+  <w:num w:numId="38">
+    <w:abstractNumId w:val="35"/>
   </w:num>
 </w:numbering>
 </file>
@@ -8208,7 +11122,6 @@
   <w:style w:type="character" w:default="1" w:styleId="DefaultParagraphFont">
     <w:name w:val="Default Paragraph Font"/>
     <w:uiPriority w:val="1"/>
-    <w:semiHidden/>
     <w:unhideWhenUsed/>
   </w:style>
   <w:style w:type="table" w:default="1" w:styleId="TableNormal">

</xml_diff>